<commit_message>
Added table of common component values for the servo power block.
</commit_message>
<xml_diff>
--- a/Documentation/URDB Manual.docx
+++ b/Documentation/URDB Manual.docx
@@ -89,22 +89,1902 @@
       <w:r>
         <w:t>sized</w:t>
       </w:r>
-      <w:bookmarkStart w:id="0" w:name="_GoBack"/>
-      <w:bookmarkEnd w:id="0"/>
       <w:r>
         <w:t xml:space="preserve"> for</w:t>
       </w:r>
       <w:r>
         <w:t xml:space="preserve"> 1/6 W PTH resistors, ceramic capacitors with 5mm spacing, and vertically-mounted axial inductors.</w:t>
       </w:r>
+      <w:r>
+        <w:t xml:space="preserve"> Values for common output voltages are shown below.</w:t>
+      </w:r>
     </w:p>
+    <w:p/>
+    <w:tbl>
+      <w:tblPr>
+        <w:tblStyle w:val="TableGrid"/>
+        <w:tblW w:w="0" w:type="auto"/>
+        <w:tblLook w:val="04A0" w:firstRow="1" w:lastRow="0" w:firstColumn="1" w:lastColumn="0" w:noHBand="0" w:noVBand="1"/>
+      </w:tblPr>
+      <w:tblGrid>
+        <w:gridCol w:w="1596"/>
+        <w:gridCol w:w="1596"/>
+        <w:gridCol w:w="1596"/>
+        <w:gridCol w:w="1596"/>
+        <w:gridCol w:w="1596"/>
+        <w:gridCol w:w="1596"/>
+      </w:tblGrid>
+      <w:tr>
+        <w:tc>
+          <w:tcPr>
+            <w:tcW w:w="9576" w:type="dxa"/>
+            <w:gridSpan w:val="6"/>
+            <w:vAlign w:val="center"/>
+          </w:tcPr>
+          <w:p>
+            <w:pPr>
+              <w:jc w:val="center"/>
+              <w:rPr>
+                <w:b/>
+                <w:sz w:val="24"/>
+                <w:szCs w:val="24"/>
+              </w:rPr>
+            </w:pPr>
+            <w:r>
+              <w:rPr>
+                <w:b/>
+                <w:sz w:val="24"/>
+                <w:szCs w:val="24"/>
+              </w:rPr>
+              <w:lastRenderedPageBreak/>
+              <w:t xml:space="preserve">Table X: </w:t>
+            </w:r>
+            <w:r>
+              <w:rPr>
+                <w:b/>
+                <w:sz w:val="24"/>
+                <w:szCs w:val="24"/>
+              </w:rPr>
+              <w:t>Servo p</w:t>
+            </w:r>
+            <w:bookmarkStart w:id="0" w:name="_GoBack"/>
+            <w:bookmarkEnd w:id="0"/>
+            <w:r>
+              <w:rPr>
+                <w:b/>
+                <w:sz w:val="24"/>
+                <w:szCs w:val="24"/>
+              </w:rPr>
+              <w:t>ower block component values</w:t>
+            </w:r>
+          </w:p>
+        </w:tc>
+      </w:tr>
+      <w:tr>
+        <w:tc>
+          <w:tcPr>
+            <w:tcW w:w="1596" w:type="dxa"/>
+            <w:vAlign w:val="center"/>
+          </w:tcPr>
+          <w:p>
+            <w:pPr>
+              <w:jc w:val="center"/>
+              <w:rPr>
+                <w:b/>
+              </w:rPr>
+            </w:pPr>
+            <w:r>
+              <w:rPr>
+                <w:b/>
+              </w:rPr>
+              <w:t>Component (SwitcherPro)</w:t>
+            </w:r>
+          </w:p>
+        </w:tc>
+        <w:tc>
+          <w:tcPr>
+            <w:tcW w:w="1596" w:type="dxa"/>
+            <w:vAlign w:val="center"/>
+          </w:tcPr>
+          <w:p>
+            <w:pPr>
+              <w:jc w:val="center"/>
+              <w:rPr>
+                <w:b/>
+              </w:rPr>
+            </w:pPr>
+            <w:r>
+              <w:rPr>
+                <w:b/>
+              </w:rPr>
+              <w:t>Component (URDB label)</w:t>
+            </w:r>
+          </w:p>
+        </w:tc>
+        <w:tc>
+          <w:tcPr>
+            <w:tcW w:w="1596" w:type="dxa"/>
+            <w:vAlign w:val="center"/>
+          </w:tcPr>
+          <w:p>
+            <w:pPr>
+              <w:jc w:val="center"/>
+              <w:rPr>
+                <w:b/>
+              </w:rPr>
+            </w:pPr>
+            <w:r>
+              <w:rPr>
+                <w:b/>
+              </w:rPr>
+              <w:t>V</w:t>
+            </w:r>
+            <w:r>
+              <w:rPr>
+                <w:b/>
+                <w:vertAlign w:val="subscript"/>
+              </w:rPr>
+              <w:t>O</w:t>
+            </w:r>
+            <w:r>
+              <w:rPr>
+                <w:b/>
+              </w:rPr>
+              <w:t xml:space="preserve"> = 4.4V</w:t>
+            </w:r>
+          </w:p>
+        </w:tc>
+        <w:tc>
+          <w:tcPr>
+            <w:tcW w:w="1596" w:type="dxa"/>
+            <w:vAlign w:val="center"/>
+          </w:tcPr>
+          <w:p>
+            <w:pPr>
+              <w:jc w:val="center"/>
+              <w:rPr>
+                <w:b/>
+              </w:rPr>
+            </w:pPr>
+            <w:r>
+              <w:rPr>
+                <w:b/>
+              </w:rPr>
+              <w:t>V</w:t>
+            </w:r>
+            <w:r>
+              <w:rPr>
+                <w:b/>
+                <w:vertAlign w:val="subscript"/>
+              </w:rPr>
+              <w:t>O</w:t>
+            </w:r>
+            <w:r>
+              <w:rPr>
+                <w:b/>
+              </w:rPr>
+              <w:t xml:space="preserve"> =</w:t>
+            </w:r>
+            <w:r>
+              <w:rPr>
+                <w:b/>
+              </w:rPr>
+              <w:t xml:space="preserve"> 6V</w:t>
+            </w:r>
+          </w:p>
+        </w:tc>
+        <w:tc>
+          <w:tcPr>
+            <w:tcW w:w="1596" w:type="dxa"/>
+            <w:vAlign w:val="center"/>
+          </w:tcPr>
+          <w:p>
+            <w:pPr>
+              <w:jc w:val="center"/>
+              <w:rPr>
+                <w:b/>
+              </w:rPr>
+            </w:pPr>
+            <w:r>
+              <w:rPr>
+                <w:b/>
+              </w:rPr>
+              <w:t>V</w:t>
+            </w:r>
+            <w:r>
+              <w:rPr>
+                <w:b/>
+                <w:vertAlign w:val="subscript"/>
+              </w:rPr>
+              <w:t>O</w:t>
+            </w:r>
+            <w:r>
+              <w:rPr>
+                <w:b/>
+              </w:rPr>
+              <w:t xml:space="preserve"> =</w:t>
+            </w:r>
+            <w:r>
+              <w:rPr>
+                <w:b/>
+              </w:rPr>
+              <w:t xml:space="preserve"> 8V</w:t>
+            </w:r>
+          </w:p>
+        </w:tc>
+        <w:tc>
+          <w:tcPr>
+            <w:tcW w:w="1596" w:type="dxa"/>
+            <w:vAlign w:val="center"/>
+          </w:tcPr>
+          <w:p>
+            <w:pPr>
+              <w:jc w:val="center"/>
+              <w:rPr>
+                <w:b/>
+              </w:rPr>
+            </w:pPr>
+            <w:r>
+              <w:rPr>
+                <w:b/>
+              </w:rPr>
+              <w:t>V</w:t>
+            </w:r>
+            <w:r>
+              <w:rPr>
+                <w:b/>
+                <w:vertAlign w:val="subscript"/>
+              </w:rPr>
+              <w:t>O</w:t>
+            </w:r>
+            <w:r>
+              <w:rPr>
+                <w:b/>
+              </w:rPr>
+              <w:t xml:space="preserve"> =</w:t>
+            </w:r>
+            <w:r>
+              <w:rPr>
+                <w:b/>
+              </w:rPr>
+              <w:t xml:space="preserve"> 12V</w:t>
+            </w:r>
+          </w:p>
+        </w:tc>
+      </w:tr>
+      <w:tr>
+        <w:tc>
+          <w:tcPr>
+            <w:tcW w:w="1596" w:type="dxa"/>
+            <w:vAlign w:val="center"/>
+          </w:tcPr>
+          <w:p>
+            <w:pPr>
+              <w:jc w:val="center"/>
+            </w:pPr>
+            <w:r>
+              <w:t>R1</w:t>
+            </w:r>
+          </w:p>
+        </w:tc>
+        <w:tc>
+          <w:tcPr>
+            <w:tcW w:w="1596" w:type="dxa"/>
+            <w:vAlign w:val="center"/>
+          </w:tcPr>
+          <w:p>
+            <w:pPr>
+              <w:jc w:val="center"/>
+            </w:pPr>
+            <w:r>
+              <w:t>R146</w:t>
+            </w:r>
+          </w:p>
+        </w:tc>
+        <w:tc>
+          <w:tcPr>
+            <w:tcW w:w="1596" w:type="dxa"/>
+            <w:vAlign w:val="center"/>
+          </w:tcPr>
+          <w:p>
+            <w:pPr>
+              <w:jc w:val="center"/>
+            </w:pPr>
+            <w:r>
+              <w:t>45.3K</w:t>
+            </w:r>
+          </w:p>
+        </w:tc>
+        <w:tc>
+          <w:tcPr>
+            <w:tcW w:w="1596" w:type="dxa"/>
+            <w:vAlign w:val="center"/>
+          </w:tcPr>
+          <w:p>
+            <w:pPr>
+              <w:jc w:val="center"/>
+            </w:pPr>
+            <w:r>
+              <w:t>66.5K</w:t>
+            </w:r>
+          </w:p>
+        </w:tc>
+        <w:tc>
+          <w:tcPr>
+            <w:tcW w:w="1596" w:type="dxa"/>
+            <w:vAlign w:val="center"/>
+          </w:tcPr>
+          <w:p>
+            <w:pPr>
+              <w:jc w:val="center"/>
+            </w:pPr>
+            <w:r>
+              <w:t>90.9K</w:t>
+            </w:r>
+          </w:p>
+        </w:tc>
+        <w:tc>
+          <w:tcPr>
+            <w:tcW w:w="1596" w:type="dxa"/>
+            <w:vAlign w:val="center"/>
+          </w:tcPr>
+          <w:p>
+            <w:pPr>
+              <w:jc w:val="center"/>
+            </w:pPr>
+            <w:r>
+              <w:t>140K</w:t>
+            </w:r>
+          </w:p>
+        </w:tc>
+      </w:tr>
+      <w:tr>
+        <w:tc>
+          <w:tcPr>
+            <w:tcW w:w="1596" w:type="dxa"/>
+            <w:vAlign w:val="center"/>
+          </w:tcPr>
+          <w:p>
+            <w:pPr>
+              <w:jc w:val="center"/>
+            </w:pPr>
+            <w:r>
+              <w:t>R2</w:t>
+            </w:r>
+          </w:p>
+        </w:tc>
+        <w:tc>
+          <w:tcPr>
+            <w:tcW w:w="1596" w:type="dxa"/>
+            <w:vAlign w:val="center"/>
+          </w:tcPr>
+          <w:p>
+            <w:pPr>
+              <w:jc w:val="center"/>
+            </w:pPr>
+            <w:r>
+              <w:t>R147</w:t>
+            </w:r>
+          </w:p>
+        </w:tc>
+        <w:tc>
+          <w:tcPr>
+            <w:tcW w:w="1596" w:type="dxa"/>
+            <w:vAlign w:val="center"/>
+          </w:tcPr>
+          <w:p>
+            <w:pPr>
+              <w:jc w:val="center"/>
+            </w:pPr>
+            <w:r>
+              <w:t>10K</w:t>
+            </w:r>
+          </w:p>
+        </w:tc>
+        <w:tc>
+          <w:tcPr>
+            <w:tcW w:w="1596" w:type="dxa"/>
+            <w:vAlign w:val="center"/>
+          </w:tcPr>
+          <w:p>
+            <w:pPr>
+              <w:jc w:val="center"/>
+            </w:pPr>
+            <w:r>
+              <w:t>10K</w:t>
+            </w:r>
+          </w:p>
+        </w:tc>
+        <w:tc>
+          <w:tcPr>
+            <w:tcW w:w="1596" w:type="dxa"/>
+            <w:vAlign w:val="center"/>
+          </w:tcPr>
+          <w:p>
+            <w:pPr>
+              <w:jc w:val="center"/>
+            </w:pPr>
+            <w:r>
+              <w:t>10K</w:t>
+            </w:r>
+          </w:p>
+        </w:tc>
+        <w:tc>
+          <w:tcPr>
+            <w:tcW w:w="1596" w:type="dxa"/>
+            <w:vAlign w:val="center"/>
+          </w:tcPr>
+          <w:p>
+            <w:pPr>
+              <w:jc w:val="center"/>
+            </w:pPr>
+            <w:r>
+              <w:t>10K</w:t>
+            </w:r>
+          </w:p>
+        </w:tc>
+      </w:tr>
+      <w:tr>
+        <w:tc>
+          <w:tcPr>
+            <w:tcW w:w="1596" w:type="dxa"/>
+            <w:vAlign w:val="center"/>
+          </w:tcPr>
+          <w:p>
+            <w:pPr>
+              <w:jc w:val="center"/>
+            </w:pPr>
+            <w:r>
+              <w:t>R3</w:t>
+            </w:r>
+          </w:p>
+        </w:tc>
+        <w:tc>
+          <w:tcPr>
+            <w:tcW w:w="1596" w:type="dxa"/>
+            <w:vAlign w:val="center"/>
+          </w:tcPr>
+          <w:p>
+            <w:pPr>
+              <w:jc w:val="center"/>
+            </w:pPr>
+            <w:r>
+              <w:t>R37</w:t>
+            </w:r>
+          </w:p>
+        </w:tc>
+        <w:tc>
+          <w:tcPr>
+            <w:tcW w:w="1596" w:type="dxa"/>
+            <w:vAlign w:val="center"/>
+          </w:tcPr>
+          <w:p>
+            <w:pPr>
+              <w:jc w:val="center"/>
+            </w:pPr>
+            <w:r>
+              <w:t>2.15K</w:t>
+            </w:r>
+          </w:p>
+        </w:tc>
+        <w:tc>
+          <w:tcPr>
+            <w:tcW w:w="1596" w:type="dxa"/>
+            <w:vAlign w:val="center"/>
+          </w:tcPr>
+          <w:p>
+            <w:pPr>
+              <w:jc w:val="center"/>
+            </w:pPr>
+            <w:r>
+              <w:t>1.96K</w:t>
+            </w:r>
+          </w:p>
+        </w:tc>
+        <w:tc>
+          <w:tcPr>
+            <w:tcW w:w="1596" w:type="dxa"/>
+            <w:vAlign w:val="center"/>
+          </w:tcPr>
+          <w:p>
+            <w:pPr>
+              <w:jc w:val="center"/>
+            </w:pPr>
+            <w:r>
+              <w:t>2.26K</w:t>
+            </w:r>
+          </w:p>
+        </w:tc>
+        <w:tc>
+          <w:tcPr>
+            <w:tcW w:w="1596" w:type="dxa"/>
+            <w:vAlign w:val="center"/>
+          </w:tcPr>
+          <w:p>
+            <w:pPr>
+              <w:jc w:val="center"/>
+            </w:pPr>
+            <w:r>
+              <w:t>2.26K</w:t>
+            </w:r>
+          </w:p>
+        </w:tc>
+      </w:tr>
+      <w:tr>
+        <w:tc>
+          <w:tcPr>
+            <w:tcW w:w="1596" w:type="dxa"/>
+            <w:vAlign w:val="center"/>
+          </w:tcPr>
+          <w:p>
+            <w:pPr>
+              <w:jc w:val="center"/>
+            </w:pPr>
+            <w:r>
+              <w:t>R4</w:t>
+            </w:r>
+          </w:p>
+        </w:tc>
+        <w:tc>
+          <w:tcPr>
+            <w:tcW w:w="1596" w:type="dxa"/>
+            <w:vAlign w:val="center"/>
+          </w:tcPr>
+          <w:p>
+            <w:pPr>
+              <w:jc w:val="center"/>
+            </w:pPr>
+            <w:r>
+              <w:t>R36</w:t>
+            </w:r>
+          </w:p>
+        </w:tc>
+        <w:tc>
+          <w:tcPr>
+            <w:tcW w:w="1596" w:type="dxa"/>
+            <w:vAlign w:val="center"/>
+          </w:tcPr>
+          <w:p>
+            <w:pPr>
+              <w:jc w:val="center"/>
+            </w:pPr>
+            <w:r>
+              <w:t>100K</w:t>
+            </w:r>
+          </w:p>
+        </w:tc>
+        <w:tc>
+          <w:tcPr>
+            <w:tcW w:w="1596" w:type="dxa"/>
+            <w:vAlign w:val="center"/>
+          </w:tcPr>
+          <w:p>
+            <w:pPr>
+              <w:jc w:val="center"/>
+            </w:pPr>
+            <w:r>
+              <w:t>100K</w:t>
+            </w:r>
+          </w:p>
+        </w:tc>
+        <w:tc>
+          <w:tcPr>
+            <w:tcW w:w="1596" w:type="dxa"/>
+            <w:vAlign w:val="center"/>
+          </w:tcPr>
+          <w:p>
+            <w:pPr>
+              <w:jc w:val="center"/>
+            </w:pPr>
+            <w:r>
+              <w:t>100K</w:t>
+            </w:r>
+          </w:p>
+        </w:tc>
+        <w:tc>
+          <w:tcPr>
+            <w:tcW w:w="1596" w:type="dxa"/>
+            <w:vAlign w:val="center"/>
+          </w:tcPr>
+          <w:p>
+            <w:pPr>
+              <w:jc w:val="center"/>
+            </w:pPr>
+            <w:r>
+              <w:t>100K</w:t>
+            </w:r>
+          </w:p>
+        </w:tc>
+      </w:tr>
+      <w:tr>
+        <w:tc>
+          <w:tcPr>
+            <w:tcW w:w="1596" w:type="dxa"/>
+            <w:vAlign w:val="center"/>
+          </w:tcPr>
+          <w:p>
+            <w:pPr>
+              <w:jc w:val="center"/>
+            </w:pPr>
+            <w:r>
+              <w:t>R5</w:t>
+            </w:r>
+          </w:p>
+        </w:tc>
+        <w:tc>
+          <w:tcPr>
+            <w:tcW w:w="1596" w:type="dxa"/>
+            <w:vAlign w:val="center"/>
+          </w:tcPr>
+          <w:p>
+            <w:pPr>
+              <w:jc w:val="center"/>
+            </w:pPr>
+            <w:r>
+              <w:t>R38</w:t>
+            </w:r>
+          </w:p>
+        </w:tc>
+        <w:tc>
+          <w:tcPr>
+            <w:tcW w:w="1596" w:type="dxa"/>
+            <w:vAlign w:val="center"/>
+          </w:tcPr>
+          <w:p>
+            <w:pPr>
+              <w:jc w:val="center"/>
+            </w:pPr>
+            <w:r>
+              <w:t>205K</w:t>
+            </w:r>
+          </w:p>
+        </w:tc>
+        <w:tc>
+          <w:tcPr>
+            <w:tcW w:w="1596" w:type="dxa"/>
+            <w:vAlign w:val="center"/>
+          </w:tcPr>
+          <w:p>
+            <w:pPr>
+              <w:jc w:val="center"/>
+            </w:pPr>
+            <w:r>
+              <w:t>221K</w:t>
+            </w:r>
+          </w:p>
+        </w:tc>
+        <w:tc>
+          <w:tcPr>
+            <w:tcW w:w="1596" w:type="dxa"/>
+            <w:vAlign w:val="center"/>
+          </w:tcPr>
+          <w:p>
+            <w:pPr>
+              <w:jc w:val="center"/>
+            </w:pPr>
+            <w:r>
+              <w:t>243K</w:t>
+            </w:r>
+          </w:p>
+        </w:tc>
+        <w:tc>
+          <w:tcPr>
+            <w:tcW w:w="1596" w:type="dxa"/>
+            <w:vAlign w:val="center"/>
+          </w:tcPr>
+          <w:p>
+            <w:pPr>
+              <w:jc w:val="center"/>
+            </w:pPr>
+            <w:r>
+              <w:t>287K</w:t>
+            </w:r>
+          </w:p>
+        </w:tc>
+      </w:tr>
+      <w:tr>
+        <w:tc>
+          <w:tcPr>
+            <w:tcW w:w="1596" w:type="dxa"/>
+            <w:vAlign w:val="center"/>
+          </w:tcPr>
+          <w:p>
+            <w:pPr>
+              <w:jc w:val="center"/>
+            </w:pPr>
+            <w:r>
+              <w:t>R6</w:t>
+            </w:r>
+          </w:p>
+        </w:tc>
+        <w:tc>
+          <w:tcPr>
+            <w:tcW w:w="1596" w:type="dxa"/>
+            <w:vAlign w:val="center"/>
+          </w:tcPr>
+          <w:p>
+            <w:pPr>
+              <w:jc w:val="center"/>
+            </w:pPr>
+            <w:r>
+              <w:t>R145</w:t>
+            </w:r>
+          </w:p>
+        </w:tc>
+        <w:tc>
+          <w:tcPr>
+            <w:tcW w:w="1596" w:type="dxa"/>
+            <w:vAlign w:val="center"/>
+          </w:tcPr>
+          <w:p>
+            <w:pPr>
+              <w:jc w:val="center"/>
+            </w:pPr>
+            <w:r>
+              <w:t>53.6K</w:t>
+            </w:r>
+          </w:p>
+        </w:tc>
+        <w:tc>
+          <w:tcPr>
+            <w:tcW w:w="1596" w:type="dxa"/>
+            <w:vAlign w:val="center"/>
+          </w:tcPr>
+          <w:p>
+            <w:pPr>
+              <w:jc w:val="center"/>
+            </w:pPr>
+            <w:r>
+              <w:t>41.2K</w:t>
+            </w:r>
+          </w:p>
+        </w:tc>
+        <w:tc>
+          <w:tcPr>
+            <w:tcW w:w="1596" w:type="dxa"/>
+            <w:vAlign w:val="center"/>
+          </w:tcPr>
+          <w:p>
+            <w:pPr>
+              <w:jc w:val="center"/>
+            </w:pPr>
+            <w:r>
+              <w:t>33.2K</w:t>
+            </w:r>
+          </w:p>
+        </w:tc>
+        <w:tc>
+          <w:tcPr>
+            <w:tcW w:w="1596" w:type="dxa"/>
+            <w:vAlign w:val="center"/>
+          </w:tcPr>
+          <w:p>
+            <w:pPr>
+              <w:jc w:val="center"/>
+            </w:pPr>
+            <w:r>
+              <w:t>26.1K</w:t>
+            </w:r>
+          </w:p>
+        </w:tc>
+      </w:tr>
+      <w:tr>
+        <w:tc>
+          <w:tcPr>
+            <w:tcW w:w="1596" w:type="dxa"/>
+            <w:vAlign w:val="center"/>
+          </w:tcPr>
+          <w:p>
+            <w:pPr>
+              <w:jc w:val="center"/>
+            </w:pPr>
+            <w:r>
+              <w:t>C1</w:t>
+            </w:r>
+          </w:p>
+        </w:tc>
+        <w:tc>
+          <w:tcPr>
+            <w:tcW w:w="1596" w:type="dxa"/>
+            <w:vAlign w:val="center"/>
+          </w:tcPr>
+          <w:p>
+            <w:pPr>
+              <w:jc w:val="center"/>
+            </w:pPr>
+            <w:r>
+              <w:t>Not Available</w:t>
+            </w:r>
+          </w:p>
+        </w:tc>
+        <w:tc>
+          <w:tcPr>
+            <w:tcW w:w="1596" w:type="dxa"/>
+            <w:vAlign w:val="center"/>
+          </w:tcPr>
+          <w:p>
+            <w:pPr>
+              <w:jc w:val="center"/>
+            </w:pPr>
+            <w:r>
+              <w:t>Open</w:t>
+            </w:r>
+          </w:p>
+        </w:tc>
+        <w:tc>
+          <w:tcPr>
+            <w:tcW w:w="1596" w:type="dxa"/>
+            <w:vAlign w:val="center"/>
+          </w:tcPr>
+          <w:p>
+            <w:pPr>
+              <w:jc w:val="center"/>
+            </w:pPr>
+            <w:r>
+              <w:t>Open</w:t>
+            </w:r>
+          </w:p>
+        </w:tc>
+        <w:tc>
+          <w:tcPr>
+            <w:tcW w:w="1596" w:type="dxa"/>
+            <w:vAlign w:val="center"/>
+          </w:tcPr>
+          <w:p>
+            <w:pPr>
+              <w:jc w:val="center"/>
+            </w:pPr>
+            <w:r>
+              <w:t>Open</w:t>
+            </w:r>
+          </w:p>
+        </w:tc>
+        <w:tc>
+          <w:tcPr>
+            <w:tcW w:w="1596" w:type="dxa"/>
+            <w:vAlign w:val="center"/>
+          </w:tcPr>
+          <w:p>
+            <w:pPr>
+              <w:jc w:val="center"/>
+            </w:pPr>
+            <w:r>
+              <w:t>Open</w:t>
+            </w:r>
+          </w:p>
+        </w:tc>
+      </w:tr>
+      <w:tr>
+        <w:tc>
+          <w:tcPr>
+            <w:tcW w:w="1596" w:type="dxa"/>
+            <w:vAlign w:val="center"/>
+          </w:tcPr>
+          <w:p>
+            <w:pPr>
+              <w:jc w:val="center"/>
+            </w:pPr>
+            <w:r>
+              <w:t>C2</w:t>
+            </w:r>
+          </w:p>
+        </w:tc>
+        <w:tc>
+          <w:tcPr>
+            <w:tcW w:w="1596" w:type="dxa"/>
+            <w:vAlign w:val="center"/>
+          </w:tcPr>
+          <w:p>
+            <w:pPr>
+              <w:jc w:val="center"/>
+            </w:pPr>
+            <w:r>
+              <w:t>C52</w:t>
+            </w:r>
+          </w:p>
+        </w:tc>
+        <w:tc>
+          <w:tcPr>
+            <w:tcW w:w="1596" w:type="dxa"/>
+            <w:vAlign w:val="center"/>
+          </w:tcPr>
+          <w:p>
+            <w:pPr>
+              <w:jc w:val="center"/>
+            </w:pPr>
+            <w:r>
+              <w:t>Open</w:t>
+            </w:r>
+          </w:p>
+        </w:tc>
+        <w:tc>
+          <w:tcPr>
+            <w:tcW w:w="1596" w:type="dxa"/>
+            <w:vAlign w:val="center"/>
+          </w:tcPr>
+          <w:p>
+            <w:pPr>
+              <w:jc w:val="center"/>
+            </w:pPr>
+            <w:r>
+              <w:t>Open</w:t>
+            </w:r>
+          </w:p>
+        </w:tc>
+        <w:tc>
+          <w:tcPr>
+            <w:tcW w:w="1596" w:type="dxa"/>
+            <w:vAlign w:val="center"/>
+          </w:tcPr>
+          <w:p>
+            <w:pPr>
+              <w:jc w:val="center"/>
+            </w:pPr>
+            <w:r>
+              <w:t>Open</w:t>
+            </w:r>
+          </w:p>
+        </w:tc>
+        <w:tc>
+          <w:tcPr>
+            <w:tcW w:w="1596" w:type="dxa"/>
+            <w:vAlign w:val="center"/>
+          </w:tcPr>
+          <w:p>
+            <w:pPr>
+              <w:jc w:val="center"/>
+            </w:pPr>
+            <w:r>
+              <w:t>Open</w:t>
+            </w:r>
+          </w:p>
+        </w:tc>
+      </w:tr>
+      <w:tr>
+        <w:tc>
+          <w:tcPr>
+            <w:tcW w:w="1596" w:type="dxa"/>
+            <w:vAlign w:val="center"/>
+          </w:tcPr>
+          <w:p>
+            <w:pPr>
+              <w:jc w:val="center"/>
+              <w:rPr>
+                <w:rFonts w:ascii="Calibri" w:hAnsi="Calibri" w:cs="Calibri"/>
+                <w:color w:val="000000"/>
+              </w:rPr>
+            </w:pPr>
+            <w:r>
+              <w:rPr>
+                <w:rFonts w:ascii="Calibri" w:hAnsi="Calibri" w:cs="Calibri"/>
+                <w:color w:val="000000"/>
+              </w:rPr>
+              <w:t>C3</w:t>
+            </w:r>
+          </w:p>
+        </w:tc>
+        <w:tc>
+          <w:tcPr>
+            <w:tcW w:w="1596" w:type="dxa"/>
+            <w:vAlign w:val="center"/>
+          </w:tcPr>
+          <w:p>
+            <w:pPr>
+              <w:jc w:val="center"/>
+              <w:rPr>
+                <w:rFonts w:ascii="Calibri" w:hAnsi="Calibri" w:cs="Calibri"/>
+                <w:color w:val="000000"/>
+              </w:rPr>
+            </w:pPr>
+            <w:r>
+              <w:rPr>
+                <w:rFonts w:ascii="Calibri" w:hAnsi="Calibri" w:cs="Calibri"/>
+                <w:color w:val="000000"/>
+              </w:rPr>
+              <w:t>C51</w:t>
+            </w:r>
+          </w:p>
+        </w:tc>
+        <w:tc>
+          <w:tcPr>
+            <w:tcW w:w="1596" w:type="dxa"/>
+            <w:vAlign w:val="center"/>
+          </w:tcPr>
+          <w:p>
+            <w:pPr>
+              <w:jc w:val="center"/>
+              <w:rPr>
+                <w:rFonts w:ascii="Calibri" w:hAnsi="Calibri" w:cs="Calibri"/>
+                <w:color w:val="000000"/>
+              </w:rPr>
+            </w:pPr>
+            <w:r>
+              <w:rPr>
+                <w:rFonts w:ascii="Calibri" w:hAnsi="Calibri" w:cs="Calibri"/>
+                <w:color w:val="000000"/>
+              </w:rPr>
+              <w:t>100uF</w:t>
+            </w:r>
+          </w:p>
+        </w:tc>
+        <w:tc>
+          <w:tcPr>
+            <w:tcW w:w="1596" w:type="dxa"/>
+            <w:vAlign w:val="center"/>
+          </w:tcPr>
+          <w:p>
+            <w:pPr>
+              <w:jc w:val="center"/>
+              <w:rPr>
+                <w:rFonts w:ascii="Calibri" w:hAnsi="Calibri" w:cs="Calibri"/>
+                <w:color w:val="000000"/>
+              </w:rPr>
+            </w:pPr>
+            <w:r>
+              <w:rPr>
+                <w:rFonts w:ascii="Calibri" w:hAnsi="Calibri" w:cs="Calibri"/>
+                <w:color w:val="000000"/>
+              </w:rPr>
+              <w:t>22uF</w:t>
+            </w:r>
+          </w:p>
+        </w:tc>
+        <w:tc>
+          <w:tcPr>
+            <w:tcW w:w="1596" w:type="dxa"/>
+            <w:vAlign w:val="center"/>
+          </w:tcPr>
+          <w:p>
+            <w:pPr>
+              <w:jc w:val="center"/>
+              <w:rPr>
+                <w:rFonts w:ascii="Calibri" w:hAnsi="Calibri" w:cs="Calibri"/>
+                <w:color w:val="000000"/>
+              </w:rPr>
+            </w:pPr>
+            <w:r>
+              <w:rPr>
+                <w:rFonts w:ascii="Calibri" w:hAnsi="Calibri" w:cs="Calibri"/>
+                <w:color w:val="000000"/>
+              </w:rPr>
+              <w:t>22uF</w:t>
+            </w:r>
+          </w:p>
+        </w:tc>
+        <w:tc>
+          <w:tcPr>
+            <w:tcW w:w="1596" w:type="dxa"/>
+            <w:vAlign w:val="center"/>
+          </w:tcPr>
+          <w:p>
+            <w:pPr>
+              <w:jc w:val="center"/>
+              <w:rPr>
+                <w:rFonts w:ascii="Calibri" w:hAnsi="Calibri" w:cs="Calibri"/>
+                <w:color w:val="000000"/>
+              </w:rPr>
+            </w:pPr>
+            <w:r>
+              <w:rPr>
+                <w:rFonts w:ascii="Calibri" w:hAnsi="Calibri" w:cs="Calibri"/>
+                <w:color w:val="000000"/>
+              </w:rPr>
+              <w:t>22uF</w:t>
+            </w:r>
+          </w:p>
+        </w:tc>
+      </w:tr>
+      <w:tr>
+        <w:tc>
+          <w:tcPr>
+            <w:tcW w:w="1596" w:type="dxa"/>
+            <w:vAlign w:val="center"/>
+          </w:tcPr>
+          <w:p>
+            <w:pPr>
+              <w:jc w:val="center"/>
+              <w:rPr>
+                <w:rFonts w:ascii="Calibri" w:hAnsi="Calibri" w:cs="Calibri"/>
+                <w:color w:val="000000"/>
+              </w:rPr>
+            </w:pPr>
+            <w:r>
+              <w:rPr>
+                <w:rFonts w:ascii="Calibri" w:hAnsi="Calibri" w:cs="Calibri"/>
+                <w:color w:val="000000"/>
+              </w:rPr>
+              <w:t>C4</w:t>
+            </w:r>
+          </w:p>
+        </w:tc>
+        <w:tc>
+          <w:tcPr>
+            <w:tcW w:w="1596" w:type="dxa"/>
+            <w:vAlign w:val="center"/>
+          </w:tcPr>
+          <w:p>
+            <w:pPr>
+              <w:jc w:val="center"/>
+              <w:rPr>
+                <w:rFonts w:ascii="Calibri" w:hAnsi="Calibri" w:cs="Calibri"/>
+                <w:color w:val="000000"/>
+              </w:rPr>
+            </w:pPr>
+            <w:r>
+              <w:rPr>
+                <w:rFonts w:ascii="Calibri" w:hAnsi="Calibri" w:cs="Calibri"/>
+                <w:color w:val="000000"/>
+              </w:rPr>
+              <w:t>C50</w:t>
+            </w:r>
+          </w:p>
+        </w:tc>
+        <w:tc>
+          <w:tcPr>
+            <w:tcW w:w="1596" w:type="dxa"/>
+            <w:vAlign w:val="center"/>
+          </w:tcPr>
+          <w:p>
+            <w:pPr>
+              <w:jc w:val="center"/>
+              <w:rPr>
+                <w:rFonts w:ascii="Calibri" w:hAnsi="Calibri" w:cs="Calibri"/>
+                <w:color w:val="000000"/>
+              </w:rPr>
+            </w:pPr>
+            <w:r>
+              <w:rPr>
+                <w:rFonts w:ascii="Calibri" w:hAnsi="Calibri" w:cs="Calibri"/>
+                <w:color w:val="000000"/>
+              </w:rPr>
+              <w:t>0.018uF</w:t>
+            </w:r>
+          </w:p>
+        </w:tc>
+        <w:tc>
+          <w:tcPr>
+            <w:tcW w:w="1596" w:type="dxa"/>
+            <w:vAlign w:val="center"/>
+          </w:tcPr>
+          <w:p>
+            <w:pPr>
+              <w:jc w:val="center"/>
+              <w:rPr>
+                <w:rFonts w:ascii="Calibri" w:hAnsi="Calibri" w:cs="Calibri"/>
+                <w:color w:val="000000"/>
+              </w:rPr>
+            </w:pPr>
+            <w:r>
+              <w:rPr>
+                <w:rFonts w:ascii="Calibri" w:hAnsi="Calibri" w:cs="Calibri"/>
+                <w:color w:val="000000"/>
+              </w:rPr>
+              <w:t>0.018uF</w:t>
+            </w:r>
+          </w:p>
+        </w:tc>
+        <w:tc>
+          <w:tcPr>
+            <w:tcW w:w="1596" w:type="dxa"/>
+            <w:vAlign w:val="center"/>
+          </w:tcPr>
+          <w:p>
+            <w:pPr>
+              <w:jc w:val="center"/>
+              <w:rPr>
+                <w:rFonts w:ascii="Calibri" w:hAnsi="Calibri" w:cs="Calibri"/>
+                <w:color w:val="000000"/>
+              </w:rPr>
+            </w:pPr>
+            <w:r>
+              <w:rPr>
+                <w:rFonts w:ascii="Calibri" w:hAnsi="Calibri" w:cs="Calibri"/>
+                <w:color w:val="000000"/>
+              </w:rPr>
+              <w:t>0.018uF</w:t>
+            </w:r>
+          </w:p>
+        </w:tc>
+        <w:tc>
+          <w:tcPr>
+            <w:tcW w:w="1596" w:type="dxa"/>
+            <w:vAlign w:val="center"/>
+          </w:tcPr>
+          <w:p>
+            <w:pPr>
+              <w:jc w:val="center"/>
+              <w:rPr>
+                <w:rFonts w:ascii="Calibri" w:hAnsi="Calibri" w:cs="Calibri"/>
+                <w:color w:val="000000"/>
+              </w:rPr>
+            </w:pPr>
+            <w:r>
+              <w:rPr>
+                <w:rFonts w:ascii="Calibri" w:hAnsi="Calibri" w:cs="Calibri"/>
+                <w:color w:val="000000"/>
+              </w:rPr>
+              <w:t>0.018uF</w:t>
+            </w:r>
+          </w:p>
+        </w:tc>
+      </w:tr>
+      <w:tr>
+        <w:tc>
+          <w:tcPr>
+            <w:tcW w:w="1596" w:type="dxa"/>
+            <w:vAlign w:val="center"/>
+          </w:tcPr>
+          <w:p>
+            <w:pPr>
+              <w:jc w:val="center"/>
+              <w:rPr>
+                <w:rFonts w:ascii="Calibri" w:hAnsi="Calibri" w:cs="Calibri"/>
+                <w:color w:val="000000"/>
+              </w:rPr>
+            </w:pPr>
+            <w:r>
+              <w:rPr>
+                <w:rFonts w:ascii="Calibri" w:hAnsi="Calibri" w:cs="Calibri"/>
+                <w:color w:val="000000"/>
+              </w:rPr>
+              <w:t>C5</w:t>
+            </w:r>
+          </w:p>
+        </w:tc>
+        <w:tc>
+          <w:tcPr>
+            <w:tcW w:w="1596" w:type="dxa"/>
+            <w:vAlign w:val="center"/>
+          </w:tcPr>
+          <w:p>
+            <w:pPr>
+              <w:jc w:val="center"/>
+              <w:rPr>
+                <w:rFonts w:ascii="Calibri" w:hAnsi="Calibri" w:cs="Calibri"/>
+                <w:color w:val="000000"/>
+              </w:rPr>
+            </w:pPr>
+            <w:r>
+              <w:rPr>
+                <w:rFonts w:ascii="Calibri" w:hAnsi="Calibri" w:cs="Calibri"/>
+                <w:color w:val="000000"/>
+              </w:rPr>
+              <w:t>C16</w:t>
+            </w:r>
+          </w:p>
+        </w:tc>
+        <w:tc>
+          <w:tcPr>
+            <w:tcW w:w="1596" w:type="dxa"/>
+            <w:vAlign w:val="center"/>
+          </w:tcPr>
+          <w:p>
+            <w:pPr>
+              <w:jc w:val="center"/>
+              <w:rPr>
+                <w:rFonts w:ascii="Calibri" w:hAnsi="Calibri" w:cs="Calibri"/>
+                <w:color w:val="000000"/>
+              </w:rPr>
+            </w:pPr>
+            <w:r>
+              <w:rPr>
+                <w:rFonts w:ascii="Calibri" w:hAnsi="Calibri" w:cs="Calibri"/>
+                <w:color w:val="000000"/>
+              </w:rPr>
+              <w:t>4.7uF</w:t>
+            </w:r>
+          </w:p>
+        </w:tc>
+        <w:tc>
+          <w:tcPr>
+            <w:tcW w:w="1596" w:type="dxa"/>
+            <w:vAlign w:val="center"/>
+          </w:tcPr>
+          <w:p>
+            <w:pPr>
+              <w:jc w:val="center"/>
+              <w:rPr>
+                <w:rFonts w:ascii="Calibri" w:hAnsi="Calibri" w:cs="Calibri"/>
+                <w:color w:val="000000"/>
+              </w:rPr>
+            </w:pPr>
+            <w:r>
+              <w:rPr>
+                <w:rFonts w:ascii="Calibri" w:hAnsi="Calibri" w:cs="Calibri"/>
+                <w:color w:val="000000"/>
+              </w:rPr>
+              <w:t>4.7uF</w:t>
+            </w:r>
+          </w:p>
+        </w:tc>
+        <w:tc>
+          <w:tcPr>
+            <w:tcW w:w="1596" w:type="dxa"/>
+            <w:vAlign w:val="center"/>
+          </w:tcPr>
+          <w:p>
+            <w:pPr>
+              <w:jc w:val="center"/>
+              <w:rPr>
+                <w:rFonts w:ascii="Calibri" w:hAnsi="Calibri" w:cs="Calibri"/>
+                <w:color w:val="000000"/>
+              </w:rPr>
+            </w:pPr>
+            <w:r>
+              <w:rPr>
+                <w:rFonts w:ascii="Calibri" w:hAnsi="Calibri" w:cs="Calibri"/>
+                <w:color w:val="000000"/>
+              </w:rPr>
+              <w:t>4.7uF</w:t>
+            </w:r>
+          </w:p>
+        </w:tc>
+        <w:tc>
+          <w:tcPr>
+            <w:tcW w:w="1596" w:type="dxa"/>
+            <w:vAlign w:val="center"/>
+          </w:tcPr>
+          <w:p>
+            <w:pPr>
+              <w:jc w:val="center"/>
+              <w:rPr>
+                <w:rFonts w:ascii="Calibri" w:hAnsi="Calibri" w:cs="Calibri"/>
+                <w:color w:val="000000"/>
+              </w:rPr>
+            </w:pPr>
+            <w:r>
+              <w:rPr>
+                <w:rFonts w:ascii="Calibri" w:hAnsi="Calibri" w:cs="Calibri"/>
+                <w:color w:val="000000"/>
+              </w:rPr>
+              <w:t>4.7uF</w:t>
+            </w:r>
+          </w:p>
+        </w:tc>
+      </w:tr>
+      <w:tr>
+        <w:tc>
+          <w:tcPr>
+            <w:tcW w:w="1596" w:type="dxa"/>
+            <w:vAlign w:val="center"/>
+          </w:tcPr>
+          <w:p>
+            <w:pPr>
+              <w:jc w:val="center"/>
+              <w:rPr>
+                <w:rFonts w:ascii="Calibri" w:hAnsi="Calibri" w:cs="Calibri"/>
+                <w:color w:val="000000"/>
+              </w:rPr>
+            </w:pPr>
+            <w:r>
+              <w:rPr>
+                <w:rFonts w:ascii="Calibri" w:hAnsi="Calibri" w:cs="Calibri"/>
+                <w:color w:val="000000"/>
+              </w:rPr>
+              <w:t>C6</w:t>
+            </w:r>
+          </w:p>
+        </w:tc>
+        <w:tc>
+          <w:tcPr>
+            <w:tcW w:w="1596" w:type="dxa"/>
+            <w:vAlign w:val="center"/>
+          </w:tcPr>
+          <w:p>
+            <w:pPr>
+              <w:jc w:val="center"/>
+              <w:rPr>
+                <w:rFonts w:ascii="Calibri" w:hAnsi="Calibri" w:cs="Calibri"/>
+                <w:color w:val="000000"/>
+              </w:rPr>
+            </w:pPr>
+            <w:r>
+              <w:rPr>
+                <w:rFonts w:ascii="Calibri" w:hAnsi="Calibri" w:cs="Calibri"/>
+                <w:color w:val="000000"/>
+              </w:rPr>
+              <w:t>C34</w:t>
+            </w:r>
+          </w:p>
+        </w:tc>
+        <w:tc>
+          <w:tcPr>
+            <w:tcW w:w="1596" w:type="dxa"/>
+            <w:vAlign w:val="center"/>
+          </w:tcPr>
+          <w:p>
+            <w:pPr>
+              <w:jc w:val="center"/>
+              <w:rPr>
+                <w:rFonts w:ascii="Calibri" w:hAnsi="Calibri" w:cs="Calibri"/>
+                <w:color w:val="000000"/>
+              </w:rPr>
+            </w:pPr>
+            <w:r>
+              <w:rPr>
+                <w:rFonts w:ascii="Calibri" w:hAnsi="Calibri" w:cs="Calibri"/>
+                <w:color w:val="000000"/>
+              </w:rPr>
+              <w:t>0.022uF</w:t>
+            </w:r>
+          </w:p>
+        </w:tc>
+        <w:tc>
+          <w:tcPr>
+            <w:tcW w:w="1596" w:type="dxa"/>
+            <w:vAlign w:val="center"/>
+          </w:tcPr>
+          <w:p>
+            <w:pPr>
+              <w:jc w:val="center"/>
+              <w:rPr>
+                <w:rFonts w:ascii="Calibri" w:hAnsi="Calibri" w:cs="Calibri"/>
+                <w:color w:val="000000"/>
+              </w:rPr>
+            </w:pPr>
+            <w:r>
+              <w:rPr>
+                <w:rFonts w:ascii="Calibri" w:hAnsi="Calibri" w:cs="Calibri"/>
+                <w:color w:val="000000"/>
+              </w:rPr>
+              <w:t>0.068uF</w:t>
+            </w:r>
+          </w:p>
+        </w:tc>
+        <w:tc>
+          <w:tcPr>
+            <w:tcW w:w="1596" w:type="dxa"/>
+            <w:vAlign w:val="center"/>
+          </w:tcPr>
+          <w:p>
+            <w:pPr>
+              <w:jc w:val="center"/>
+              <w:rPr>
+                <w:rFonts w:ascii="Calibri" w:hAnsi="Calibri" w:cs="Calibri"/>
+                <w:color w:val="000000"/>
+              </w:rPr>
+            </w:pPr>
+            <w:r>
+              <w:rPr>
+                <w:rFonts w:ascii="Calibri" w:hAnsi="Calibri" w:cs="Calibri"/>
+                <w:color w:val="000000"/>
+              </w:rPr>
+              <w:t>0.047uF</w:t>
+            </w:r>
+          </w:p>
+        </w:tc>
+        <w:tc>
+          <w:tcPr>
+            <w:tcW w:w="1596" w:type="dxa"/>
+            <w:vAlign w:val="center"/>
+          </w:tcPr>
+          <w:p>
+            <w:pPr>
+              <w:jc w:val="center"/>
+              <w:rPr>
+                <w:rFonts w:ascii="Calibri" w:hAnsi="Calibri" w:cs="Calibri"/>
+                <w:color w:val="000000"/>
+              </w:rPr>
+            </w:pPr>
+            <w:r>
+              <w:rPr>
+                <w:rFonts w:ascii="Calibri" w:hAnsi="Calibri" w:cs="Calibri"/>
+                <w:color w:val="000000"/>
+              </w:rPr>
+              <w:t>8200pF</w:t>
+            </w:r>
+          </w:p>
+        </w:tc>
+      </w:tr>
+      <w:tr>
+        <w:tc>
+          <w:tcPr>
+            <w:tcW w:w="1596" w:type="dxa"/>
+            <w:vAlign w:val="center"/>
+          </w:tcPr>
+          <w:p>
+            <w:pPr>
+              <w:jc w:val="center"/>
+              <w:rPr>
+                <w:rFonts w:ascii="Calibri" w:hAnsi="Calibri" w:cs="Calibri"/>
+                <w:color w:val="000000"/>
+              </w:rPr>
+            </w:pPr>
+            <w:r>
+              <w:rPr>
+                <w:rFonts w:ascii="Calibri" w:hAnsi="Calibri" w:cs="Calibri"/>
+                <w:color w:val="000000"/>
+              </w:rPr>
+              <w:t>C7</w:t>
+            </w:r>
+          </w:p>
+        </w:tc>
+        <w:tc>
+          <w:tcPr>
+            <w:tcW w:w="1596" w:type="dxa"/>
+            <w:vAlign w:val="center"/>
+          </w:tcPr>
+          <w:p>
+            <w:pPr>
+              <w:jc w:val="center"/>
+              <w:rPr>
+                <w:rFonts w:ascii="Calibri" w:hAnsi="Calibri" w:cs="Calibri"/>
+                <w:color w:val="000000"/>
+              </w:rPr>
+            </w:pPr>
+            <w:r>
+              <w:rPr>
+                <w:rFonts w:ascii="Calibri" w:hAnsi="Calibri" w:cs="Calibri"/>
+                <w:color w:val="000000"/>
+              </w:rPr>
+              <w:t>C51</w:t>
+            </w:r>
+          </w:p>
+        </w:tc>
+        <w:tc>
+          <w:tcPr>
+            <w:tcW w:w="1596" w:type="dxa"/>
+            <w:vAlign w:val="center"/>
+          </w:tcPr>
+          <w:p>
+            <w:pPr>
+              <w:jc w:val="center"/>
+              <w:rPr>
+                <w:rFonts w:ascii="Calibri" w:hAnsi="Calibri" w:cs="Calibri"/>
+                <w:color w:val="000000"/>
+              </w:rPr>
+            </w:pPr>
+            <w:r>
+              <w:rPr>
+                <w:rFonts w:ascii="Calibri" w:hAnsi="Calibri" w:cs="Calibri"/>
+                <w:color w:val="000000"/>
+              </w:rPr>
+              <w:t>560pF</w:t>
+            </w:r>
+          </w:p>
+        </w:tc>
+        <w:tc>
+          <w:tcPr>
+            <w:tcW w:w="1596" w:type="dxa"/>
+            <w:vAlign w:val="center"/>
+          </w:tcPr>
+          <w:p>
+            <w:pPr>
+              <w:jc w:val="center"/>
+              <w:rPr>
+                <w:rFonts w:ascii="Calibri" w:hAnsi="Calibri" w:cs="Calibri"/>
+                <w:color w:val="000000"/>
+              </w:rPr>
+            </w:pPr>
+            <w:r>
+              <w:rPr>
+                <w:rFonts w:ascii="Calibri" w:hAnsi="Calibri" w:cs="Calibri"/>
+                <w:color w:val="000000"/>
+              </w:rPr>
+              <w:t>68pF</w:t>
+            </w:r>
+          </w:p>
+        </w:tc>
+        <w:tc>
+          <w:tcPr>
+            <w:tcW w:w="1596" w:type="dxa"/>
+            <w:vAlign w:val="center"/>
+          </w:tcPr>
+          <w:p>
+            <w:pPr>
+              <w:jc w:val="center"/>
+              <w:rPr>
+                <w:rFonts w:ascii="Calibri" w:hAnsi="Calibri" w:cs="Calibri"/>
+                <w:color w:val="000000"/>
+              </w:rPr>
+            </w:pPr>
+            <w:r>
+              <w:rPr>
+                <w:rFonts w:ascii="Calibri" w:hAnsi="Calibri" w:cs="Calibri"/>
+                <w:color w:val="000000"/>
+              </w:rPr>
+              <w:t>68pF</w:t>
+            </w:r>
+          </w:p>
+        </w:tc>
+        <w:tc>
+          <w:tcPr>
+            <w:tcW w:w="1596" w:type="dxa"/>
+            <w:vAlign w:val="center"/>
+          </w:tcPr>
+          <w:p>
+            <w:pPr>
+              <w:jc w:val="center"/>
+              <w:rPr>
+                <w:rFonts w:ascii="Calibri" w:hAnsi="Calibri" w:cs="Calibri"/>
+                <w:color w:val="000000"/>
+              </w:rPr>
+            </w:pPr>
+            <w:r>
+              <w:rPr>
+                <w:rFonts w:ascii="Calibri" w:hAnsi="Calibri" w:cs="Calibri"/>
+                <w:color w:val="000000"/>
+              </w:rPr>
+              <w:t>390pF</w:t>
+            </w:r>
+          </w:p>
+        </w:tc>
+      </w:tr>
+      <w:tr>
+        <w:tc>
+          <w:tcPr>
+            <w:tcW w:w="1596" w:type="dxa"/>
+            <w:vAlign w:val="center"/>
+          </w:tcPr>
+          <w:p>
+            <w:pPr>
+              <w:jc w:val="center"/>
+              <w:rPr>
+                <w:rFonts w:ascii="Calibri" w:hAnsi="Calibri" w:cs="Calibri"/>
+                <w:color w:val="000000"/>
+              </w:rPr>
+            </w:pPr>
+            <w:r>
+              <w:rPr>
+                <w:rFonts w:ascii="Calibri" w:hAnsi="Calibri" w:cs="Calibri"/>
+                <w:color w:val="000000"/>
+              </w:rPr>
+              <w:t>C8</w:t>
+            </w:r>
+          </w:p>
+        </w:tc>
+        <w:tc>
+          <w:tcPr>
+            <w:tcW w:w="1596" w:type="dxa"/>
+            <w:vAlign w:val="center"/>
+          </w:tcPr>
+          <w:p>
+            <w:pPr>
+              <w:jc w:val="center"/>
+              <w:rPr>
+                <w:rFonts w:ascii="Calibri" w:hAnsi="Calibri" w:cs="Calibri"/>
+                <w:color w:val="000000"/>
+              </w:rPr>
+            </w:pPr>
+            <w:r>
+              <w:rPr>
+                <w:rFonts w:ascii="Calibri" w:hAnsi="Calibri" w:cs="Calibri"/>
+                <w:color w:val="000000"/>
+              </w:rPr>
+              <w:t>C15</w:t>
+            </w:r>
+          </w:p>
+        </w:tc>
+        <w:tc>
+          <w:tcPr>
+            <w:tcW w:w="1596" w:type="dxa"/>
+            <w:vAlign w:val="center"/>
+          </w:tcPr>
+          <w:p>
+            <w:pPr>
+              <w:jc w:val="center"/>
+              <w:rPr>
+                <w:rFonts w:ascii="Calibri" w:hAnsi="Calibri" w:cs="Calibri"/>
+                <w:color w:val="000000"/>
+              </w:rPr>
+            </w:pPr>
+            <w:r>
+              <w:rPr>
+                <w:rFonts w:ascii="Calibri" w:hAnsi="Calibri" w:cs="Calibri"/>
+                <w:color w:val="000000"/>
+              </w:rPr>
+              <w:t>22uF</w:t>
+            </w:r>
+          </w:p>
+        </w:tc>
+        <w:tc>
+          <w:tcPr>
+            <w:tcW w:w="1596" w:type="dxa"/>
+            <w:vAlign w:val="center"/>
+          </w:tcPr>
+          <w:p>
+            <w:pPr>
+              <w:jc w:val="center"/>
+              <w:rPr>
+                <w:rFonts w:ascii="Calibri" w:hAnsi="Calibri" w:cs="Calibri"/>
+                <w:color w:val="000000"/>
+              </w:rPr>
+            </w:pPr>
+            <w:r>
+              <w:rPr>
+                <w:rFonts w:ascii="Calibri" w:hAnsi="Calibri" w:cs="Calibri"/>
+                <w:color w:val="000000"/>
+              </w:rPr>
+              <w:t>22uF</w:t>
+            </w:r>
+          </w:p>
+        </w:tc>
+        <w:tc>
+          <w:tcPr>
+            <w:tcW w:w="1596" w:type="dxa"/>
+            <w:vAlign w:val="center"/>
+          </w:tcPr>
+          <w:p>
+            <w:pPr>
+              <w:jc w:val="center"/>
+              <w:rPr>
+                <w:rFonts w:ascii="Calibri" w:hAnsi="Calibri" w:cs="Calibri"/>
+                <w:color w:val="000000"/>
+              </w:rPr>
+            </w:pPr>
+            <w:r>
+              <w:rPr>
+                <w:rFonts w:ascii="Calibri" w:hAnsi="Calibri" w:cs="Calibri"/>
+                <w:color w:val="000000"/>
+              </w:rPr>
+              <w:t>22uF</w:t>
+            </w:r>
+          </w:p>
+        </w:tc>
+        <w:tc>
+          <w:tcPr>
+            <w:tcW w:w="1596" w:type="dxa"/>
+            <w:vAlign w:val="center"/>
+          </w:tcPr>
+          <w:p>
+            <w:pPr>
+              <w:jc w:val="center"/>
+              <w:rPr>
+                <w:rFonts w:ascii="Calibri" w:hAnsi="Calibri" w:cs="Calibri"/>
+                <w:color w:val="000000"/>
+              </w:rPr>
+            </w:pPr>
+            <w:r>
+              <w:rPr>
+                <w:rFonts w:ascii="Calibri" w:hAnsi="Calibri" w:cs="Calibri"/>
+                <w:color w:val="000000"/>
+              </w:rPr>
+              <w:t>22uF</w:t>
+            </w:r>
+          </w:p>
+        </w:tc>
+      </w:tr>
+      <w:tr>
+        <w:tc>
+          <w:tcPr>
+            <w:tcW w:w="1596" w:type="dxa"/>
+            <w:vAlign w:val="center"/>
+          </w:tcPr>
+          <w:p>
+            <w:pPr>
+              <w:jc w:val="center"/>
+              <w:rPr>
+                <w:rFonts w:ascii="Calibri" w:hAnsi="Calibri" w:cs="Calibri"/>
+                <w:color w:val="000000"/>
+              </w:rPr>
+            </w:pPr>
+            <w:r>
+              <w:rPr>
+                <w:rFonts w:ascii="Calibri" w:hAnsi="Calibri" w:cs="Calibri"/>
+                <w:color w:val="000000"/>
+              </w:rPr>
+              <w:t>L1</w:t>
+            </w:r>
+          </w:p>
+        </w:tc>
+        <w:tc>
+          <w:tcPr>
+            <w:tcW w:w="1596" w:type="dxa"/>
+            <w:vAlign w:val="center"/>
+          </w:tcPr>
+          <w:p>
+            <w:pPr>
+              <w:jc w:val="center"/>
+              <w:rPr>
+                <w:rFonts w:ascii="Calibri" w:hAnsi="Calibri" w:cs="Calibri"/>
+                <w:color w:val="000000"/>
+              </w:rPr>
+            </w:pPr>
+            <w:r>
+              <w:rPr>
+                <w:rFonts w:ascii="Calibri" w:hAnsi="Calibri" w:cs="Calibri"/>
+                <w:color w:val="000000"/>
+              </w:rPr>
+              <w:t>L2</w:t>
+            </w:r>
+          </w:p>
+        </w:tc>
+        <w:tc>
+          <w:tcPr>
+            <w:tcW w:w="1596" w:type="dxa"/>
+            <w:vAlign w:val="center"/>
+          </w:tcPr>
+          <w:p>
+            <w:pPr>
+              <w:jc w:val="center"/>
+              <w:rPr>
+                <w:rFonts w:ascii="Calibri" w:hAnsi="Calibri" w:cs="Calibri"/>
+                <w:color w:val="000000"/>
+              </w:rPr>
+            </w:pPr>
+            <w:r>
+              <w:rPr>
+                <w:rFonts w:ascii="Calibri" w:hAnsi="Calibri" w:cs="Calibri"/>
+                <w:color w:val="000000"/>
+              </w:rPr>
+              <w:t>3.9uH</w:t>
+            </w:r>
+          </w:p>
+        </w:tc>
+        <w:tc>
+          <w:tcPr>
+            <w:tcW w:w="1596" w:type="dxa"/>
+            <w:vAlign w:val="center"/>
+          </w:tcPr>
+          <w:p>
+            <w:pPr>
+              <w:jc w:val="center"/>
+              <w:rPr>
+                <w:rFonts w:ascii="Calibri" w:hAnsi="Calibri" w:cs="Calibri"/>
+                <w:color w:val="000000"/>
+              </w:rPr>
+            </w:pPr>
+            <w:r>
+              <w:rPr>
+                <w:rFonts w:ascii="Calibri" w:hAnsi="Calibri" w:cs="Calibri"/>
+                <w:color w:val="000000"/>
+              </w:rPr>
+              <w:t>4.7uH</w:t>
+            </w:r>
+          </w:p>
+        </w:tc>
+        <w:tc>
+          <w:tcPr>
+            <w:tcW w:w="1596" w:type="dxa"/>
+            <w:vAlign w:val="center"/>
+          </w:tcPr>
+          <w:p>
+            <w:pPr>
+              <w:jc w:val="center"/>
+              <w:rPr>
+                <w:rFonts w:ascii="Calibri" w:hAnsi="Calibri" w:cs="Calibri"/>
+                <w:color w:val="000000"/>
+              </w:rPr>
+            </w:pPr>
+            <w:r>
+              <w:rPr>
+                <w:rFonts w:ascii="Calibri" w:hAnsi="Calibri" w:cs="Calibri"/>
+                <w:color w:val="000000"/>
+              </w:rPr>
+              <w:t>4.7uH</w:t>
+            </w:r>
+          </w:p>
+        </w:tc>
+        <w:tc>
+          <w:tcPr>
+            <w:tcW w:w="1596" w:type="dxa"/>
+            <w:vAlign w:val="center"/>
+          </w:tcPr>
+          <w:p>
+            <w:pPr>
+              <w:jc w:val="center"/>
+              <w:rPr>
+                <w:rFonts w:ascii="Calibri" w:hAnsi="Calibri" w:cs="Calibri"/>
+                <w:color w:val="000000"/>
+              </w:rPr>
+            </w:pPr>
+            <w:r>
+              <w:rPr>
+                <w:rFonts w:ascii="Calibri" w:hAnsi="Calibri" w:cs="Calibri"/>
+                <w:color w:val="000000"/>
+              </w:rPr>
+              <w:t>3.3uH</w:t>
+            </w:r>
+          </w:p>
+        </w:tc>
+      </w:tr>
+    </w:tbl>
     <w:p/>
     <w:p>
       <w:pPr>
         <w:pStyle w:val="Heading2"/>
       </w:pPr>
       <w:r>
-        <w:lastRenderedPageBreak/>
         <w:t>XMOS-STM32 Communication Link</w:t>
       </w:r>
     </w:p>
@@ -418,6 +2298,32 @@
       <w:szCs w:val="16"/>
     </w:rPr>
   </w:style>
+  <w:style w:type="table" w:styleId="TableGrid">
+    <w:name w:val="Table Grid"/>
+    <w:basedOn w:val="TableNormal"/>
+    <w:uiPriority w:val="59"/>
+    <w:rsid w:val="00C42849"/>
+    <w:pPr>
+      <w:spacing w:after="0" w:line="240" w:lineRule="auto"/>
+    </w:pPr>
+    <w:tblPr>
+      <w:tblInd w:w="0" w:type="dxa"/>
+      <w:tblBorders>
+        <w:top w:val="single" w:sz="4" w:space="0" w:color="auto"/>
+        <w:left w:val="single" w:sz="4" w:space="0" w:color="auto"/>
+        <w:bottom w:val="single" w:sz="4" w:space="0" w:color="auto"/>
+        <w:right w:val="single" w:sz="4" w:space="0" w:color="auto"/>
+        <w:insideH w:val="single" w:sz="4" w:space="0" w:color="auto"/>
+        <w:insideV w:val="single" w:sz="4" w:space="0" w:color="auto"/>
+      </w:tblBorders>
+      <w:tblCellMar>
+        <w:top w:w="0" w:type="dxa"/>
+        <w:left w:w="108" w:type="dxa"/>
+        <w:bottom w:w="0" w:type="dxa"/>
+        <w:right w:w="108" w:type="dxa"/>
+      </w:tblCellMar>
+    </w:tblPr>
+  </w:style>
 </w:styles>
 </file>
 
@@ -676,6 +2582,32 @@
       <w:sz w:val="16"/>
       <w:szCs w:val="16"/>
     </w:rPr>
+  </w:style>
+  <w:style w:type="table" w:styleId="TableGrid">
+    <w:name w:val="Table Grid"/>
+    <w:basedOn w:val="TableNormal"/>
+    <w:uiPriority w:val="59"/>
+    <w:rsid w:val="00C42849"/>
+    <w:pPr>
+      <w:spacing w:after="0" w:line="240" w:lineRule="auto"/>
+    </w:pPr>
+    <w:tblPr>
+      <w:tblInd w:w="0" w:type="dxa"/>
+      <w:tblBorders>
+        <w:top w:val="single" w:sz="4" w:space="0" w:color="auto"/>
+        <w:left w:val="single" w:sz="4" w:space="0" w:color="auto"/>
+        <w:bottom w:val="single" w:sz="4" w:space="0" w:color="auto"/>
+        <w:right w:val="single" w:sz="4" w:space="0" w:color="auto"/>
+        <w:insideH w:val="single" w:sz="4" w:space="0" w:color="auto"/>
+        <w:insideV w:val="single" w:sz="4" w:space="0" w:color="auto"/>
+      </w:tblBorders>
+      <w:tblCellMar>
+        <w:top w:w="0" w:type="dxa"/>
+        <w:left w:w="108" w:type="dxa"/>
+        <w:bottom w:w="0" w:type="dxa"/>
+        <w:right w:w="108" w:type="dxa"/>
+      </w:tblCellMar>
+    </w:tblPr>
   </w:style>
 </w:styles>
 </file>

</xml_diff>

<commit_message>
Added manual section outlining thread/core assignments.
</commit_message>
<xml_diff>
--- a/Documentation/URDB Manual.docx
+++ b/Documentation/URDB Manual.docx
@@ -30,7 +30,31 @@
         <w:t xml:space="preserve"> used elsewhere on the board. </w:t>
       </w:r>
       <w:r>
-        <w:t>To calculate the correct component values for a desired output voltage, Texas Instruments provides a utility called SwitcherPro. Create a new design in SwitcherPro using the TPS54620 and set the inputs as shown below, changing the Vout value as desired.</w:t>
+        <w:t xml:space="preserve">To calculate the correct component values for a desired output voltage, Texas Instruments provides a utility called </w:t>
+      </w:r>
+      <w:proofErr w:type="spellStart"/>
+      <w:r>
+        <w:t>SwitcherPro</w:t>
+      </w:r>
+      <w:proofErr w:type="spellEnd"/>
+      <w:r>
+        <w:t xml:space="preserve">. Create a new design in </w:t>
+      </w:r>
+      <w:proofErr w:type="spellStart"/>
+      <w:r>
+        <w:t>SwitcherPro</w:t>
+      </w:r>
+      <w:proofErr w:type="spellEnd"/>
+      <w:r>
+        <w:t xml:space="preserve"> using the TPS54620 and set the inputs as shown below, changing the </w:t>
+      </w:r>
+      <w:proofErr w:type="spellStart"/>
+      <w:r>
+        <w:t>Vout</w:t>
+      </w:r>
+      <w:proofErr w:type="spellEnd"/>
+      <w:r>
+        <w:t xml:space="preserve"> value as desired.</w:t>
       </w:r>
     </w:p>
     <w:p/>
@@ -81,7 +105,15 @@
     </w:p>
     <w:p>
       <w:r>
-        <w:t xml:space="preserve">Note: Do not use the exact parts recommended by SwitcherPro, as they are not the correct package sizes. </w:t>
+        <w:t xml:space="preserve">Note: Do not use the exact parts recommended by </w:t>
+      </w:r>
+      <w:proofErr w:type="spellStart"/>
+      <w:r>
+        <w:t>SwitcherPro</w:t>
+      </w:r>
+      <w:proofErr w:type="spellEnd"/>
+      <w:r>
+        <w:t xml:space="preserve">, as they are not the correct package sizes. </w:t>
       </w:r>
       <w:r>
         <w:t xml:space="preserve">The pads are </w:t>
@@ -145,17 +177,7 @@
                 <w:sz w:val="24"/>
                 <w:szCs w:val="24"/>
               </w:rPr>
-              <w:t>Servo p</w:t>
-            </w:r>
-            <w:bookmarkStart w:id="0" w:name="_GoBack"/>
-            <w:bookmarkEnd w:id="0"/>
-            <w:r>
-              <w:rPr>
-                <w:b/>
-                <w:sz w:val="24"/>
-                <w:szCs w:val="24"/>
-              </w:rPr>
-              <w:t>ower block component values</w:t>
+              <w:t>Servo power block component values</w:t>
             </w:r>
           </w:p>
         </w:tc>
@@ -177,7 +199,21 @@
               <w:rPr>
                 <w:b/>
               </w:rPr>
-              <w:t>Component (SwitcherPro)</w:t>
+              <w:t>Component (</w:t>
+            </w:r>
+            <w:proofErr w:type="spellStart"/>
+            <w:r>
+              <w:rPr>
+                <w:b/>
+              </w:rPr>
+              <w:t>SwitcherPro</w:t>
+            </w:r>
+            <w:proofErr w:type="spellEnd"/>
+            <w:r>
+              <w:rPr>
+                <w:b/>
+              </w:rPr>
+              <w:t>)</w:t>
             </w:r>
           </w:p>
         </w:tc>
@@ -263,13 +299,7 @@
               <w:rPr>
                 <w:b/>
               </w:rPr>
-              <w:t xml:space="preserve"> =</w:t>
-            </w:r>
-            <w:r>
-              <w:rPr>
-                <w:b/>
-              </w:rPr>
-              <w:t xml:space="preserve"> 6V</w:t>
+              <w:t xml:space="preserve"> = 6V</w:t>
             </w:r>
           </w:p>
         </w:tc>
@@ -302,13 +332,7 @@
               <w:rPr>
                 <w:b/>
               </w:rPr>
-              <w:t xml:space="preserve"> =</w:t>
-            </w:r>
-            <w:r>
-              <w:rPr>
-                <w:b/>
-              </w:rPr>
-              <w:t xml:space="preserve"> 8V</w:t>
+              <w:t xml:space="preserve"> = 8V</w:t>
             </w:r>
           </w:p>
         </w:tc>
@@ -341,13 +365,7 @@
               <w:rPr>
                 <w:b/>
               </w:rPr>
-              <w:t xml:space="preserve"> =</w:t>
-            </w:r>
-            <w:r>
-              <w:rPr>
-                <w:b/>
-              </w:rPr>
-              <w:t xml:space="preserve"> 12V</w:t>
+              <w:t xml:space="preserve"> = 12V</w:t>
             </w:r>
           </w:p>
         </w:tc>
@@ -1988,50 +2006,639 @@
         <w:t>XMOS-STM32 Communication Link</w:t>
       </w:r>
     </w:p>
+    <w:p>
+      <w:r>
+        <w:t xml:space="preserve">A device initiates communication by sending an </w:t>
+      </w:r>
+      <w:proofErr w:type="spellStart"/>
+      <w:r>
+        <w:t>opcode</w:t>
+      </w:r>
+      <w:proofErr w:type="spellEnd"/>
+      <w:r>
+        <w:t xml:space="preserve"> with the CMD/REPLY</w:t>
+      </w:r>
+      <w:r>
+        <w:t xml:space="preserve"> </w:t>
+      </w:r>
+      <w:r>
+        <w:t>flag set to 0. The receiving device acknowledges the command by sending a</w:t>
+      </w:r>
+      <w:r>
+        <w:t xml:space="preserve"> </w:t>
+      </w:r>
+      <w:r>
+        <w:t xml:space="preserve">reply with the same </w:t>
+      </w:r>
+      <w:proofErr w:type="spellStart"/>
+      <w:r>
+        <w:t>opcode</w:t>
+      </w:r>
+      <w:proofErr w:type="spellEnd"/>
+      <w:r>
+        <w:t>. After the ACK byte is sent, both devices begin</w:t>
+      </w:r>
+      <w:r>
+        <w:t xml:space="preserve"> </w:t>
+      </w:r>
+      <w:r>
+        <w:t xml:space="preserve">the transfer of data associated with the </w:t>
+      </w:r>
+      <w:proofErr w:type="spellStart"/>
+      <w:r>
+        <w:t>opcode</w:t>
+      </w:r>
+      <w:proofErr w:type="spellEnd"/>
+      <w:r>
+        <w:t xml:space="preserve">. In the event of an </w:t>
+      </w:r>
+      <w:proofErr w:type="spellStart"/>
+      <w:r>
+        <w:t>opcode</w:t>
+      </w:r>
+      <w:proofErr w:type="spellEnd"/>
+      <w:r>
+        <w:t xml:space="preserve"> </w:t>
+      </w:r>
+      <w:r>
+        <w:t>being added in the future calling for both devices to send data, these</w:t>
+      </w:r>
+      <w:r>
+        <w:t xml:space="preserve"> </w:t>
+      </w:r>
+      <w:r>
+        <w:t>transfers can occur simultaneously. Neither device shall initiate a new</w:t>
+      </w:r>
+      <w:r>
+        <w:t xml:space="preserve"> </w:t>
+      </w:r>
+      <w:r>
+        <w:t>command until the current exchange is completed.</w:t>
+      </w:r>
+    </w:p>
+    <w:p>
+      <w:pPr>
+        <w:pStyle w:val="Heading2"/>
+      </w:pPr>
+      <w:r>
+        <w:t>XMOS Threads</w:t>
+      </w:r>
+    </w:p>
+    <w:p>
+      <w:r>
+        <w:t>The base URDB firmware executes five concurrent threads during device operation. Two of these threads are on core 0</w:t>
+      </w:r>
+      <w:r>
+        <w:t>;</w:t>
+      </w:r>
+      <w:r>
+        <w:t xml:space="preserve"> the other three are on core 1.</w:t>
+      </w:r>
+      <w:r>
+        <w:t xml:space="preserve"> This leaves 6 free threads on core 0 and 5 free threads on core 1 (eleven total) for use.</w:t>
+      </w:r>
+    </w:p>
+    <w:tbl>
+      <w:tblPr>
+        <w:tblStyle w:val="TableGrid"/>
+        <w:tblW w:w="0" w:type="auto"/>
+        <w:jc w:val="center"/>
+        <w:tblLook w:val="0420" w:firstRow="1" w:lastRow="0" w:firstColumn="0" w:lastColumn="0" w:noHBand="0" w:noVBand="1"/>
+      </w:tblPr>
+      <w:tblGrid>
+        <w:gridCol w:w="4788"/>
+        <w:gridCol w:w="4788"/>
+      </w:tblGrid>
+      <w:tr>
+        <w:trPr>
+          <w:jc w:val="center"/>
+        </w:trPr>
+        <w:tc>
+          <w:tcPr>
+            <w:tcW w:w="9576" w:type="dxa"/>
+            <w:gridSpan w:val="2"/>
+            <w:vAlign w:val="center"/>
+          </w:tcPr>
+          <w:p>
+            <w:pPr>
+              <w:jc w:val="center"/>
+              <w:rPr>
+                <w:b/>
+                <w:sz w:val="24"/>
+                <w:szCs w:val="24"/>
+              </w:rPr>
+            </w:pPr>
+            <w:r>
+              <w:rPr>
+                <w:b/>
+                <w:sz w:val="24"/>
+                <w:szCs w:val="24"/>
+              </w:rPr>
+              <w:t xml:space="preserve">Table </w:t>
+            </w:r>
+            <w:r>
+              <w:rPr>
+                <w:b/>
+                <w:sz w:val="24"/>
+                <w:szCs w:val="24"/>
+              </w:rPr>
+              <w:t>X: XMOS threads</w:t>
+            </w:r>
+          </w:p>
+        </w:tc>
+      </w:tr>
+      <w:tr>
+        <w:trPr>
+          <w:jc w:val="center"/>
+        </w:trPr>
+        <w:tc>
+          <w:tcPr>
+            <w:tcW w:w="4788" w:type="dxa"/>
+            <w:vAlign w:val="center"/>
+          </w:tcPr>
+          <w:p>
+            <w:pPr>
+              <w:jc w:val="center"/>
+              <w:rPr>
+                <w:b/>
+              </w:rPr>
+            </w:pPr>
+            <w:r>
+              <w:rPr>
+                <w:b/>
+              </w:rPr>
+              <w:t>Thread</w:t>
+            </w:r>
+          </w:p>
+        </w:tc>
+        <w:tc>
+          <w:tcPr>
+            <w:tcW w:w="4788" w:type="dxa"/>
+            <w:vAlign w:val="center"/>
+          </w:tcPr>
+          <w:p>
+            <w:pPr>
+              <w:jc w:val="center"/>
+              <w:rPr>
+                <w:b/>
+              </w:rPr>
+            </w:pPr>
+            <w:r>
+              <w:rPr>
+                <w:b/>
+              </w:rPr>
+              <w:t>Core</w:t>
+            </w:r>
+          </w:p>
+        </w:tc>
+      </w:tr>
+      <w:tr>
+        <w:trPr>
+          <w:jc w:val="center"/>
+        </w:trPr>
+        <w:tc>
+          <w:tcPr>
+            <w:tcW w:w="4788" w:type="dxa"/>
+            <w:vAlign w:val="center"/>
+          </w:tcPr>
+          <w:p>
+            <w:pPr>
+              <w:jc w:val="center"/>
+            </w:pPr>
+            <w:r>
+              <w:t>I</w:t>
+            </w:r>
+            <w:r>
+              <w:rPr>
+                <w:vertAlign w:val="superscript"/>
+              </w:rPr>
+              <w:t>2</w:t>
+            </w:r>
+            <w:r>
+              <w:t>C Server</w:t>
+            </w:r>
+          </w:p>
+        </w:tc>
+        <w:tc>
+          <w:tcPr>
+            <w:tcW w:w="4788" w:type="dxa"/>
+            <w:vAlign w:val="center"/>
+          </w:tcPr>
+          <w:p>
+            <w:pPr>
+              <w:jc w:val="center"/>
+            </w:pPr>
+            <w:r>
+              <w:t>1</w:t>
+            </w:r>
+          </w:p>
+        </w:tc>
+      </w:tr>
+      <w:tr>
+        <w:trPr>
+          <w:jc w:val="center"/>
+        </w:trPr>
+        <w:tc>
+          <w:tcPr>
+            <w:tcW w:w="4788" w:type="dxa"/>
+            <w:vAlign w:val="center"/>
+          </w:tcPr>
+          <w:p>
+            <w:pPr>
+              <w:jc w:val="center"/>
+            </w:pPr>
+            <w:r>
+              <w:t>SPI Server</w:t>
+            </w:r>
+          </w:p>
+        </w:tc>
+        <w:tc>
+          <w:tcPr>
+            <w:tcW w:w="4788" w:type="dxa"/>
+            <w:vAlign w:val="center"/>
+          </w:tcPr>
+          <w:p>
+            <w:pPr>
+              <w:jc w:val="center"/>
+            </w:pPr>
+            <w:r>
+              <w:t>0</w:t>
+            </w:r>
+          </w:p>
+        </w:tc>
+      </w:tr>
+      <w:tr>
+        <w:trPr>
+          <w:jc w:val="center"/>
+        </w:trPr>
+        <w:tc>
+          <w:tcPr>
+            <w:tcW w:w="4788" w:type="dxa"/>
+            <w:vAlign w:val="center"/>
+          </w:tcPr>
+          <w:p>
+            <w:pPr>
+              <w:jc w:val="center"/>
+            </w:pPr>
+            <w:r>
+              <w:t>STM32 UART Server</w:t>
+            </w:r>
+          </w:p>
+        </w:tc>
+        <w:tc>
+          <w:tcPr>
+            <w:tcW w:w="4788" w:type="dxa"/>
+            <w:vAlign w:val="center"/>
+          </w:tcPr>
+          <w:p>
+            <w:pPr>
+              <w:jc w:val="center"/>
+            </w:pPr>
+            <w:r>
+              <w:t>0</w:t>
+            </w:r>
+          </w:p>
+        </w:tc>
+      </w:tr>
+      <w:tr>
+        <w:trPr>
+          <w:jc w:val="center"/>
+        </w:trPr>
+        <w:tc>
+          <w:tcPr>
+            <w:tcW w:w="4788" w:type="dxa"/>
+            <w:vAlign w:val="center"/>
+          </w:tcPr>
+          <w:p>
+            <w:pPr>
+              <w:jc w:val="center"/>
+            </w:pPr>
+            <w:r>
+              <w:t>PWM Module</w:t>
+            </w:r>
+          </w:p>
+        </w:tc>
+        <w:tc>
+          <w:tcPr>
+            <w:tcW w:w="4788" w:type="dxa"/>
+            <w:vAlign w:val="center"/>
+          </w:tcPr>
+          <w:p>
+            <w:pPr>
+              <w:jc w:val="center"/>
+            </w:pPr>
+            <w:r>
+              <w:t>1</w:t>
+            </w:r>
+          </w:p>
+        </w:tc>
+      </w:tr>
+      <w:tr>
+        <w:trPr>
+          <w:jc w:val="center"/>
+        </w:trPr>
+        <w:tc>
+          <w:tcPr>
+            <w:tcW w:w="4788" w:type="dxa"/>
+            <w:vAlign w:val="center"/>
+          </w:tcPr>
+          <w:p>
+            <w:pPr>
+              <w:jc w:val="center"/>
+            </w:pPr>
+            <w:r>
+              <w:t>Navigation</w:t>
+            </w:r>
+          </w:p>
+        </w:tc>
+        <w:tc>
+          <w:tcPr>
+            <w:tcW w:w="4788" w:type="dxa"/>
+            <w:vAlign w:val="center"/>
+          </w:tcPr>
+          <w:p>
+            <w:pPr>
+              <w:jc w:val="center"/>
+            </w:pPr>
+            <w:r>
+              <w:t>1</w:t>
+            </w:r>
+          </w:p>
+        </w:tc>
+      </w:tr>
+    </w:tbl>
     <w:p/>
     <w:p>
       <w:r>
-        <w:t>A device initiates communication by sending an opcode with the CMD/REPLY</w:t>
-      </w:r>
-      <w:r>
-        <w:t xml:space="preserve"> </w:t>
-      </w:r>
-      <w:r>
-        <w:t>flag set to 0. The receiving device acknowledges the command by sending a</w:t>
-      </w:r>
-      <w:r>
-        <w:t xml:space="preserve"> </w:t>
-      </w:r>
-      <w:r>
-        <w:t>reply with the same opcode. After the ACK byte is sent, both devices begin</w:t>
-      </w:r>
-      <w:r>
-        <w:t xml:space="preserve"> </w:t>
-      </w:r>
-      <w:r>
-        <w:t>the transfer of data associated with the opcode. In the event of an opcode</w:t>
-      </w:r>
-      <w:r>
-        <w:t xml:space="preserve"> </w:t>
-      </w:r>
-      <w:r>
-        <w:t>being added in the future calling for both devices to send data, these</w:t>
-      </w:r>
-      <w:r>
-        <w:t xml:space="preserve"> </w:t>
-      </w:r>
-      <w:r>
-        <w:t>transfers can occur simultaneously. Neither device shall initiate a new</w:t>
-      </w:r>
-      <w:r>
-        <w:t xml:space="preserve"> </w:t>
-      </w:r>
-      <w:r>
-        <w:t>command until the current exchange is completed.</w:t>
+        <w:t xml:space="preserve">In addition to the base firmware threads, the following core assignments are recommended when using the </w:t>
+      </w:r>
+      <w:proofErr w:type="spellStart"/>
+      <w:r>
+        <w:t>Pmod</w:t>
+      </w:r>
+      <w:proofErr w:type="spellEnd"/>
+      <w:r>
+        <w:t xml:space="preserve"> and </w:t>
+      </w:r>
+      <w:proofErr w:type="spellStart"/>
+      <w:r>
+        <w:t>Gadgeteer</w:t>
+      </w:r>
+      <w:proofErr w:type="spellEnd"/>
+      <w:r>
+        <w:t xml:space="preserve"> expansion headers:</w:t>
       </w:r>
     </w:p>
     <w:p/>
-    <w:p/>
+    <w:tbl>
+      <w:tblPr>
+        <w:tblStyle w:val="TableGrid"/>
+        <w:tblW w:w="0" w:type="auto"/>
+        <w:jc w:val="center"/>
+        <w:tblLook w:val="0420" w:firstRow="1" w:lastRow="0" w:firstColumn="0" w:lastColumn="0" w:noHBand="0" w:noVBand="1"/>
+      </w:tblPr>
+      <w:tblGrid>
+        <w:gridCol w:w="4788"/>
+        <w:gridCol w:w="4788"/>
+      </w:tblGrid>
+      <w:tr>
+        <w:trPr>
+          <w:jc w:val="center"/>
+        </w:trPr>
+        <w:tc>
+          <w:tcPr>
+            <w:tcW w:w="9576" w:type="dxa"/>
+            <w:gridSpan w:val="2"/>
+            <w:vAlign w:val="center"/>
+          </w:tcPr>
+          <w:p>
+            <w:pPr>
+              <w:jc w:val="center"/>
+              <w:rPr>
+                <w:b/>
+                <w:sz w:val="24"/>
+                <w:szCs w:val="24"/>
+              </w:rPr>
+            </w:pPr>
+            <w:r>
+              <w:rPr>
+                <w:b/>
+                <w:sz w:val="24"/>
+                <w:szCs w:val="24"/>
+              </w:rPr>
+              <w:lastRenderedPageBreak/>
+              <w:t xml:space="preserve">Table X: </w:t>
+            </w:r>
+            <w:r>
+              <w:rPr>
+                <w:b/>
+                <w:sz w:val="24"/>
+                <w:szCs w:val="24"/>
+              </w:rPr>
+              <w:t>Expansion header threads</w:t>
+            </w:r>
+          </w:p>
+        </w:tc>
+      </w:tr>
+      <w:tr>
+        <w:trPr>
+          <w:jc w:val="center"/>
+        </w:trPr>
+        <w:tc>
+          <w:tcPr>
+            <w:tcW w:w="4788" w:type="dxa"/>
+            <w:vAlign w:val="center"/>
+          </w:tcPr>
+          <w:p>
+            <w:pPr>
+              <w:jc w:val="center"/>
+              <w:rPr>
+                <w:b/>
+              </w:rPr>
+            </w:pPr>
+            <w:r>
+              <w:rPr>
+                <w:b/>
+              </w:rPr>
+              <w:t>Thread</w:t>
+            </w:r>
+          </w:p>
+        </w:tc>
+        <w:tc>
+          <w:tcPr>
+            <w:tcW w:w="4788" w:type="dxa"/>
+            <w:vAlign w:val="center"/>
+          </w:tcPr>
+          <w:p>
+            <w:pPr>
+              <w:jc w:val="center"/>
+              <w:rPr>
+                <w:b/>
+              </w:rPr>
+            </w:pPr>
+            <w:r>
+              <w:rPr>
+                <w:b/>
+              </w:rPr>
+              <w:t>Core</w:t>
+            </w:r>
+          </w:p>
+        </w:tc>
+      </w:tr>
+      <w:tr>
+        <w:trPr>
+          <w:jc w:val="center"/>
+        </w:trPr>
+        <w:tc>
+          <w:tcPr>
+            <w:tcW w:w="4788" w:type="dxa"/>
+            <w:vAlign w:val="center"/>
+          </w:tcPr>
+          <w:p>
+            <w:pPr>
+              <w:jc w:val="center"/>
+            </w:pPr>
+            <w:proofErr w:type="spellStart"/>
+            <w:r>
+              <w:t>Gadgeteer</w:t>
+            </w:r>
+            <w:proofErr w:type="spellEnd"/>
+          </w:p>
+        </w:tc>
+        <w:tc>
+          <w:tcPr>
+            <w:tcW w:w="4788" w:type="dxa"/>
+            <w:vAlign w:val="center"/>
+          </w:tcPr>
+          <w:p>
+            <w:pPr>
+              <w:jc w:val="center"/>
+            </w:pPr>
+            <w:r>
+              <w:t>0</w:t>
+            </w:r>
+          </w:p>
+        </w:tc>
+      </w:tr>
+      <w:tr>
+        <w:trPr>
+          <w:jc w:val="center"/>
+        </w:trPr>
+        <w:tc>
+          <w:tcPr>
+            <w:tcW w:w="4788" w:type="dxa"/>
+            <w:vAlign w:val="center"/>
+          </w:tcPr>
+          <w:p>
+            <w:pPr>
+              <w:jc w:val="center"/>
+            </w:pPr>
+            <w:proofErr w:type="spellStart"/>
+            <w:r>
+              <w:t>Pmod</w:t>
+            </w:r>
+            <w:proofErr w:type="spellEnd"/>
+            <w:r>
+              <w:t xml:space="preserve"> 0</w:t>
+            </w:r>
+          </w:p>
+        </w:tc>
+        <w:tc>
+          <w:tcPr>
+            <w:tcW w:w="4788" w:type="dxa"/>
+            <w:vAlign w:val="center"/>
+          </w:tcPr>
+          <w:p>
+            <w:pPr>
+              <w:jc w:val="center"/>
+            </w:pPr>
+            <w:r>
+              <w:t>0</w:t>
+            </w:r>
+          </w:p>
+        </w:tc>
+      </w:tr>
+      <w:tr>
+        <w:trPr>
+          <w:jc w:val="center"/>
+        </w:trPr>
+        <w:tc>
+          <w:tcPr>
+            <w:tcW w:w="4788" w:type="dxa"/>
+            <w:vAlign w:val="center"/>
+          </w:tcPr>
+          <w:p>
+            <w:pPr>
+              <w:jc w:val="center"/>
+            </w:pPr>
+            <w:proofErr w:type="spellStart"/>
+            <w:r>
+              <w:t>Pmod</w:t>
+            </w:r>
+            <w:proofErr w:type="spellEnd"/>
+            <w:r>
+              <w:t xml:space="preserve"> 1</w:t>
+            </w:r>
+          </w:p>
+        </w:tc>
+        <w:tc>
+          <w:tcPr>
+            <w:tcW w:w="4788" w:type="dxa"/>
+            <w:vAlign w:val="center"/>
+          </w:tcPr>
+          <w:p>
+            <w:pPr>
+              <w:jc w:val="center"/>
+            </w:pPr>
+            <w:r>
+              <w:t>0</w:t>
+            </w:r>
+          </w:p>
+        </w:tc>
+      </w:tr>
+      <w:tr>
+        <w:trPr>
+          <w:jc w:val="center"/>
+        </w:trPr>
+        <w:tc>
+          <w:tcPr>
+            <w:tcW w:w="4788" w:type="dxa"/>
+            <w:vAlign w:val="center"/>
+          </w:tcPr>
+          <w:p>
+            <w:pPr>
+              <w:jc w:val="center"/>
+            </w:pPr>
+            <w:proofErr w:type="spellStart"/>
+            <w:r>
+              <w:t>Pmod</w:t>
+            </w:r>
+            <w:proofErr w:type="spellEnd"/>
+            <w:r>
+              <w:t xml:space="preserve"> 2</w:t>
+            </w:r>
+          </w:p>
+        </w:tc>
+        <w:tc>
+          <w:tcPr>
+            <w:tcW w:w="4788" w:type="dxa"/>
+            <w:vAlign w:val="center"/>
+          </w:tcPr>
+          <w:p>
+            <w:pPr>
+              <w:jc w:val="center"/>
+            </w:pPr>
+            <w:r>
+              <w:t>1</w:t>
+            </w:r>
+          </w:p>
+        </w:tc>
+      </w:tr>
+    </w:tbl>
+    <w:p>
+      <w:bookmarkStart w:id="0" w:name="_GoBack"/>
+      <w:bookmarkEnd w:id="0"/>
+    </w:p>
     <w:sectPr>
       <w:pgSz w:w="12240" w:h="15840"/>
       <w:pgMar w:top="1440" w:right="1440" w:bottom="1440" w:left="1440" w:header="720" w:footer="720" w:gutter="0"/>

</xml_diff>

<commit_message>
Added two UART opcodes to control the Arduino IO pins.
The data format is described in the manual.
The manual entry has all of the information, but isn't fully written up yet.
</commit_message>
<xml_diff>
--- a/Documentation/URDB Manual.docx
+++ b/Documentation/URDB Manual.docx
@@ -2078,6 +2078,912 @@
     </w:p>
     <w:p>
       <w:pPr>
+        <w:pStyle w:val="Heading3"/>
+      </w:pPr>
+      <w:r>
+        <w:t xml:space="preserve">IO Pin </w:t>
+      </w:r>
+      <w:r>
+        <w:t xml:space="preserve">Message </w:t>
+      </w:r>
+      <w:r>
+        <w:t>Data Format</w:t>
+      </w:r>
+    </w:p>
+    <w:p>
+      <w:r>
+        <w:t>Direction/</w:t>
+      </w:r>
+      <w:r>
+        <w:t>mode</w:t>
+      </w:r>
+      <w:r>
+        <w:t xml:space="preserve"> (</w:t>
+      </w:r>
+      <w:r>
+        <w:t xml:space="preserve">2-bit, </w:t>
+      </w:r>
+      <w:proofErr w:type="spellStart"/>
+      <w:r>
+        <w:t>GPIOx_MODER</w:t>
+      </w:r>
+      <w:proofErr w:type="spellEnd"/>
+      <w:r>
+        <w:t xml:space="preserve">), </w:t>
+      </w:r>
+      <w:r>
+        <w:t xml:space="preserve">output type (1-bit </w:t>
+      </w:r>
+      <w:proofErr w:type="spellStart"/>
+      <w:r>
+        <w:t>GPIOx_OTYPER</w:t>
+      </w:r>
+      <w:proofErr w:type="spellEnd"/>
+      <w:r>
+        <w:t xml:space="preserve">), speed (2-bit, </w:t>
+      </w:r>
+      <w:proofErr w:type="spellStart"/>
+      <w:r>
+        <w:t>GPIOx_OSPEEDR</w:t>
+      </w:r>
+      <w:proofErr w:type="spellEnd"/>
+      <w:r>
+        <w:t xml:space="preserve">), </w:t>
+      </w:r>
+      <w:proofErr w:type="spellStart"/>
+      <w:r>
+        <w:t>pullup</w:t>
+      </w:r>
+      <w:proofErr w:type="spellEnd"/>
+      <w:r>
+        <w:t xml:space="preserve">/down (2-bit, </w:t>
+      </w:r>
+      <w:proofErr w:type="spellStart"/>
+      <w:r>
+        <w:t>GPIOx_PUPDR</w:t>
+      </w:r>
+      <w:proofErr w:type="spellEnd"/>
+      <w:proofErr w:type="gramStart"/>
+      <w:r>
+        <w:t>) ,</w:t>
+      </w:r>
+      <w:proofErr w:type="gramEnd"/>
+      <w:r>
+        <w:t xml:space="preserve"> alternate function (4-bit, </w:t>
+      </w:r>
+      <w:proofErr w:type="spellStart"/>
+      <w:r>
+        <w:t>GPIOx_AFRL</w:t>
+      </w:r>
+      <w:proofErr w:type="spellEnd"/>
+      <w:r>
+        <w:t xml:space="preserve"> and _AFRH), v</w:t>
+      </w:r>
+      <w:r>
+        <w:t>alue (send 0 if analog</w:t>
+      </w:r>
+      <w:r>
+        <w:t xml:space="preserve"> mode</w:t>
+      </w:r>
+      <w:r>
+        <w:t>)</w:t>
+      </w:r>
+      <w:r>
+        <w:t xml:space="preserve">, pin ID (5-bit, match </w:t>
+      </w:r>
+      <w:proofErr w:type="spellStart"/>
+      <w:r>
+        <w:t>Arduino</w:t>
+      </w:r>
+      <w:proofErr w:type="spellEnd"/>
+      <w:r>
+        <w:t xml:space="preserve"> pin numbers)</w:t>
+      </w:r>
+    </w:p>
+    <w:tbl>
+      <w:tblPr>
+        <w:tblStyle w:val="TableGrid"/>
+        <w:tblW w:w="5000" w:type="pct"/>
+        <w:tblLook w:val="04A0" w:firstRow="1" w:lastRow="0" w:firstColumn="1" w:lastColumn="0" w:noHBand="0" w:noVBand="1"/>
+      </w:tblPr>
+      <w:tblGrid>
+        <w:gridCol w:w="1197"/>
+        <w:gridCol w:w="1197"/>
+        <w:gridCol w:w="1197"/>
+        <w:gridCol w:w="1197"/>
+        <w:gridCol w:w="1197"/>
+        <w:gridCol w:w="1197"/>
+        <w:gridCol w:w="1197"/>
+        <w:gridCol w:w="1197"/>
+      </w:tblGrid>
+      <w:tr>
+        <w:tc>
+          <w:tcPr>
+            <w:tcW w:w="625" w:type="pct"/>
+            <w:vAlign w:val="center"/>
+          </w:tcPr>
+          <w:p>
+            <w:pPr>
+              <w:jc w:val="center"/>
+            </w:pPr>
+            <w:r>
+              <w:t>23</w:t>
+            </w:r>
+          </w:p>
+        </w:tc>
+        <w:tc>
+          <w:tcPr>
+            <w:tcW w:w="625" w:type="pct"/>
+            <w:vAlign w:val="center"/>
+          </w:tcPr>
+          <w:p>
+            <w:pPr>
+              <w:jc w:val="center"/>
+            </w:pPr>
+            <w:r>
+              <w:t>22</w:t>
+            </w:r>
+          </w:p>
+        </w:tc>
+        <w:tc>
+          <w:tcPr>
+            <w:tcW w:w="625" w:type="pct"/>
+            <w:vAlign w:val="center"/>
+          </w:tcPr>
+          <w:p>
+            <w:pPr>
+              <w:jc w:val="center"/>
+            </w:pPr>
+            <w:r>
+              <w:t>21</w:t>
+            </w:r>
+          </w:p>
+        </w:tc>
+        <w:tc>
+          <w:tcPr>
+            <w:tcW w:w="625" w:type="pct"/>
+            <w:vAlign w:val="center"/>
+          </w:tcPr>
+          <w:p>
+            <w:pPr>
+              <w:jc w:val="center"/>
+            </w:pPr>
+            <w:r>
+              <w:t>20</w:t>
+            </w:r>
+          </w:p>
+        </w:tc>
+        <w:tc>
+          <w:tcPr>
+            <w:tcW w:w="625" w:type="pct"/>
+            <w:vAlign w:val="center"/>
+          </w:tcPr>
+          <w:p>
+            <w:pPr>
+              <w:jc w:val="center"/>
+            </w:pPr>
+            <w:r>
+              <w:t>19</w:t>
+            </w:r>
+          </w:p>
+        </w:tc>
+        <w:tc>
+          <w:tcPr>
+            <w:tcW w:w="625" w:type="pct"/>
+            <w:vAlign w:val="center"/>
+          </w:tcPr>
+          <w:p>
+            <w:pPr>
+              <w:jc w:val="center"/>
+            </w:pPr>
+            <w:r>
+              <w:t>18</w:t>
+            </w:r>
+          </w:p>
+        </w:tc>
+        <w:tc>
+          <w:tcPr>
+            <w:tcW w:w="625" w:type="pct"/>
+            <w:vAlign w:val="center"/>
+          </w:tcPr>
+          <w:p>
+            <w:pPr>
+              <w:jc w:val="center"/>
+            </w:pPr>
+            <w:r>
+              <w:t>17</w:t>
+            </w:r>
+          </w:p>
+        </w:tc>
+        <w:tc>
+          <w:tcPr>
+            <w:tcW w:w="625" w:type="pct"/>
+            <w:vAlign w:val="center"/>
+          </w:tcPr>
+          <w:p>
+            <w:pPr>
+              <w:jc w:val="center"/>
+            </w:pPr>
+            <w:r>
+              <w:t>16</w:t>
+            </w:r>
+          </w:p>
+        </w:tc>
+      </w:tr>
+      <w:tr>
+        <w:tc>
+          <w:tcPr>
+            <w:tcW w:w="4375" w:type="pct"/>
+            <w:gridSpan w:val="7"/>
+            <w:vAlign w:val="center"/>
+          </w:tcPr>
+          <w:p>
+            <w:pPr>
+              <w:jc w:val="center"/>
+            </w:pPr>
+            <w:r>
+              <w:t>Must be 0</w:t>
+            </w:r>
+          </w:p>
+        </w:tc>
+        <w:tc>
+          <w:tcPr>
+            <w:tcW w:w="625" w:type="pct"/>
+            <w:vAlign w:val="center"/>
+          </w:tcPr>
+          <w:p>
+            <w:pPr>
+              <w:jc w:val="center"/>
+            </w:pPr>
+            <w:r>
+              <w:t>Value</w:t>
+            </w:r>
+          </w:p>
+        </w:tc>
+      </w:tr>
+    </w:tbl>
+    <w:p/>
+    <w:tbl>
+      <w:tblPr>
+        <w:tblStyle w:val="TableGrid"/>
+        <w:tblW w:w="5000" w:type="pct"/>
+        <w:tblLook w:val="04A0" w:firstRow="1" w:lastRow="0" w:firstColumn="1" w:lastColumn="0" w:noHBand="0" w:noVBand="1"/>
+      </w:tblPr>
+      <w:tblGrid>
+        <w:gridCol w:w="593"/>
+        <w:gridCol w:w="593"/>
+        <w:gridCol w:w="593"/>
+        <w:gridCol w:w="593"/>
+        <w:gridCol w:w="594"/>
+        <w:gridCol w:w="594"/>
+        <w:gridCol w:w="590"/>
+        <w:gridCol w:w="590"/>
+        <w:gridCol w:w="688"/>
+        <w:gridCol w:w="598"/>
+        <w:gridCol w:w="598"/>
+        <w:gridCol w:w="590"/>
+        <w:gridCol w:w="590"/>
+        <w:gridCol w:w="590"/>
+        <w:gridCol w:w="590"/>
+        <w:gridCol w:w="592"/>
+      </w:tblGrid>
+      <w:tr>
+        <w:tc>
+          <w:tcPr>
+            <w:tcW w:w="310" w:type="pct"/>
+            <w:vAlign w:val="center"/>
+          </w:tcPr>
+          <w:p>
+            <w:pPr>
+              <w:jc w:val="center"/>
+            </w:pPr>
+            <w:r>
+              <w:t>15</w:t>
+            </w:r>
+          </w:p>
+        </w:tc>
+        <w:tc>
+          <w:tcPr>
+            <w:tcW w:w="310" w:type="pct"/>
+            <w:vAlign w:val="center"/>
+          </w:tcPr>
+          <w:p>
+            <w:pPr>
+              <w:jc w:val="center"/>
+            </w:pPr>
+            <w:r>
+              <w:t>14</w:t>
+            </w:r>
+          </w:p>
+        </w:tc>
+        <w:tc>
+          <w:tcPr>
+            <w:tcW w:w="310" w:type="pct"/>
+            <w:vAlign w:val="center"/>
+          </w:tcPr>
+          <w:p>
+            <w:pPr>
+              <w:jc w:val="center"/>
+            </w:pPr>
+            <w:r>
+              <w:t>13</w:t>
+            </w:r>
+          </w:p>
+        </w:tc>
+        <w:tc>
+          <w:tcPr>
+            <w:tcW w:w="310" w:type="pct"/>
+            <w:vAlign w:val="center"/>
+          </w:tcPr>
+          <w:p>
+            <w:pPr>
+              <w:jc w:val="center"/>
+            </w:pPr>
+            <w:r>
+              <w:t>12</w:t>
+            </w:r>
+          </w:p>
+        </w:tc>
+        <w:tc>
+          <w:tcPr>
+            <w:tcW w:w="310" w:type="pct"/>
+            <w:vAlign w:val="center"/>
+          </w:tcPr>
+          <w:p>
+            <w:pPr>
+              <w:jc w:val="center"/>
+            </w:pPr>
+            <w:r>
+              <w:t>11</w:t>
+            </w:r>
+          </w:p>
+        </w:tc>
+        <w:tc>
+          <w:tcPr>
+            <w:tcW w:w="310" w:type="pct"/>
+            <w:vAlign w:val="center"/>
+          </w:tcPr>
+          <w:p>
+            <w:pPr>
+              <w:jc w:val="center"/>
+            </w:pPr>
+            <w:r>
+              <w:t>10</w:t>
+            </w:r>
+          </w:p>
+        </w:tc>
+        <w:tc>
+          <w:tcPr>
+            <w:tcW w:w="308" w:type="pct"/>
+            <w:vAlign w:val="center"/>
+          </w:tcPr>
+          <w:p>
+            <w:pPr>
+              <w:jc w:val="center"/>
+            </w:pPr>
+            <w:r>
+              <w:t>9</w:t>
+            </w:r>
+          </w:p>
+        </w:tc>
+        <w:tc>
+          <w:tcPr>
+            <w:tcW w:w="308" w:type="pct"/>
+            <w:vAlign w:val="center"/>
+          </w:tcPr>
+          <w:p>
+            <w:pPr>
+              <w:jc w:val="center"/>
+            </w:pPr>
+            <w:r>
+              <w:t>8</w:t>
+            </w:r>
+          </w:p>
+        </w:tc>
+        <w:tc>
+          <w:tcPr>
+            <w:tcW w:w="359" w:type="pct"/>
+            <w:vAlign w:val="center"/>
+          </w:tcPr>
+          <w:p>
+            <w:pPr>
+              <w:jc w:val="center"/>
+            </w:pPr>
+            <w:r>
+              <w:t>7</w:t>
+            </w:r>
+          </w:p>
+        </w:tc>
+        <w:tc>
+          <w:tcPr>
+            <w:tcW w:w="312" w:type="pct"/>
+            <w:vAlign w:val="center"/>
+          </w:tcPr>
+          <w:p>
+            <w:pPr>
+              <w:jc w:val="center"/>
+            </w:pPr>
+            <w:r>
+              <w:t>6</w:t>
+            </w:r>
+          </w:p>
+        </w:tc>
+        <w:tc>
+          <w:tcPr>
+            <w:tcW w:w="312" w:type="pct"/>
+            <w:vAlign w:val="center"/>
+          </w:tcPr>
+          <w:p>
+            <w:pPr>
+              <w:jc w:val="center"/>
+            </w:pPr>
+            <w:r>
+              <w:t>5</w:t>
+            </w:r>
+          </w:p>
+        </w:tc>
+        <w:tc>
+          <w:tcPr>
+            <w:tcW w:w="308" w:type="pct"/>
+            <w:vAlign w:val="center"/>
+          </w:tcPr>
+          <w:p>
+            <w:pPr>
+              <w:jc w:val="center"/>
+            </w:pPr>
+            <w:r>
+              <w:t>4</w:t>
+            </w:r>
+          </w:p>
+        </w:tc>
+        <w:tc>
+          <w:tcPr>
+            <w:tcW w:w="308" w:type="pct"/>
+            <w:vAlign w:val="center"/>
+          </w:tcPr>
+          <w:p>
+            <w:pPr>
+              <w:jc w:val="center"/>
+            </w:pPr>
+            <w:r>
+              <w:t>3</w:t>
+            </w:r>
+          </w:p>
+        </w:tc>
+        <w:tc>
+          <w:tcPr>
+            <w:tcW w:w="308" w:type="pct"/>
+            <w:vAlign w:val="center"/>
+          </w:tcPr>
+          <w:p>
+            <w:pPr>
+              <w:jc w:val="center"/>
+            </w:pPr>
+            <w:r>
+              <w:t>2</w:t>
+            </w:r>
+          </w:p>
+        </w:tc>
+        <w:tc>
+          <w:tcPr>
+            <w:tcW w:w="308" w:type="pct"/>
+            <w:vAlign w:val="center"/>
+          </w:tcPr>
+          <w:p>
+            <w:pPr>
+              <w:jc w:val="center"/>
+            </w:pPr>
+            <w:r>
+              <w:t>1</w:t>
+            </w:r>
+          </w:p>
+        </w:tc>
+        <w:tc>
+          <w:tcPr>
+            <w:tcW w:w="308" w:type="pct"/>
+            <w:vAlign w:val="center"/>
+          </w:tcPr>
+          <w:p>
+            <w:pPr>
+              <w:jc w:val="center"/>
+            </w:pPr>
+            <w:r>
+              <w:t>0</w:t>
+            </w:r>
+          </w:p>
+        </w:tc>
+      </w:tr>
+      <w:tr>
+        <w:tc>
+          <w:tcPr>
+            <w:tcW w:w="1240" w:type="pct"/>
+            <w:gridSpan w:val="4"/>
+            <w:vAlign w:val="center"/>
+          </w:tcPr>
+          <w:p>
+            <w:pPr>
+              <w:jc w:val="center"/>
+            </w:pPr>
+            <w:r>
+              <w:t>AF</w:t>
+            </w:r>
+          </w:p>
+        </w:tc>
+        <w:tc>
+          <w:tcPr>
+            <w:tcW w:w="620" w:type="pct"/>
+            <w:gridSpan w:val="2"/>
+            <w:vAlign w:val="center"/>
+          </w:tcPr>
+          <w:p>
+            <w:pPr>
+              <w:jc w:val="center"/>
+            </w:pPr>
+            <w:r>
+              <w:t>PU/PD</w:t>
+            </w:r>
+          </w:p>
+        </w:tc>
+        <w:tc>
+          <w:tcPr>
+            <w:tcW w:w="616" w:type="pct"/>
+            <w:gridSpan w:val="2"/>
+            <w:vAlign w:val="center"/>
+          </w:tcPr>
+          <w:p>
+            <w:pPr>
+              <w:jc w:val="center"/>
+            </w:pPr>
+            <w:r>
+              <w:t>Speed</w:t>
+            </w:r>
+          </w:p>
+        </w:tc>
+        <w:tc>
+          <w:tcPr>
+            <w:tcW w:w="359" w:type="pct"/>
+            <w:vAlign w:val="center"/>
+          </w:tcPr>
+          <w:p>
+            <w:pPr>
+              <w:jc w:val="center"/>
+            </w:pPr>
+            <w:r>
+              <w:t>Type</w:t>
+            </w:r>
+          </w:p>
+        </w:tc>
+        <w:tc>
+          <w:tcPr>
+            <w:tcW w:w="624" w:type="pct"/>
+            <w:gridSpan w:val="2"/>
+            <w:vAlign w:val="center"/>
+          </w:tcPr>
+          <w:p>
+            <w:pPr>
+              <w:jc w:val="center"/>
+            </w:pPr>
+            <w:proofErr w:type="spellStart"/>
+            <w:r>
+              <w:t>Dir</w:t>
+            </w:r>
+            <w:proofErr w:type="spellEnd"/>
+            <w:r>
+              <w:t>/mode</w:t>
+            </w:r>
+          </w:p>
+        </w:tc>
+        <w:tc>
+          <w:tcPr>
+            <w:tcW w:w="1542" w:type="pct"/>
+            <w:gridSpan w:val="5"/>
+            <w:vAlign w:val="center"/>
+          </w:tcPr>
+          <w:p>
+            <w:pPr>
+              <w:jc w:val="center"/>
+            </w:pPr>
+            <w:r>
+              <w:t>Pin ID</w:t>
+            </w:r>
+          </w:p>
+        </w:tc>
+      </w:tr>
+    </w:tbl>
+    <w:p/>
+    <w:p/>
+    <w:tbl>
+      <w:tblPr>
+        <w:tblStyle w:val="TableGrid"/>
+        <w:tblW w:w="0" w:type="auto"/>
+        <w:tblBorders>
+          <w:top w:val="none" w:sz="0" w:space="0" w:color="auto"/>
+          <w:left w:val="none" w:sz="0" w:space="0" w:color="auto"/>
+          <w:bottom w:val="none" w:sz="0" w:space="0" w:color="auto"/>
+          <w:right w:val="none" w:sz="0" w:space="0" w:color="auto"/>
+          <w:insideH w:val="none" w:sz="0" w:space="0" w:color="auto"/>
+          <w:insideV w:val="none" w:sz="0" w:space="0" w:color="auto"/>
+        </w:tblBorders>
+        <w:tblLook w:val="04A0" w:firstRow="1" w:lastRow="0" w:firstColumn="1" w:lastColumn="0" w:noHBand="0" w:noVBand="1"/>
+      </w:tblPr>
+      <w:tblGrid>
+        <w:gridCol w:w="1998"/>
+        <w:gridCol w:w="7578"/>
+      </w:tblGrid>
+      <w:tr>
+        <w:tc>
+          <w:tcPr>
+            <w:tcW w:w="1998" w:type="dxa"/>
+            <w:vAlign w:val="center"/>
+          </w:tcPr>
+          <w:p>
+            <w:pPr>
+              <w:jc w:val="right"/>
+            </w:pPr>
+            <w:r>
+              <w:t>Bits 23:17:</w:t>
+            </w:r>
+          </w:p>
+        </w:tc>
+        <w:tc>
+          <w:tcPr>
+            <w:tcW w:w="7578" w:type="dxa"/>
+          </w:tcPr>
+          <w:p>
+            <w:r>
+              <w:t>Reserved, must be set to 0.</w:t>
+            </w:r>
+          </w:p>
+        </w:tc>
+      </w:tr>
+      <w:tr>
+        <w:tc>
+          <w:tcPr>
+            <w:tcW w:w="1998" w:type="dxa"/>
+            <w:vAlign w:val="center"/>
+          </w:tcPr>
+          <w:p>
+            <w:pPr>
+              <w:jc w:val="right"/>
+            </w:pPr>
+            <w:r>
+              <w:t>Bit 16:</w:t>
+            </w:r>
+          </w:p>
+        </w:tc>
+        <w:tc>
+          <w:tcPr>
+            <w:tcW w:w="7578" w:type="dxa"/>
+          </w:tcPr>
+          <w:p>
+            <w:r>
+              <w:rPr>
+                <w:b/>
+              </w:rPr>
+              <w:t>Pin value</w:t>
+            </w:r>
+          </w:p>
+        </w:tc>
+      </w:tr>
+      <w:tr>
+        <w:tc>
+          <w:tcPr>
+            <w:tcW w:w="1998" w:type="dxa"/>
+            <w:vAlign w:val="center"/>
+          </w:tcPr>
+          <w:p>
+            <w:pPr>
+              <w:jc w:val="right"/>
+            </w:pPr>
+            <w:r>
+              <w:t>Bits 15:12</w:t>
+            </w:r>
+          </w:p>
+        </w:tc>
+        <w:tc>
+          <w:tcPr>
+            <w:tcW w:w="7578" w:type="dxa"/>
+          </w:tcPr>
+          <w:p>
+            <w:r>
+              <w:rPr>
+                <w:b/>
+              </w:rPr>
+              <w:t>Pin alternate function</w:t>
+            </w:r>
+          </w:p>
+        </w:tc>
+      </w:tr>
+      <w:tr>
+        <w:tc>
+          <w:tcPr>
+            <w:tcW w:w="1998" w:type="dxa"/>
+            <w:vAlign w:val="center"/>
+          </w:tcPr>
+          <w:p>
+            <w:pPr>
+              <w:jc w:val="right"/>
+            </w:pPr>
+            <w:r>
+              <w:t>Bits 11:10</w:t>
+            </w:r>
+          </w:p>
+        </w:tc>
+        <w:tc>
+          <w:tcPr>
+            <w:tcW w:w="7578" w:type="dxa"/>
+          </w:tcPr>
+          <w:p>
+            <w:pPr>
+              <w:rPr>
+                <w:b/>
+              </w:rPr>
+            </w:pPr>
+            <w:r>
+              <w:rPr>
+                <w:b/>
+              </w:rPr>
+              <w:t>Pin pull-up/pull-down configuration</w:t>
+            </w:r>
+          </w:p>
+        </w:tc>
+      </w:tr>
+      <w:tr>
+        <w:tc>
+          <w:tcPr>
+            <w:tcW w:w="1998" w:type="dxa"/>
+            <w:vAlign w:val="center"/>
+          </w:tcPr>
+          <w:p>
+            <w:pPr>
+              <w:jc w:val="right"/>
+            </w:pPr>
+            <w:r>
+              <w:lastRenderedPageBreak/>
+              <w:t>Bits 9:8</w:t>
+            </w:r>
+          </w:p>
+        </w:tc>
+        <w:tc>
+          <w:tcPr>
+            <w:tcW w:w="7578" w:type="dxa"/>
+          </w:tcPr>
+          <w:p>
+            <w:pPr>
+              <w:rPr>
+                <w:b/>
+              </w:rPr>
+            </w:pPr>
+            <w:r>
+              <w:rPr>
+                <w:b/>
+              </w:rPr>
+              <w:t>Pin output speed</w:t>
+            </w:r>
+            <w:bookmarkStart w:id="0" w:name="_GoBack"/>
+            <w:bookmarkEnd w:id="0"/>
+          </w:p>
+        </w:tc>
+      </w:tr>
+      <w:tr>
+        <w:tc>
+          <w:tcPr>
+            <w:tcW w:w="1998" w:type="dxa"/>
+            <w:vAlign w:val="center"/>
+          </w:tcPr>
+          <w:p>
+            <w:pPr>
+              <w:jc w:val="right"/>
+            </w:pPr>
+            <w:r>
+              <w:t>Bit 7:</w:t>
+            </w:r>
+          </w:p>
+        </w:tc>
+        <w:tc>
+          <w:tcPr>
+            <w:tcW w:w="7578" w:type="dxa"/>
+          </w:tcPr>
+          <w:p>
+            <w:pPr>
+              <w:rPr>
+                <w:b/>
+              </w:rPr>
+            </w:pPr>
+            <w:r>
+              <w:rPr>
+                <w:b/>
+              </w:rPr>
+              <w:t>Pin type</w:t>
+            </w:r>
+          </w:p>
+        </w:tc>
+      </w:tr>
+      <w:tr>
+        <w:tc>
+          <w:tcPr>
+            <w:tcW w:w="1998" w:type="dxa"/>
+            <w:vAlign w:val="center"/>
+          </w:tcPr>
+          <w:p>
+            <w:pPr>
+              <w:jc w:val="right"/>
+            </w:pPr>
+            <w:r>
+              <w:t>Bits 6:5</w:t>
+            </w:r>
+          </w:p>
+        </w:tc>
+        <w:tc>
+          <w:tcPr>
+            <w:tcW w:w="7578" w:type="dxa"/>
+          </w:tcPr>
+          <w:p>
+            <w:pPr>
+              <w:rPr>
+                <w:b/>
+              </w:rPr>
+            </w:pPr>
+            <w:r>
+              <w:rPr>
+                <w:b/>
+              </w:rPr>
+              <w:t>Pin mode</w:t>
+            </w:r>
+          </w:p>
+        </w:tc>
+      </w:tr>
+      <w:tr>
+        <w:tc>
+          <w:tcPr>
+            <w:tcW w:w="1998" w:type="dxa"/>
+            <w:vAlign w:val="center"/>
+          </w:tcPr>
+          <w:p>
+            <w:pPr>
+              <w:jc w:val="right"/>
+            </w:pPr>
+            <w:r>
+              <w:t>Bits 4:0</w:t>
+            </w:r>
+          </w:p>
+        </w:tc>
+        <w:tc>
+          <w:tcPr>
+            <w:tcW w:w="7578" w:type="dxa"/>
+          </w:tcPr>
+          <w:p>
+            <w:r>
+              <w:rPr>
+                <w:b/>
+              </w:rPr>
+              <w:t xml:space="preserve">Pin </w:t>
+            </w:r>
+            <w:proofErr w:type="spellStart"/>
+            <w:r>
+              <w:rPr>
+                <w:b/>
+              </w:rPr>
+              <w:t>Arduino</w:t>
+            </w:r>
+            <w:proofErr w:type="spellEnd"/>
+            <w:r>
+              <w:rPr>
+                <w:b/>
+              </w:rPr>
+              <w:t xml:space="preserve"> ID</w:t>
+            </w:r>
+          </w:p>
+        </w:tc>
+      </w:tr>
+    </w:tbl>
+    <w:p>
+      <w:r>
+        <w:t xml:space="preserve"> </w:t>
+      </w:r>
+    </w:p>
+    <w:p>
+      <w:pPr>
         <w:pStyle w:val="Heading2"/>
       </w:pPr>
       <w:r>
@@ -2426,7 +3332,6 @@
                 <w:sz w:val="24"/>
                 <w:szCs w:val="24"/>
               </w:rPr>
-              <w:lastRenderedPageBreak/>
               <w:t xml:space="preserve">Table X: </w:t>
             </w:r>
             <w:r>
@@ -2635,10 +3540,7 @@
         </w:tc>
       </w:tr>
     </w:tbl>
-    <w:p>
-      <w:bookmarkStart w:id="0" w:name="_GoBack"/>
-      <w:bookmarkEnd w:id="0"/>
-    </w:p>
+    <w:p/>
     <w:sectPr>
       <w:pgSz w:w="12240" w:h="15840"/>
       <w:pgMar w:top="1440" w:right="1440" w:bottom="1440" w:left="1440" w:header="720" w:footer="720" w:gutter="0"/>
@@ -2833,6 +3735,28 @@
       <w:szCs w:val="26"/>
     </w:rPr>
   </w:style>
+  <w:style w:type="paragraph" w:styleId="Heading3">
+    <w:name w:val="heading 3"/>
+    <w:basedOn w:val="Normal"/>
+    <w:next w:val="Normal"/>
+    <w:link w:val="Heading3Char"/>
+    <w:uiPriority w:val="9"/>
+    <w:unhideWhenUsed/>
+    <w:qFormat/>
+    <w:rsid w:val="009E7477"/>
+    <w:pPr>
+      <w:keepNext/>
+      <w:keepLines/>
+      <w:spacing w:before="200" w:after="0"/>
+      <w:outlineLvl w:val="2"/>
+    </w:pPr>
+    <w:rPr>
+      <w:rFonts w:asciiTheme="majorHAnsi" w:eastAsiaTheme="majorEastAsia" w:hAnsiTheme="majorHAnsi" w:cstheme="majorBidi"/>
+      <w:b/>
+      <w:bCs/>
+      <w:color w:val="4F81BD" w:themeColor="accent1"/>
+    </w:rPr>
+  </w:style>
   <w:style w:type="character" w:default="1" w:styleId="DefaultParagraphFont">
     <w:name w:val="Default Paragraph Font"/>
     <w:uiPriority w:val="1"/>
@@ -2930,6 +3854,19 @@
         <w:right w:w="108" w:type="dxa"/>
       </w:tblCellMar>
     </w:tblPr>
+  </w:style>
+  <w:style w:type="character" w:customStyle="1" w:styleId="Heading3Char">
+    <w:name w:val="Heading 3 Char"/>
+    <w:basedOn w:val="DefaultParagraphFont"/>
+    <w:link w:val="Heading3"/>
+    <w:uiPriority w:val="9"/>
+    <w:rsid w:val="009E7477"/>
+    <w:rPr>
+      <w:rFonts w:asciiTheme="majorHAnsi" w:eastAsiaTheme="majorEastAsia" w:hAnsiTheme="majorHAnsi" w:cstheme="majorBidi"/>
+      <w:b/>
+      <w:bCs/>
+      <w:color w:val="4F81BD" w:themeColor="accent1"/>
+    </w:rPr>
   </w:style>
 </w:styles>
 </file>
@@ -3118,6 +4055,28 @@
       <w:szCs w:val="26"/>
     </w:rPr>
   </w:style>
+  <w:style w:type="paragraph" w:styleId="Heading3">
+    <w:name w:val="heading 3"/>
+    <w:basedOn w:val="Normal"/>
+    <w:next w:val="Normal"/>
+    <w:link w:val="Heading3Char"/>
+    <w:uiPriority w:val="9"/>
+    <w:unhideWhenUsed/>
+    <w:qFormat/>
+    <w:rsid w:val="009E7477"/>
+    <w:pPr>
+      <w:keepNext/>
+      <w:keepLines/>
+      <w:spacing w:before="200" w:after="0"/>
+      <w:outlineLvl w:val="2"/>
+    </w:pPr>
+    <w:rPr>
+      <w:rFonts w:asciiTheme="majorHAnsi" w:eastAsiaTheme="majorEastAsia" w:hAnsiTheme="majorHAnsi" w:cstheme="majorBidi"/>
+      <w:b/>
+      <w:bCs/>
+      <w:color w:val="4F81BD" w:themeColor="accent1"/>
+    </w:rPr>
+  </w:style>
   <w:style w:type="character" w:default="1" w:styleId="DefaultParagraphFont">
     <w:name w:val="Default Paragraph Font"/>
     <w:uiPriority w:val="1"/>
@@ -3215,6 +4174,19 @@
         <w:right w:w="108" w:type="dxa"/>
       </w:tblCellMar>
     </w:tblPr>
+  </w:style>
+  <w:style w:type="character" w:customStyle="1" w:styleId="Heading3Char">
+    <w:name w:val="Heading 3 Char"/>
+    <w:basedOn w:val="DefaultParagraphFont"/>
+    <w:link w:val="Heading3"/>
+    <w:uiPriority w:val="9"/>
+    <w:rsid w:val="009E7477"/>
+    <w:rPr>
+      <w:rFonts w:asciiTheme="majorHAnsi" w:eastAsiaTheme="majorEastAsia" w:hAnsiTheme="majorHAnsi" w:cstheme="majorBidi"/>
+      <w:b/>
+      <w:bCs/>
+      <w:color w:val="4F81BD" w:themeColor="accent1"/>
+    </w:rPr>
   </w:style>
 </w:styles>
 </file>

</xml_diff>

<commit_message>
Detailed description for UART I/O pin message data format.
</commit_message>
<xml_diff>
--- a/Documentation/URDB Manual.docx
+++ b/Documentation/URDB Manual.docx
@@ -2081,7 +2081,13 @@
         <w:pStyle w:val="Heading3"/>
       </w:pPr>
       <w:r>
-        <w:t xml:space="preserve">IO Pin </w:t>
+        <w:t>I</w:t>
+      </w:r>
+      <w:r>
+        <w:t>/</w:t>
+      </w:r>
+      <w:r>
+        <w:t xml:space="preserve">O Pin </w:t>
       </w:r>
       <w:r>
         <w:t xml:space="preserve">Message </w:t>
@@ -2091,95 +2097,50 @@
       </w:r>
     </w:p>
     <w:p>
-      <w:r>
-        <w:t>Direction/</w:t>
-      </w:r>
-      <w:r>
-        <w:t>mode</w:t>
-      </w:r>
-      <w:r>
-        <w:t xml:space="preserve"> (</w:t>
-      </w:r>
-      <w:r>
-        <w:t xml:space="preserve">2-bit, </w:t>
-      </w:r>
       <w:proofErr w:type="spellStart"/>
       <w:r>
-        <w:t>GPIOx_MODER</w:t>
+        <w:t>Opcodes</w:t>
       </w:r>
       <w:proofErr w:type="spellEnd"/>
       <w:r>
-        <w:t xml:space="preserve">), </w:t>
-      </w:r>
-      <w:r>
-        <w:t xml:space="preserve">output type (1-bit </w:t>
+        <w:t xml:space="preserve"> 35 and 36 pertain to the I</w:t>
+      </w:r>
+      <w:r>
+        <w:t>/</w:t>
+      </w:r>
+      <w:r>
+        <w:t xml:space="preserve">O pins connected to the </w:t>
       </w:r>
       <w:proofErr w:type="spellStart"/>
       <w:r>
-        <w:t>GPIOx_OTYPER</w:t>
+        <w:t>Arduino</w:t>
       </w:r>
       <w:proofErr w:type="spellEnd"/>
       <w:r>
-        <w:t xml:space="preserve">), speed (2-bit, </w:t>
+        <w:t xml:space="preserve"> headers of the STM32 coprocessor. </w:t>
+      </w:r>
+      <w:r>
+        <w:t xml:space="preserve">All functionality of these STM32 I/O pins is exposed to the XMOS. </w:t>
+      </w:r>
+      <w:r>
+        <w:t xml:space="preserve">When sending a GET_IO_PIN request, only the first 5 bits (the </w:t>
       </w:r>
       <w:proofErr w:type="spellStart"/>
       <w:r>
-        <w:t>GPIOx_OSPEEDR</w:t>
+        <w:t>Arduino</w:t>
       </w:r>
       <w:proofErr w:type="spellEnd"/>
       <w:r>
-        <w:t xml:space="preserve">), </w:t>
-      </w:r>
-      <w:proofErr w:type="spellStart"/>
-      <w:r>
-        <w:t>pullup</w:t>
-      </w:r>
-      <w:proofErr w:type="spellEnd"/>
-      <w:r>
-        <w:t xml:space="preserve">/down (2-bit, </w:t>
-      </w:r>
-      <w:proofErr w:type="spellStart"/>
-      <w:r>
-        <w:t>GPIOx_PUPDR</w:t>
-      </w:r>
-      <w:proofErr w:type="spellEnd"/>
-      <w:proofErr w:type="gramStart"/>
-      <w:r>
-        <w:t>) ,</w:t>
-      </w:r>
-      <w:proofErr w:type="gramEnd"/>
-      <w:r>
-        <w:t xml:space="preserve"> alternate function (4-bit, </w:t>
-      </w:r>
-      <w:proofErr w:type="spellStart"/>
-      <w:r>
-        <w:t>GPIOx_AFRL</w:t>
-      </w:r>
-      <w:proofErr w:type="spellEnd"/>
-      <w:r>
-        <w:t xml:space="preserve"> and _AFRH), v</w:t>
-      </w:r>
-      <w:r>
-        <w:t>alue (send 0 if analog</w:t>
-      </w:r>
-      <w:r>
-        <w:t xml:space="preserve"> mode</w:t>
-      </w:r>
-      <w:r>
-        <w:t>)</w:t>
-      </w:r>
-      <w:r>
-        <w:t xml:space="preserve">, pin ID (5-bit, match </w:t>
-      </w:r>
-      <w:proofErr w:type="spellStart"/>
-      <w:r>
-        <w:t>Arduino</w:t>
-      </w:r>
-      <w:proofErr w:type="spellEnd"/>
-      <w:r>
-        <w:t xml:space="preserve"> pin numbers)</w:t>
+        <w:t xml:space="preserve"> pin ID) need to be sent. When sending a GET_IO_PIN reply or a SET_IO_PIN request, the full 3-byte </w:t>
+      </w:r>
+      <w:r>
+        <w:t xml:space="preserve">data </w:t>
+      </w:r>
+      <w:r>
+        <w:t>packet must be sent.</w:t>
       </w:r>
     </w:p>
+    <w:p/>
     <w:tbl>
       <w:tblPr>
         <w:tblStyle w:val="TableGrid"/>
@@ -2342,7 +2303,10 @@
         </w:tc>
       </w:tr>
     </w:tbl>
-    <w:p/>
+    <w:p>
+      <w:bookmarkStart w:id="0" w:name="_GoBack"/>
+      <w:bookmarkEnd w:id="0"/>
+    </w:p>
     <w:tbl>
       <w:tblPr>
         <w:tblStyle w:val="TableGrid"/>
@@ -2350,22 +2314,22 @@
         <w:tblLook w:val="04A0" w:firstRow="1" w:lastRow="0" w:firstColumn="1" w:lastColumn="0" w:noHBand="0" w:noVBand="1"/>
       </w:tblPr>
       <w:tblGrid>
-        <w:gridCol w:w="593"/>
-        <w:gridCol w:w="593"/>
-        <w:gridCol w:w="593"/>
-        <w:gridCol w:w="593"/>
-        <w:gridCol w:w="594"/>
-        <w:gridCol w:w="594"/>
-        <w:gridCol w:w="590"/>
-        <w:gridCol w:w="590"/>
-        <w:gridCol w:w="688"/>
-        <w:gridCol w:w="598"/>
-        <w:gridCol w:w="598"/>
         <w:gridCol w:w="590"/>
         <w:gridCol w:w="590"/>
         <w:gridCol w:w="590"/>
         <w:gridCol w:w="590"/>
+        <w:gridCol w:w="611"/>
+        <w:gridCol w:w="611"/>
         <w:gridCol w:w="592"/>
+        <w:gridCol w:w="592"/>
+        <w:gridCol w:w="684"/>
+        <w:gridCol w:w="594"/>
+        <w:gridCol w:w="595"/>
+        <w:gridCol w:w="587"/>
+        <w:gridCol w:w="587"/>
+        <w:gridCol w:w="587"/>
+        <w:gridCol w:w="587"/>
+        <w:gridCol w:w="589"/>
       </w:tblGrid>
       <w:tr>
         <w:tc>
@@ -2607,6 +2571,9 @@
             <w:r>
               <w:t>AF</w:t>
             </w:r>
+            <w:r>
+              <w:t xml:space="preserve"> [3:0]</w:t>
+            </w:r>
           </w:p>
         </w:tc>
         <w:tc>
@@ -2622,6 +2589,9 @@
             <w:r>
               <w:t>PU/PD</w:t>
             </w:r>
+            <w:r>
+              <w:t>[1:0]</w:t>
+            </w:r>
           </w:p>
         </w:tc>
         <w:tc>
@@ -2637,6 +2607,9 @@
             <w:r>
               <w:t>Speed</w:t>
             </w:r>
+            <w:r>
+              <w:t>[1:0]</w:t>
+            </w:r>
           </w:p>
         </w:tc>
         <w:tc>
@@ -2663,13 +2636,14 @@
             <w:pPr>
               <w:jc w:val="center"/>
             </w:pPr>
-            <w:proofErr w:type="spellStart"/>
-            <w:r>
-              <w:t>Dir</w:t>
-            </w:r>
-            <w:proofErr w:type="spellEnd"/>
-            <w:r>
-              <w:t>/mode</w:t>
+            <w:r>
+              <w:t>M</w:t>
+            </w:r>
+            <w:r>
+              <w:t>ode</w:t>
+            </w:r>
+            <w:r>
+              <w:t>[1:0]</w:t>
             </w:r>
           </w:p>
         </w:tc>
@@ -2685,6 +2659,9 @@
             </w:pPr>
             <w:r>
               <w:t>Pin ID</w:t>
+            </w:r>
+            <w:r>
+              <w:t>[4:0]</w:t>
             </w:r>
           </w:p>
         </w:tc>
@@ -2704,6 +2681,11 @@
           <w:insideH w:val="none" w:sz="0" w:space="0" w:color="auto"/>
           <w:insideV w:val="none" w:sz="0" w:space="0" w:color="auto"/>
         </w:tblBorders>
+        <w:tblCellMar>
+          <w:left w:w="115" w:type="dxa"/>
+          <w:bottom w:w="144" w:type="dxa"/>
+          <w:right w:w="115" w:type="dxa"/>
+        </w:tblCellMar>
         <w:tblLook w:val="04A0" w:firstRow="1" w:lastRow="0" w:firstColumn="1" w:lastColumn="0" w:noHBand="0" w:noVBand="1"/>
       </w:tblPr>
       <w:tblGrid>
@@ -2714,7 +2696,6 @@
         <w:tc>
           <w:tcPr>
             <w:tcW w:w="1998" w:type="dxa"/>
-            <w:vAlign w:val="center"/>
           </w:tcPr>
           <w:p>
             <w:pPr>
@@ -2740,13 +2721,13 @@
         <w:tc>
           <w:tcPr>
             <w:tcW w:w="1998" w:type="dxa"/>
-            <w:vAlign w:val="center"/>
           </w:tcPr>
           <w:p>
             <w:pPr>
               <w:jc w:val="right"/>
             </w:pPr>
             <w:r>
+              <w:lastRenderedPageBreak/>
               <w:t>Bit 16:</w:t>
             </w:r>
           </w:p>
@@ -2756,11 +2737,31 @@
             <w:tcW w:w="7578" w:type="dxa"/>
           </w:tcPr>
           <w:p>
+            <w:pPr>
+              <w:rPr>
+                <w:b/>
+              </w:rPr>
+            </w:pPr>
             <w:r>
               <w:rPr>
                 <w:b/>
               </w:rPr>
               <w:t>Pin value</w:t>
+            </w:r>
+          </w:p>
+          <w:p>
+            <w:r>
+              <w:t>If Mode = 00: Pin’s IDR value.</w:t>
+            </w:r>
+          </w:p>
+          <w:p>
+            <w:r>
+              <w:t>If Mode = 01: Pin’s ODR value.</w:t>
+            </w:r>
+          </w:p>
+          <w:p>
+            <w:r>
+              <w:t>If Mode = 10 or 11: 0.</w:t>
             </w:r>
           </w:p>
         </w:tc>
@@ -2769,7 +2770,6 @@
         <w:tc>
           <w:tcPr>
             <w:tcW w:w="1998" w:type="dxa"/>
-            <w:vAlign w:val="center"/>
           </w:tcPr>
           <w:p>
             <w:pPr>
@@ -2785,11 +2785,21 @@
             <w:tcW w:w="7578" w:type="dxa"/>
           </w:tcPr>
           <w:p>
+            <w:pPr>
+              <w:rPr>
+                <w:b/>
+              </w:rPr>
+            </w:pPr>
             <w:r>
               <w:rPr>
                 <w:b/>
               </w:rPr>
               <w:t>Pin alternate function</w:t>
+            </w:r>
+          </w:p>
+          <w:p>
+            <w:r>
+              <w:t>Pin’s alternate function register (AFRL or AFRH) value.</w:t>
             </w:r>
           </w:p>
         </w:tc>
@@ -2798,7 +2808,6 @@
         <w:tc>
           <w:tcPr>
             <w:tcW w:w="1998" w:type="dxa"/>
-            <w:vAlign w:val="center"/>
           </w:tcPr>
           <w:p>
             <w:pPr>
@@ -2824,6 +2833,11 @@
                 <w:b/>
               </w:rPr>
               <w:t>Pin pull-up/pull-down configuration</w:t>
+            </w:r>
+          </w:p>
+          <w:p>
+            <w:r>
+              <w:t>Pin’s PUPDR value.</w:t>
             </w:r>
           </w:p>
         </w:tc>
@@ -2832,14 +2846,12 @@
         <w:tc>
           <w:tcPr>
             <w:tcW w:w="1998" w:type="dxa"/>
-            <w:vAlign w:val="center"/>
           </w:tcPr>
           <w:p>
             <w:pPr>
               <w:jc w:val="right"/>
             </w:pPr>
             <w:r>
-              <w:lastRenderedPageBreak/>
               <w:t>Bits 9:8</w:t>
             </w:r>
           </w:p>
@@ -2860,8 +2872,11 @@
               </w:rPr>
               <w:t>Pin output speed</w:t>
             </w:r>
-            <w:bookmarkStart w:id="0" w:name="_GoBack"/>
-            <w:bookmarkEnd w:id="0"/>
+          </w:p>
+          <w:p>
+            <w:r>
+              <w:t>Pin’s OSPEEDR value.</w:t>
+            </w:r>
           </w:p>
         </w:tc>
       </w:tr>
@@ -2869,7 +2884,6 @@
         <w:tc>
           <w:tcPr>
             <w:tcW w:w="1998" w:type="dxa"/>
-            <w:vAlign w:val="center"/>
           </w:tcPr>
           <w:p>
             <w:pPr>
@@ -2895,6 +2909,11 @@
                 <w:b/>
               </w:rPr>
               <w:t>Pin type</w:t>
+            </w:r>
+          </w:p>
+          <w:p>
+            <w:r>
+              <w:t>Pin’s OTYPER value.</w:t>
             </w:r>
           </w:p>
         </w:tc>
@@ -2903,7 +2922,6 @@
         <w:tc>
           <w:tcPr>
             <w:tcW w:w="1998" w:type="dxa"/>
-            <w:vAlign w:val="center"/>
           </w:tcPr>
           <w:p>
             <w:pPr>
@@ -2929,6 +2947,11 @@
                 <w:b/>
               </w:rPr>
               <w:t>Pin mode</w:t>
+            </w:r>
+          </w:p>
+          <w:p>
+            <w:r>
+              <w:t>Pin’s MODER value.</w:t>
             </w:r>
           </w:p>
         </w:tc>
@@ -2937,7 +2960,6 @@
         <w:tc>
           <w:tcPr>
             <w:tcW w:w="1998" w:type="dxa"/>
-            <w:vAlign w:val="center"/>
           </w:tcPr>
           <w:p>
             <w:pPr>
@@ -2953,6 +2975,11 @@
             <w:tcW w:w="7578" w:type="dxa"/>
           </w:tcPr>
           <w:p>
+            <w:pPr>
+              <w:rPr>
+                <w:b/>
+              </w:rPr>
+            </w:pPr>
             <w:r>
               <w:rPr>
                 <w:b/>
@@ -2972,16 +2999,24 @@
                 <w:b/>
               </w:rPr>
               <w:t xml:space="preserve"> ID</w:t>
+            </w:r>
+          </w:p>
+          <w:p>
+            <w:r>
+              <w:t xml:space="preserve">Numeric designation of the pin on the </w:t>
+            </w:r>
+            <w:proofErr w:type="spellStart"/>
+            <w:r>
+              <w:t>Arduino</w:t>
+            </w:r>
+            <w:proofErr w:type="spellEnd"/>
+            <w:r>
+              <w:t xml:space="preserve"> silkscreen.</w:t>
             </w:r>
           </w:p>
         </w:tc>
       </w:tr>
     </w:tbl>
-    <w:p>
-      <w:r>
-        <w:t xml:space="preserve"> </w:t>
-      </w:r>
-    </w:p>
     <w:p>
       <w:pPr>
         <w:pStyle w:val="Heading2"/>

</xml_diff>

<commit_message>
Changed the servo rgulator PTH resistors to vertical mount 1/4W.
The resistance values required for the stock configuration are not available in a 1/6W PTH resistor, and mounting a 1/4W normally is not feasible for length reasons.
</commit_message>
<xml_diff>
--- a/Documentation/URDB Manual.docx
+++ b/Documentation/URDB Manual.docx
@@ -30,31 +30,7 @@
         <w:t xml:space="preserve"> used elsewhere on the board. </w:t>
       </w:r>
       <w:r>
-        <w:t xml:space="preserve">To calculate the correct component values for a desired output voltage, Texas Instruments provides a utility called </w:t>
-      </w:r>
-      <w:proofErr w:type="spellStart"/>
-      <w:r>
-        <w:t>SwitcherPro</w:t>
-      </w:r>
-      <w:proofErr w:type="spellEnd"/>
-      <w:r>
-        <w:t xml:space="preserve">. Create a new design in </w:t>
-      </w:r>
-      <w:proofErr w:type="spellStart"/>
-      <w:r>
-        <w:t>SwitcherPro</w:t>
-      </w:r>
-      <w:proofErr w:type="spellEnd"/>
-      <w:r>
-        <w:t xml:space="preserve"> using the TPS54620 and set the inputs as shown below, changing the </w:t>
-      </w:r>
-      <w:proofErr w:type="spellStart"/>
-      <w:r>
-        <w:t>Vout</w:t>
-      </w:r>
-      <w:proofErr w:type="spellEnd"/>
-      <w:r>
-        <w:t xml:space="preserve"> value as desired.</w:t>
+        <w:t>To calculate the correct component values for a desired output voltage, Texas Instruments provides a utility called SwitcherPro. Create a new design in SwitcherPro using the TPS54620 and set the inputs as shown below, changing the Vout value as desired.</w:t>
       </w:r>
     </w:p>
     <w:p/>
@@ -105,15 +81,7 @@
     </w:p>
     <w:p>
       <w:r>
-        <w:t xml:space="preserve">Note: Do not use the exact parts recommended by </w:t>
-      </w:r>
-      <w:proofErr w:type="spellStart"/>
-      <w:r>
-        <w:t>SwitcherPro</w:t>
-      </w:r>
-      <w:proofErr w:type="spellEnd"/>
-      <w:r>
-        <w:t xml:space="preserve">, as they are not the correct package sizes. </w:t>
+        <w:t xml:space="preserve">Note: Do not use the exact parts recommended by SwitcherPro, as they are not the correct package sizes. </w:t>
       </w:r>
       <w:r>
         <w:t xml:space="preserve">The pads are </w:t>
@@ -125,7 +93,18 @@
         <w:t xml:space="preserve"> for</w:t>
       </w:r>
       <w:r>
-        <w:t xml:space="preserve"> 1/6 W PTH resistors, ceramic capacitors with 5mm spacing, and vertically-mounted axial inductors.</w:t>
+        <w:t xml:space="preserve"> </w:t>
+      </w:r>
+      <w:r>
+        <w:t xml:space="preserve">vertically-mounted </w:t>
+      </w:r>
+      <w:bookmarkStart w:id="0" w:name="_GoBack"/>
+      <w:bookmarkEnd w:id="0"/>
+      <w:r>
+        <w:t>1/4W PTH</w:t>
+      </w:r>
+      <w:r>
+        <w:t xml:space="preserve"> resistors, ceramic capacitors with 5mm spacing, and vertically-mounted axial inductors.</w:t>
       </w:r>
       <w:r>
         <w:t xml:space="preserve"> Values for common output voltages are shown below.</w:t>
@@ -199,21 +178,7 @@
               <w:rPr>
                 <w:b/>
               </w:rPr>
-              <w:t>Component (</w:t>
-            </w:r>
-            <w:proofErr w:type="spellStart"/>
-            <w:r>
-              <w:rPr>
-                <w:b/>
-              </w:rPr>
-              <w:t>SwitcherPro</w:t>
-            </w:r>
-            <w:proofErr w:type="spellEnd"/>
-            <w:r>
-              <w:rPr>
-                <w:b/>
-              </w:rPr>
-              <w:t>)</w:t>
+              <w:t>Component (SwitcherPro)</w:t>
             </w:r>
           </w:p>
         </w:tc>
@@ -2008,15 +1973,7 @@
     </w:p>
     <w:p>
       <w:r>
-        <w:t xml:space="preserve">A device initiates communication by sending an </w:t>
-      </w:r>
-      <w:proofErr w:type="spellStart"/>
-      <w:r>
-        <w:t>opcode</w:t>
-      </w:r>
-      <w:proofErr w:type="spellEnd"/>
-      <w:r>
-        <w:t xml:space="preserve"> with the CMD/REPLY</w:t>
+        <w:t>A device initiates communication by sending an opcode with the CMD/REPLY</w:t>
       </w:r>
       <w:r>
         <w:t xml:space="preserve"> </w:t>
@@ -2028,35 +1985,14 @@
         <w:t xml:space="preserve"> </w:t>
       </w:r>
       <w:r>
-        <w:t xml:space="preserve">reply with the same </w:t>
-      </w:r>
-      <w:proofErr w:type="spellStart"/>
-      <w:r>
-        <w:t>opcode</w:t>
-      </w:r>
-      <w:proofErr w:type="spellEnd"/>
-      <w:r>
-        <w:t>. After the ACK byte is sent, both devices begin</w:t>
+        <w:t>reply with the same opcode. After the ACK byte is sent, both devices begin</w:t>
       </w:r>
       <w:r>
         <w:t xml:space="preserve"> </w:t>
       </w:r>
       <w:r>
-        <w:t xml:space="preserve">the transfer of data associated with the </w:t>
-      </w:r>
-      <w:proofErr w:type="spellStart"/>
-      <w:r>
-        <w:t>opcode</w:t>
-      </w:r>
-      <w:proofErr w:type="spellEnd"/>
-      <w:r>
-        <w:t xml:space="preserve">. In the event of an </w:t>
-      </w:r>
-      <w:proofErr w:type="spellStart"/>
-      <w:r>
-        <w:t>opcode</w:t>
-      </w:r>
-      <w:proofErr w:type="spellEnd"/>
+        <w:t>the transfer of data associated with the opcode. In the event of an opcode</w:t>
+      </w:r>
       <w:r>
         <w:t xml:space="preserve"> </w:t>
       </w:r>
@@ -2097,41 +2033,17 @@
       </w:r>
     </w:p>
     <w:p>
-      <w:proofErr w:type="spellStart"/>
-      <w:r>
-        <w:t>Opcodes</w:t>
-      </w:r>
-      <w:proofErr w:type="spellEnd"/>
-      <w:r>
-        <w:t xml:space="preserve"> 35 and 36 pertain to the I</w:t>
+      <w:r>
+        <w:t>Opcodes 35 and 36 pertain to the I</w:t>
       </w:r>
       <w:r>
         <w:t>/</w:t>
       </w:r>
       <w:r>
-        <w:t xml:space="preserve">O pins connected to the </w:t>
-      </w:r>
-      <w:proofErr w:type="spellStart"/>
-      <w:r>
-        <w:t>Arduino</w:t>
-      </w:r>
-      <w:proofErr w:type="spellEnd"/>
-      <w:r>
-        <w:t xml:space="preserve"> headers of the STM32 coprocessor. </w:t>
-      </w:r>
-      <w:r>
-        <w:t xml:space="preserve">All functionality of these STM32 I/O pins is exposed to the XMOS. </w:t>
-      </w:r>
-      <w:r>
-        <w:t xml:space="preserve">When sending a GET_IO_PIN request, only the first 5 bits (the </w:t>
-      </w:r>
-      <w:proofErr w:type="spellStart"/>
-      <w:r>
-        <w:t>Arduino</w:t>
-      </w:r>
-      <w:proofErr w:type="spellEnd"/>
-      <w:r>
-        <w:t xml:space="preserve"> pin ID) need to be sent. When sending a GET_IO_PIN reply or a SET_IO_PIN request, the full 3-byte </w:t>
+        <w:t xml:space="preserve">O pins connected to the Arduino headers of the STM32 coprocessor. </w:t>
+      </w:r>
+      <w:r>
+        <w:t xml:space="preserve">All functionality of these STM32 I/O pins is exposed to the XMOS. When sending a GET_IO_PIN request, only the first 5 bits (the Arduino pin ID) need to be sent. When sending a GET_IO_PIN reply or a SET_IO_PIN request, the full 3-byte </w:t>
       </w:r>
       <w:r>
         <w:t xml:space="preserve">data </w:t>
@@ -2303,10 +2215,7 @@
         </w:tc>
       </w:tr>
     </w:tbl>
-    <w:p>
-      <w:bookmarkStart w:id="0" w:name="_GoBack"/>
-      <w:bookmarkEnd w:id="0"/>
-    </w:p>
+    <w:p/>
     <w:tbl>
       <w:tblPr>
         <w:tblStyle w:val="TableGrid"/>
@@ -2984,34 +2893,12 @@
               <w:rPr>
                 <w:b/>
               </w:rPr>
-              <w:t xml:space="preserve">Pin </w:t>
-            </w:r>
-            <w:proofErr w:type="spellStart"/>
-            <w:r>
-              <w:rPr>
-                <w:b/>
-              </w:rPr>
-              <w:t>Arduino</w:t>
-            </w:r>
-            <w:proofErr w:type="spellEnd"/>
-            <w:r>
-              <w:rPr>
-                <w:b/>
-              </w:rPr>
-              <w:t xml:space="preserve"> ID</w:t>
-            </w:r>
-          </w:p>
-          <w:p>
-            <w:r>
-              <w:t xml:space="preserve">Numeric designation of the pin on the </w:t>
-            </w:r>
-            <w:proofErr w:type="spellStart"/>
-            <w:r>
-              <w:t>Arduino</w:t>
-            </w:r>
-            <w:proofErr w:type="spellEnd"/>
-            <w:r>
-              <w:t xml:space="preserve"> silkscreen.</w:t>
+              <w:t>Pin Arduino ID</w:t>
+            </w:r>
+          </w:p>
+          <w:p>
+            <w:r>
+              <w:t>Numeric designation of the pin on the Arduino silkscreen.</w:t>
             </w:r>
           </w:p>
         </w:tc>
@@ -3311,23 +3198,7 @@
     <w:p/>
     <w:p>
       <w:r>
-        <w:t xml:space="preserve">In addition to the base firmware threads, the following core assignments are recommended when using the </w:t>
-      </w:r>
-      <w:proofErr w:type="spellStart"/>
-      <w:r>
-        <w:t>Pmod</w:t>
-      </w:r>
-      <w:proofErr w:type="spellEnd"/>
-      <w:r>
-        <w:t xml:space="preserve"> and </w:t>
-      </w:r>
-      <w:proofErr w:type="spellStart"/>
-      <w:r>
-        <w:t>Gadgeteer</w:t>
-      </w:r>
-      <w:proofErr w:type="spellEnd"/>
-      <w:r>
-        <w:t xml:space="preserve"> expansion headers:</w:t>
+        <w:t>In addition to the base firmware threads, the following core assignments are recommended when using the Pmod and Gadgeteer expansion headers:</w:t>
       </w:r>
     </w:p>
     <w:p/>
@@ -3367,15 +3238,7 @@
                 <w:sz w:val="24"/>
                 <w:szCs w:val="24"/>
               </w:rPr>
-              <w:t xml:space="preserve">Table X: </w:t>
-            </w:r>
-            <w:r>
-              <w:rPr>
-                <w:b/>
-                <w:sz w:val="24"/>
-                <w:szCs w:val="24"/>
-              </w:rPr>
-              <w:t>Expansion header threads</w:t>
+              <w:t>Table X: Expansion header threads</w:t>
             </w:r>
           </w:p>
         </w:tc>
@@ -3438,11 +3301,9 @@
             <w:pPr>
               <w:jc w:val="center"/>
             </w:pPr>
-            <w:proofErr w:type="spellStart"/>
             <w:r>
               <w:t>Gadgeteer</w:t>
             </w:r>
-            <w:proofErr w:type="spellEnd"/>
           </w:p>
         </w:tc>
         <w:tc>
@@ -3473,13 +3334,8 @@
             <w:pPr>
               <w:jc w:val="center"/>
             </w:pPr>
-            <w:proofErr w:type="spellStart"/>
-            <w:r>
-              <w:t>Pmod</w:t>
-            </w:r>
-            <w:proofErr w:type="spellEnd"/>
-            <w:r>
-              <w:t xml:space="preserve"> 0</w:t>
+            <w:r>
+              <w:t>Pmod 0</w:t>
             </w:r>
           </w:p>
         </w:tc>
@@ -3511,13 +3367,8 @@
             <w:pPr>
               <w:jc w:val="center"/>
             </w:pPr>
-            <w:proofErr w:type="spellStart"/>
-            <w:r>
-              <w:t>Pmod</w:t>
-            </w:r>
-            <w:proofErr w:type="spellEnd"/>
-            <w:r>
-              <w:t xml:space="preserve"> 1</w:t>
+            <w:r>
+              <w:t>Pmod 1</w:t>
             </w:r>
           </w:p>
         </w:tc>
@@ -3549,13 +3400,8 @@
             <w:pPr>
               <w:jc w:val="center"/>
             </w:pPr>
-            <w:proofErr w:type="spellStart"/>
-            <w:r>
-              <w:t>Pmod</w:t>
-            </w:r>
-            <w:proofErr w:type="spellEnd"/>
-            <w:r>
-              <w:t xml:space="preserve"> 2</w:t>
+            <w:r>
+              <w:t>Pmod 2</w:t>
             </w:r>
           </w:p>
         </w:tc>

</xml_diff>

<commit_message>
Updated opcodes 35/36 packet format to support the added IO pins.
</commit_message>
<xml_diff>
--- a/Documentation/URDB Manual.docx
+++ b/Documentation/URDB Manual.docx
@@ -30,7 +30,31 @@
         <w:t xml:space="preserve"> used elsewhere on the board. </w:t>
       </w:r>
       <w:r>
-        <w:t>To calculate the correct component values for a desired output voltage, Texas Instruments provides a utility called SwitcherPro. Create a new design in SwitcherPro using the TPS54620 and set the inputs as shown below, changing the Vout value as desired.</w:t>
+        <w:t xml:space="preserve">To calculate the correct component values for a desired output voltage, Texas Instruments provides a utility called </w:t>
+      </w:r>
+      <w:proofErr w:type="spellStart"/>
+      <w:r>
+        <w:t>SwitcherPro</w:t>
+      </w:r>
+      <w:proofErr w:type="spellEnd"/>
+      <w:r>
+        <w:t xml:space="preserve">. Create a new design in </w:t>
+      </w:r>
+      <w:proofErr w:type="spellStart"/>
+      <w:r>
+        <w:t>SwitcherPro</w:t>
+      </w:r>
+      <w:proofErr w:type="spellEnd"/>
+      <w:r>
+        <w:t xml:space="preserve"> using the TPS54620 and set the inputs as shown below, changing the </w:t>
+      </w:r>
+      <w:proofErr w:type="spellStart"/>
+      <w:r>
+        <w:t>Vout</w:t>
+      </w:r>
+      <w:proofErr w:type="spellEnd"/>
+      <w:r>
+        <w:t xml:space="preserve"> value as desired.</w:t>
       </w:r>
     </w:p>
     <w:p/>
@@ -81,7 +105,15 @@
     </w:p>
     <w:p>
       <w:r>
-        <w:t xml:space="preserve">Note: Do not use the exact parts recommended by SwitcherPro, as they are not the correct package sizes. </w:t>
+        <w:t xml:space="preserve">Note: Do not use the exact parts recommended by </w:t>
+      </w:r>
+      <w:proofErr w:type="spellStart"/>
+      <w:r>
+        <w:t>SwitcherPro</w:t>
+      </w:r>
+      <w:proofErr w:type="spellEnd"/>
+      <w:r>
+        <w:t xml:space="preserve">, as they are not the correct package sizes. </w:t>
       </w:r>
       <w:r>
         <w:t xml:space="preserve">The pads are </w:t>
@@ -96,12 +128,7 @@
         <w:t xml:space="preserve"> </w:t>
       </w:r>
       <w:r>
-        <w:t xml:space="preserve">vertically-mounted </w:t>
-      </w:r>
-      <w:bookmarkStart w:id="0" w:name="_GoBack"/>
-      <w:bookmarkEnd w:id="0"/>
-      <w:r>
-        <w:t>1/4W PTH</w:t>
+        <w:t>vertically-mounted 1/4W PTH</w:t>
       </w:r>
       <w:r>
         <w:t xml:space="preserve"> resistors, ceramic capacitors with 5mm spacing, and vertically-mounted axial inductors.</w:t>
@@ -178,7 +205,21 @@
               <w:rPr>
                 <w:b/>
               </w:rPr>
-              <w:t>Component (SwitcherPro)</w:t>
+              <w:t>Component (</w:t>
+            </w:r>
+            <w:proofErr w:type="spellStart"/>
+            <w:r>
+              <w:rPr>
+                <w:b/>
+              </w:rPr>
+              <w:t>SwitcherPro</w:t>
+            </w:r>
+            <w:proofErr w:type="spellEnd"/>
+            <w:r>
+              <w:rPr>
+                <w:b/>
+              </w:rPr>
+              <w:t>)</w:t>
             </w:r>
           </w:p>
         </w:tc>
@@ -1973,7 +2014,15 @@
     </w:p>
     <w:p>
       <w:r>
-        <w:t>A device initiates communication by sending an opcode with the CMD/REPLY</w:t>
+        <w:t xml:space="preserve">A device initiates communication by sending an </w:t>
+      </w:r>
+      <w:proofErr w:type="spellStart"/>
+      <w:r>
+        <w:t>opcode</w:t>
+      </w:r>
+      <w:proofErr w:type="spellEnd"/>
+      <w:r>
+        <w:t xml:space="preserve"> with the CMD/REPLY</w:t>
       </w:r>
       <w:r>
         <w:t xml:space="preserve"> </w:t>
@@ -1985,14 +2034,35 @@
         <w:t xml:space="preserve"> </w:t>
       </w:r>
       <w:r>
-        <w:t>reply with the same opcode. After the ACK byte is sent, both devices begin</w:t>
+        <w:t xml:space="preserve">reply with the same </w:t>
+      </w:r>
+      <w:proofErr w:type="spellStart"/>
+      <w:r>
+        <w:t>opcode</w:t>
+      </w:r>
+      <w:proofErr w:type="spellEnd"/>
+      <w:r>
+        <w:t>. After the ACK byte is sent, both devices begin</w:t>
       </w:r>
       <w:r>
         <w:t xml:space="preserve"> </w:t>
       </w:r>
       <w:r>
-        <w:t>the transfer of data associated with the opcode. In the event of an opcode</w:t>
-      </w:r>
+        <w:t xml:space="preserve">the transfer of data associated with the </w:t>
+      </w:r>
+      <w:proofErr w:type="spellStart"/>
+      <w:r>
+        <w:t>opcode</w:t>
+      </w:r>
+      <w:proofErr w:type="spellEnd"/>
+      <w:r>
+        <w:t xml:space="preserve">. In the event of an </w:t>
+      </w:r>
+      <w:proofErr w:type="spellStart"/>
+      <w:r>
+        <w:t>opcode</w:t>
+      </w:r>
+      <w:proofErr w:type="spellEnd"/>
       <w:r>
         <w:t xml:space="preserve"> </w:t>
       </w:r>
@@ -2033,17 +2103,49 @@
       </w:r>
     </w:p>
     <w:p>
-      <w:r>
-        <w:t>Opcodes 35 and 36 pertain to the I</w:t>
+      <w:proofErr w:type="spellStart"/>
+      <w:r>
+        <w:t>Opcodes</w:t>
+      </w:r>
+      <w:proofErr w:type="spellEnd"/>
+      <w:r>
+        <w:t xml:space="preserve"> 35 and 36 pertain to the I</w:t>
       </w:r>
       <w:r>
         <w:t>/</w:t>
       </w:r>
       <w:r>
-        <w:t xml:space="preserve">O pins connected to the Arduino headers of the STM32 coprocessor. </w:t>
-      </w:r>
-      <w:r>
-        <w:t xml:space="preserve">All functionality of these STM32 I/O pins is exposed to the XMOS. When sending a GET_IO_PIN request, only the first 5 bits (the Arduino pin ID) need to be sent. When sending a GET_IO_PIN reply or a SET_IO_PIN request, the full 3-byte </w:t>
+        <w:t xml:space="preserve">O pins connected to the </w:t>
+      </w:r>
+      <w:proofErr w:type="spellStart"/>
+      <w:r>
+        <w:t>Arduino</w:t>
+      </w:r>
+      <w:proofErr w:type="spellEnd"/>
+      <w:r>
+        <w:t xml:space="preserve"> headers of the STM32 coprocessor. </w:t>
+      </w:r>
+      <w:r>
+        <w:t xml:space="preserve">All functionality of these STM32 I/O pins is exposed to the XMOS. When sending a GET_IO_PIN request, only the first </w:t>
+      </w:r>
+      <w:r>
+        <w:t>6</w:t>
+      </w:r>
+      <w:r>
+        <w:t xml:space="preserve"> bits (the </w:t>
+      </w:r>
+      <w:proofErr w:type="spellStart"/>
+      <w:r>
+        <w:t>Arduino</w:t>
+      </w:r>
+      <w:proofErr w:type="spellEnd"/>
+      <w:r>
+        <w:t xml:space="preserve"> pin ID) need to be sent. W</w:t>
+      </w:r>
+      <w:bookmarkStart w:id="0" w:name="_GoBack"/>
+      <w:bookmarkEnd w:id="0"/>
+      <w:r>
+        <w:t xml:space="preserve">hen sending a GET_IO_PIN reply or a SET_IO_PIN request, the full 3-byte </w:t>
       </w:r>
       <w:r>
         <w:t xml:space="preserve">data </w:t>
@@ -2060,19 +2162,20 @@
         <w:tblLook w:val="04A0" w:firstRow="1" w:lastRow="0" w:firstColumn="1" w:lastColumn="0" w:noHBand="0" w:noVBand="1"/>
       </w:tblPr>
       <w:tblGrid>
-        <w:gridCol w:w="1197"/>
-        <w:gridCol w:w="1197"/>
-        <w:gridCol w:w="1197"/>
-        <w:gridCol w:w="1197"/>
-        <w:gridCol w:w="1197"/>
-        <w:gridCol w:w="1197"/>
-        <w:gridCol w:w="1197"/>
-        <w:gridCol w:w="1197"/>
+        <w:gridCol w:w="1064"/>
+        <w:gridCol w:w="1065"/>
+        <w:gridCol w:w="1065"/>
+        <w:gridCol w:w="1065"/>
+        <w:gridCol w:w="1065"/>
+        <w:gridCol w:w="1065"/>
+        <w:gridCol w:w="1065"/>
+        <w:gridCol w:w="1065"/>
+        <w:gridCol w:w="1057"/>
       </w:tblGrid>
       <w:tr>
         <w:tc>
           <w:tcPr>
-            <w:tcW w:w="625" w:type="pct"/>
+            <w:tcW w:w="556" w:type="pct"/>
             <w:vAlign w:val="center"/>
           </w:tcPr>
           <w:p>
@@ -2086,7 +2189,7 @@
         </w:tc>
         <w:tc>
           <w:tcPr>
-            <w:tcW w:w="625" w:type="pct"/>
+            <w:tcW w:w="556" w:type="pct"/>
             <w:vAlign w:val="center"/>
           </w:tcPr>
           <w:p>
@@ -2100,7 +2203,7 @@
         </w:tc>
         <w:tc>
           <w:tcPr>
-            <w:tcW w:w="625" w:type="pct"/>
+            <w:tcW w:w="556" w:type="pct"/>
             <w:vAlign w:val="center"/>
           </w:tcPr>
           <w:p>
@@ -2114,7 +2217,7 @@
         </w:tc>
         <w:tc>
           <w:tcPr>
-            <w:tcW w:w="625" w:type="pct"/>
+            <w:tcW w:w="556" w:type="pct"/>
             <w:vAlign w:val="center"/>
           </w:tcPr>
           <w:p>
@@ -2128,7 +2231,7 @@
         </w:tc>
         <w:tc>
           <w:tcPr>
-            <w:tcW w:w="625" w:type="pct"/>
+            <w:tcW w:w="556" w:type="pct"/>
             <w:vAlign w:val="center"/>
           </w:tcPr>
           <w:p>
@@ -2142,7 +2245,7 @@
         </w:tc>
         <w:tc>
           <w:tcPr>
-            <w:tcW w:w="625" w:type="pct"/>
+            <w:tcW w:w="556" w:type="pct"/>
             <w:vAlign w:val="center"/>
           </w:tcPr>
           <w:p>
@@ -2156,7 +2259,7 @@
         </w:tc>
         <w:tc>
           <w:tcPr>
-            <w:tcW w:w="625" w:type="pct"/>
+            <w:tcW w:w="556" w:type="pct"/>
             <w:vAlign w:val="center"/>
           </w:tcPr>
           <w:p>
@@ -2170,8 +2273,21 @@
         </w:tc>
         <w:tc>
           <w:tcPr>
-            <w:tcW w:w="625" w:type="pct"/>
-            <w:vAlign w:val="center"/>
+            <w:tcW w:w="556" w:type="pct"/>
+            <w:vAlign w:val="center"/>
+          </w:tcPr>
+          <w:p>
+            <w:pPr>
+              <w:jc w:val="center"/>
+            </w:pPr>
+            <w:r>
+              <w:t>16</w:t>
+            </w:r>
+          </w:p>
+        </w:tc>
+        <w:tc>
+          <w:tcPr>
+            <w:tcW w:w="552" w:type="pct"/>
           </w:tcPr>
           <w:p>
             <w:pPr>
@@ -2186,7 +2302,7 @@
       <w:tr>
         <w:tc>
           <w:tcPr>
-            <w:tcW w:w="4375" w:type="pct"/>
+            <w:tcW w:w="3892" w:type="pct"/>
             <w:gridSpan w:val="7"/>
             <w:vAlign w:val="center"/>
           </w:tcPr>
@@ -2201,7 +2317,7 @@
         </w:tc>
         <w:tc>
           <w:tcPr>
-            <w:tcW w:w="625" w:type="pct"/>
+            <w:tcW w:w="556" w:type="pct"/>
             <w:vAlign w:val="center"/>
           </w:tcPr>
           <w:p>
@@ -2210,6 +2326,19 @@
             </w:pPr>
             <w:r>
               <w:t>Value</w:t>
+            </w:r>
+          </w:p>
+        </w:tc>
+        <w:tc>
+          <w:tcPr>
+            <w:tcW w:w="552" w:type="pct"/>
+          </w:tcPr>
+          <w:p>
+            <w:pPr>
+              <w:jc w:val="center"/>
+            </w:pPr>
+            <w:r>
+              <w:t>AF[3]</w:t>
             </w:r>
           </w:p>
         </w:tc>
@@ -2223,27 +2352,27 @@
         <w:tblLook w:val="04A0" w:firstRow="1" w:lastRow="0" w:firstColumn="1" w:lastColumn="0" w:noHBand="0" w:noVBand="1"/>
       </w:tblPr>
       <w:tblGrid>
-        <w:gridCol w:w="590"/>
-        <w:gridCol w:w="590"/>
-        <w:gridCol w:w="590"/>
-        <w:gridCol w:w="590"/>
-        <w:gridCol w:w="611"/>
-        <w:gridCol w:w="611"/>
-        <w:gridCol w:w="592"/>
-        <w:gridCol w:w="592"/>
-        <w:gridCol w:w="684"/>
-        <w:gridCol w:w="594"/>
-        <w:gridCol w:w="595"/>
-        <w:gridCol w:w="587"/>
-        <w:gridCol w:w="587"/>
-        <w:gridCol w:w="587"/>
-        <w:gridCol w:w="587"/>
-        <w:gridCol w:w="589"/>
+        <w:gridCol w:w="564"/>
+        <w:gridCol w:w="563"/>
+        <w:gridCol w:w="567"/>
+        <w:gridCol w:w="655"/>
+        <w:gridCol w:w="655"/>
+        <w:gridCol w:w="634"/>
+        <w:gridCol w:w="634"/>
+        <w:gridCol w:w="693"/>
+        <w:gridCol w:w="622"/>
+        <w:gridCol w:w="622"/>
+        <w:gridCol w:w="552"/>
+        <w:gridCol w:w="563"/>
+        <w:gridCol w:w="563"/>
+        <w:gridCol w:w="563"/>
+        <w:gridCol w:w="569"/>
+        <w:gridCol w:w="557"/>
       </w:tblGrid>
       <w:tr>
         <w:tc>
           <w:tcPr>
-            <w:tcW w:w="310" w:type="pct"/>
+            <w:tcW w:w="294" w:type="pct"/>
             <w:vAlign w:val="center"/>
           </w:tcPr>
           <w:p>
@@ -2257,7 +2386,7 @@
         </w:tc>
         <w:tc>
           <w:tcPr>
-            <w:tcW w:w="310" w:type="pct"/>
+            <w:tcW w:w="294" w:type="pct"/>
             <w:vAlign w:val="center"/>
           </w:tcPr>
           <w:p>
@@ -2271,7 +2400,7 @@
         </w:tc>
         <w:tc>
           <w:tcPr>
-            <w:tcW w:w="310" w:type="pct"/>
+            <w:tcW w:w="296" w:type="pct"/>
             <w:vAlign w:val="center"/>
           </w:tcPr>
           <w:p>
@@ -2285,7 +2414,7 @@
         </w:tc>
         <w:tc>
           <w:tcPr>
-            <w:tcW w:w="310" w:type="pct"/>
+            <w:tcW w:w="342" w:type="pct"/>
             <w:vAlign w:val="center"/>
           </w:tcPr>
           <w:p>
@@ -2299,7 +2428,7 @@
         </w:tc>
         <w:tc>
           <w:tcPr>
-            <w:tcW w:w="310" w:type="pct"/>
+            <w:tcW w:w="342" w:type="pct"/>
             <w:vAlign w:val="center"/>
           </w:tcPr>
           <w:p>
@@ -2313,7 +2442,7 @@
         </w:tc>
         <w:tc>
           <w:tcPr>
-            <w:tcW w:w="310" w:type="pct"/>
+            <w:tcW w:w="331" w:type="pct"/>
             <w:vAlign w:val="center"/>
           </w:tcPr>
           <w:p>
@@ -2327,7 +2456,7 @@
         </w:tc>
         <w:tc>
           <w:tcPr>
-            <w:tcW w:w="308" w:type="pct"/>
+            <w:tcW w:w="331" w:type="pct"/>
             <w:vAlign w:val="center"/>
           </w:tcPr>
           <w:p>
@@ -2341,7 +2470,7 @@
         </w:tc>
         <w:tc>
           <w:tcPr>
-            <w:tcW w:w="308" w:type="pct"/>
+            <w:tcW w:w="362" w:type="pct"/>
             <w:vAlign w:val="center"/>
           </w:tcPr>
           <w:p>
@@ -2355,7 +2484,7 @@
         </w:tc>
         <w:tc>
           <w:tcPr>
-            <w:tcW w:w="359" w:type="pct"/>
+            <w:tcW w:w="325" w:type="pct"/>
             <w:vAlign w:val="center"/>
           </w:tcPr>
           <w:p>
@@ -2369,7 +2498,7 @@
         </w:tc>
         <w:tc>
           <w:tcPr>
-            <w:tcW w:w="312" w:type="pct"/>
+            <w:tcW w:w="325" w:type="pct"/>
             <w:vAlign w:val="center"/>
           </w:tcPr>
           <w:p>
@@ -2383,7 +2512,7 @@
         </w:tc>
         <w:tc>
           <w:tcPr>
-            <w:tcW w:w="312" w:type="pct"/>
+            <w:tcW w:w="288" w:type="pct"/>
             <w:vAlign w:val="center"/>
           </w:tcPr>
           <w:p>
@@ -2397,7 +2526,7 @@
         </w:tc>
         <w:tc>
           <w:tcPr>
-            <w:tcW w:w="308" w:type="pct"/>
+            <w:tcW w:w="294" w:type="pct"/>
             <w:vAlign w:val="center"/>
           </w:tcPr>
           <w:p>
@@ -2411,7 +2540,7 @@
         </w:tc>
         <w:tc>
           <w:tcPr>
-            <w:tcW w:w="308" w:type="pct"/>
+            <w:tcW w:w="294" w:type="pct"/>
             <w:vAlign w:val="center"/>
           </w:tcPr>
           <w:p>
@@ -2425,7 +2554,7 @@
         </w:tc>
         <w:tc>
           <w:tcPr>
-            <w:tcW w:w="308" w:type="pct"/>
+            <w:tcW w:w="294" w:type="pct"/>
             <w:vAlign w:val="center"/>
           </w:tcPr>
           <w:p>
@@ -2439,7 +2568,7 @@
         </w:tc>
         <w:tc>
           <w:tcPr>
-            <w:tcW w:w="308" w:type="pct"/>
+            <w:tcW w:w="297" w:type="pct"/>
             <w:vAlign w:val="center"/>
           </w:tcPr>
           <w:p>
@@ -2453,8 +2582,7 @@
         </w:tc>
         <w:tc>
           <w:tcPr>
-            <w:tcW w:w="308" w:type="pct"/>
-            <w:vAlign w:val="center"/>
+            <w:tcW w:w="291" w:type="pct"/>
           </w:tcPr>
           <w:p>
             <w:pPr>
@@ -2469,25 +2597,28 @@
       <w:tr>
         <w:tc>
           <w:tcPr>
-            <w:tcW w:w="1240" w:type="pct"/>
-            <w:gridSpan w:val="4"/>
-            <w:vAlign w:val="center"/>
-          </w:tcPr>
-          <w:p>
-            <w:pPr>
-              <w:jc w:val="center"/>
-            </w:pPr>
-            <w:r>
-              <w:t>AF</w:t>
-            </w:r>
-            <w:r>
-              <w:t xml:space="preserve"> [3:0]</w:t>
-            </w:r>
-          </w:p>
-        </w:tc>
-        <w:tc>
-          <w:tcPr>
-            <w:tcW w:w="620" w:type="pct"/>
+            <w:tcW w:w="883" w:type="pct"/>
+            <w:gridSpan w:val="3"/>
+            <w:vAlign w:val="center"/>
+          </w:tcPr>
+          <w:p>
+            <w:pPr>
+              <w:jc w:val="center"/>
+            </w:pPr>
+            <w:r>
+              <w:t>AF [</w:t>
+            </w:r>
+            <w:r>
+              <w:t>2</w:t>
+            </w:r>
+            <w:r>
+              <w:t>:0]</w:t>
+            </w:r>
+          </w:p>
+        </w:tc>
+        <w:tc>
+          <w:tcPr>
+            <w:tcW w:w="684" w:type="pct"/>
             <w:gridSpan w:val="2"/>
             <w:vAlign w:val="center"/>
           </w:tcPr>
@@ -2496,16 +2627,13 @@
               <w:jc w:val="center"/>
             </w:pPr>
             <w:r>
-              <w:t>PU/PD</w:t>
-            </w:r>
-            <w:r>
-              <w:t>[1:0]</w:t>
-            </w:r>
-          </w:p>
-        </w:tc>
-        <w:tc>
-          <w:tcPr>
-            <w:tcW w:w="616" w:type="pct"/>
+              <w:t>PU/PD[1:0]</w:t>
+            </w:r>
+          </w:p>
+        </w:tc>
+        <w:tc>
+          <w:tcPr>
+            <w:tcW w:w="662" w:type="pct"/>
             <w:gridSpan w:val="2"/>
             <w:vAlign w:val="center"/>
           </w:tcPr>
@@ -2514,16 +2642,13 @@
               <w:jc w:val="center"/>
             </w:pPr>
             <w:r>
-              <w:t>Speed</w:t>
-            </w:r>
-            <w:r>
-              <w:t>[1:0]</w:t>
-            </w:r>
-          </w:p>
-        </w:tc>
-        <w:tc>
-          <w:tcPr>
-            <w:tcW w:w="359" w:type="pct"/>
+              <w:t>Speed[1:0]</w:t>
+            </w:r>
+          </w:p>
+        </w:tc>
+        <w:tc>
+          <w:tcPr>
+            <w:tcW w:w="362" w:type="pct"/>
             <w:vAlign w:val="center"/>
           </w:tcPr>
           <w:p>
@@ -2537,7 +2662,7 @@
         </w:tc>
         <w:tc>
           <w:tcPr>
-            <w:tcW w:w="624" w:type="pct"/>
+            <w:tcW w:w="650" w:type="pct"/>
             <w:gridSpan w:val="2"/>
             <w:vAlign w:val="center"/>
           </w:tcPr>
@@ -2546,31 +2671,22 @@
               <w:jc w:val="center"/>
             </w:pPr>
             <w:r>
-              <w:t>M</w:t>
-            </w:r>
-            <w:r>
-              <w:t>ode</w:t>
-            </w:r>
-            <w:r>
-              <w:t>[1:0]</w:t>
-            </w:r>
-          </w:p>
-        </w:tc>
-        <w:tc>
-          <w:tcPr>
-            <w:tcW w:w="1542" w:type="pct"/>
-            <w:gridSpan w:val="5"/>
-            <w:vAlign w:val="center"/>
-          </w:tcPr>
-          <w:p>
-            <w:pPr>
-              <w:jc w:val="center"/>
-            </w:pPr>
-            <w:r>
-              <w:t>Pin ID</w:t>
-            </w:r>
-            <w:r>
-              <w:t>[4:0]</w:t>
+              <w:t>Mode[1:0]</w:t>
+            </w:r>
+          </w:p>
+        </w:tc>
+        <w:tc>
+          <w:tcPr>
+            <w:tcW w:w="1758" w:type="pct"/>
+            <w:gridSpan w:val="6"/>
+            <w:vAlign w:val="center"/>
+          </w:tcPr>
+          <w:p>
+            <w:pPr>
+              <w:jc w:val="center"/>
+            </w:pPr>
+            <w:r>
+              <w:t>Pin ID[5:0]</w:t>
             </w:r>
           </w:p>
         </w:tc>
@@ -2611,7 +2727,13 @@
               <w:jc w:val="right"/>
             </w:pPr>
             <w:r>
-              <w:t>Bits 23:17:</w:t>
+              <w:t>Bits 23:1</w:t>
+            </w:r>
+            <w:r>
+              <w:t>8</w:t>
+            </w:r>
+            <w:r>
+              <w:t>:</w:t>
             </w:r>
           </w:p>
         </w:tc>
@@ -2637,7 +2759,13 @@
             </w:pPr>
             <w:r>
               <w:lastRenderedPageBreak/>
-              <w:t>Bit 16:</w:t>
+              <w:t>Bit 1</w:t>
+            </w:r>
+            <w:r>
+              <w:t>7</w:t>
+            </w:r>
+            <w:r>
+              <w:t>:</w:t>
             </w:r>
           </w:p>
         </w:tc>
@@ -2685,7 +2813,16 @@
               <w:jc w:val="right"/>
             </w:pPr>
             <w:r>
-              <w:t>Bits 15:12</w:t>
+              <w:t>Bits 1</w:t>
+            </w:r>
+            <w:r>
+              <w:t>6</w:t>
+            </w:r>
+            <w:r>
+              <w:t>:1</w:t>
+            </w:r>
+            <w:r>
+              <w:t>3</w:t>
             </w:r>
           </w:p>
         </w:tc>
@@ -2708,7 +2845,15 @@
           </w:p>
           <w:p>
             <w:r>
-              <w:t>Pin’s alternate function register (AFRL or AFRH) value.</w:t>
+              <w:t xml:space="preserve">Pin’s alternate </w:t>
+            </w:r>
+            <w:proofErr w:type="gramStart"/>
+            <w:r>
+              <w:t>function register</w:t>
+            </w:r>
+            <w:proofErr w:type="gramEnd"/>
+            <w:r>
+              <w:t xml:space="preserve"> (AFRL or AFRH) value.</w:t>
             </w:r>
           </w:p>
         </w:tc>
@@ -2723,7 +2868,16 @@
               <w:jc w:val="right"/>
             </w:pPr>
             <w:r>
-              <w:t>Bits 11:10</w:t>
+              <w:t>Bits 1</w:t>
+            </w:r>
+            <w:r>
+              <w:t>2</w:t>
+            </w:r>
+            <w:r>
+              <w:t>:1</w:t>
+            </w:r>
+            <w:r>
+              <w:t>1</w:t>
             </w:r>
           </w:p>
         </w:tc>
@@ -2761,7 +2915,16 @@
               <w:jc w:val="right"/>
             </w:pPr>
             <w:r>
-              <w:t>Bits 9:8</w:t>
+              <w:t xml:space="preserve">Bits </w:t>
+            </w:r>
+            <w:r>
+              <w:t>10</w:t>
+            </w:r>
+            <w:r>
+              <w:t>:</w:t>
+            </w:r>
+            <w:r>
+              <w:t>9</w:t>
             </w:r>
           </w:p>
         </w:tc>
@@ -2799,7 +2962,13 @@
               <w:jc w:val="right"/>
             </w:pPr>
             <w:r>
-              <w:t>Bit 7:</w:t>
+              <w:t xml:space="preserve">Bit </w:t>
+            </w:r>
+            <w:r>
+              <w:t>8</w:t>
+            </w:r>
+            <w:r>
+              <w:t>:</w:t>
             </w:r>
           </w:p>
         </w:tc>
@@ -2837,7 +3006,16 @@
               <w:jc w:val="right"/>
             </w:pPr>
             <w:r>
-              <w:t>Bits 6:5</w:t>
+              <w:t xml:space="preserve">Bits </w:t>
+            </w:r>
+            <w:r>
+              <w:t>7</w:t>
+            </w:r>
+            <w:r>
+              <w:t>:</w:t>
+            </w:r>
+            <w:r>
+              <w:t>6</w:t>
             </w:r>
           </w:p>
         </w:tc>
@@ -2875,7 +3053,13 @@
               <w:jc w:val="right"/>
             </w:pPr>
             <w:r>
-              <w:t>Bits 4:0</w:t>
+              <w:t xml:space="preserve">Bits </w:t>
+            </w:r>
+            <w:r>
+              <w:t>5</w:t>
+            </w:r>
+            <w:r>
+              <w:t>:0</w:t>
             </w:r>
           </w:p>
         </w:tc>
@@ -2893,12 +3077,34 @@
               <w:rPr>
                 <w:b/>
               </w:rPr>
-              <w:t>Pin Arduino ID</w:t>
-            </w:r>
-          </w:p>
-          <w:p>
-            <w:r>
-              <w:t>Numeric designation of the pin on the Arduino silkscreen.</w:t>
+              <w:t xml:space="preserve">Pin </w:t>
+            </w:r>
+            <w:proofErr w:type="spellStart"/>
+            <w:r>
+              <w:rPr>
+                <w:b/>
+              </w:rPr>
+              <w:t>Arduino</w:t>
+            </w:r>
+            <w:proofErr w:type="spellEnd"/>
+            <w:r>
+              <w:rPr>
+                <w:b/>
+              </w:rPr>
+              <w:t xml:space="preserve"> ID</w:t>
+            </w:r>
+          </w:p>
+          <w:p>
+            <w:r>
+              <w:t xml:space="preserve">Numeric designation of the pin on the </w:t>
+            </w:r>
+            <w:proofErr w:type="spellStart"/>
+            <w:r>
+              <w:t>Arduino</w:t>
+            </w:r>
+            <w:proofErr w:type="spellEnd"/>
+            <w:r>
+              <w:t xml:space="preserve"> silkscreen.</w:t>
             </w:r>
           </w:p>
         </w:tc>
@@ -3198,7 +3404,23 @@
     <w:p/>
     <w:p>
       <w:r>
-        <w:t>In addition to the base firmware threads, the following core assignments are recommended when using the Pmod and Gadgeteer expansion headers:</w:t>
+        <w:t xml:space="preserve">In addition to the base firmware threads, the following core assignments are recommended when using the </w:t>
+      </w:r>
+      <w:proofErr w:type="spellStart"/>
+      <w:r>
+        <w:t>Pmod</w:t>
+      </w:r>
+      <w:proofErr w:type="spellEnd"/>
+      <w:r>
+        <w:t xml:space="preserve"> and </w:t>
+      </w:r>
+      <w:proofErr w:type="spellStart"/>
+      <w:r>
+        <w:t>Gadgeteer</w:t>
+      </w:r>
+      <w:proofErr w:type="spellEnd"/>
+      <w:r>
+        <w:t xml:space="preserve"> expansion headers:</w:t>
       </w:r>
     </w:p>
     <w:p/>
@@ -3301,9 +3523,11 @@
             <w:pPr>
               <w:jc w:val="center"/>
             </w:pPr>
+            <w:proofErr w:type="spellStart"/>
             <w:r>
               <w:t>Gadgeteer</w:t>
             </w:r>
+            <w:proofErr w:type="spellEnd"/>
           </w:p>
         </w:tc>
         <w:tc>
@@ -3334,8 +3558,13 @@
             <w:pPr>
               <w:jc w:val="center"/>
             </w:pPr>
-            <w:r>
-              <w:t>Pmod 0</w:t>
+            <w:proofErr w:type="spellStart"/>
+            <w:r>
+              <w:t>Pmod</w:t>
+            </w:r>
+            <w:proofErr w:type="spellEnd"/>
+            <w:r>
+              <w:t xml:space="preserve"> 0</w:t>
             </w:r>
           </w:p>
         </w:tc>
@@ -3367,8 +3596,13 @@
             <w:pPr>
               <w:jc w:val="center"/>
             </w:pPr>
-            <w:r>
-              <w:t>Pmod 1</w:t>
+            <w:proofErr w:type="spellStart"/>
+            <w:r>
+              <w:t>Pmod</w:t>
+            </w:r>
+            <w:proofErr w:type="spellEnd"/>
+            <w:r>
+              <w:t xml:space="preserve"> 1</w:t>
             </w:r>
           </w:p>
         </w:tc>
@@ -3400,8 +3634,13 @@
             <w:pPr>
               <w:jc w:val="center"/>
             </w:pPr>
-            <w:r>
-              <w:t>Pmod 2</w:t>
+            <w:proofErr w:type="spellStart"/>
+            <w:r>
+              <w:t>Pmod</w:t>
+            </w:r>
+            <w:proofErr w:type="spellEnd"/>
+            <w:r>
+              <w:t xml:space="preserve"> 2</w:t>
             </w:r>
           </w:p>
         </w:tc>

</xml_diff>

<commit_message>
Pulled PC13 off of JP24 and replaced it with PD7.
This frees up PC13 for its one and only alternate function: RTC_AF1.

Signed-off-by: Joe Baker <jbaker0428@gmail.com>
</commit_message>
<xml_diff>
--- a/Documentation/URDB Manual.docx
+++ b/Documentation/URDB Manual.docx
@@ -30,31 +30,7 @@
         <w:t xml:space="preserve"> used elsewhere on the board. </w:t>
       </w:r>
       <w:r>
-        <w:t xml:space="preserve">To calculate the correct component values for a desired output voltage, Texas Instruments provides a utility called </w:t>
-      </w:r>
-      <w:proofErr w:type="spellStart"/>
-      <w:r>
-        <w:t>SwitcherPro</w:t>
-      </w:r>
-      <w:proofErr w:type="spellEnd"/>
-      <w:r>
-        <w:t xml:space="preserve">. Create a new design in </w:t>
-      </w:r>
-      <w:proofErr w:type="spellStart"/>
-      <w:r>
-        <w:t>SwitcherPro</w:t>
-      </w:r>
-      <w:proofErr w:type="spellEnd"/>
-      <w:r>
-        <w:t xml:space="preserve"> using the TPS54620 and set the inputs as shown below, changing the </w:t>
-      </w:r>
-      <w:proofErr w:type="spellStart"/>
-      <w:r>
-        <w:t>Vout</w:t>
-      </w:r>
-      <w:proofErr w:type="spellEnd"/>
-      <w:r>
-        <w:t xml:space="preserve"> value as desired.</w:t>
+        <w:t>To calculate the correct component values for a desired output voltage, Texas Instruments provides a utility called SwitcherPro. Create a new design in SwitcherPro using the TPS54620 and set the inputs as shown below, changing the Vout value as desired.</w:t>
       </w:r>
     </w:p>
     <w:p/>
@@ -105,15 +81,7 @@
     </w:p>
     <w:p>
       <w:r>
-        <w:t xml:space="preserve">Note: Do not use the exact parts recommended by </w:t>
-      </w:r>
-      <w:proofErr w:type="spellStart"/>
-      <w:r>
-        <w:t>SwitcherPro</w:t>
-      </w:r>
-      <w:proofErr w:type="spellEnd"/>
-      <w:r>
-        <w:t xml:space="preserve">, as they are not the correct package sizes. </w:t>
+        <w:t xml:space="preserve">Note: Do not use the exact parts recommended by SwitcherPro, as they are not the correct package sizes. </w:t>
       </w:r>
       <w:r>
         <w:t xml:space="preserve">The pads are </w:t>
@@ -205,21 +173,7 @@
               <w:rPr>
                 <w:b/>
               </w:rPr>
-              <w:t>Component (</w:t>
-            </w:r>
-            <w:proofErr w:type="spellStart"/>
-            <w:r>
-              <w:rPr>
-                <w:b/>
-              </w:rPr>
-              <w:t>SwitcherPro</w:t>
-            </w:r>
-            <w:proofErr w:type="spellEnd"/>
-            <w:r>
-              <w:rPr>
-                <w:b/>
-              </w:rPr>
-              <w:t>)</w:t>
+              <w:t>Component (SwitcherPro)</w:t>
             </w:r>
           </w:p>
         </w:tc>
@@ -2014,15 +1968,7 @@
     </w:p>
     <w:p>
       <w:r>
-        <w:t xml:space="preserve">A device initiates communication by sending an </w:t>
-      </w:r>
-      <w:proofErr w:type="spellStart"/>
-      <w:r>
-        <w:t>opcode</w:t>
-      </w:r>
-      <w:proofErr w:type="spellEnd"/>
-      <w:r>
-        <w:t xml:space="preserve"> with the CMD/REPLY</w:t>
+        <w:t>A device initiates communication by sending an opcode with the CMD/REPLY</w:t>
       </w:r>
       <w:r>
         <w:t xml:space="preserve"> </w:t>
@@ -2034,35 +1980,14 @@
         <w:t xml:space="preserve"> </w:t>
       </w:r>
       <w:r>
-        <w:t xml:space="preserve">reply with the same </w:t>
-      </w:r>
-      <w:proofErr w:type="spellStart"/>
-      <w:r>
-        <w:t>opcode</w:t>
-      </w:r>
-      <w:proofErr w:type="spellEnd"/>
-      <w:r>
-        <w:t>. After the ACK byte is sent, both devices begin</w:t>
+        <w:t>reply with the same opcode. After the ACK byte is sent, both devices begin</w:t>
       </w:r>
       <w:r>
         <w:t xml:space="preserve"> </w:t>
       </w:r>
       <w:r>
-        <w:t xml:space="preserve">the transfer of data associated with the </w:t>
-      </w:r>
-      <w:proofErr w:type="spellStart"/>
-      <w:r>
-        <w:t>opcode</w:t>
-      </w:r>
-      <w:proofErr w:type="spellEnd"/>
-      <w:r>
-        <w:t xml:space="preserve">. In the event of an </w:t>
-      </w:r>
-      <w:proofErr w:type="spellStart"/>
-      <w:r>
-        <w:t>opcode</w:t>
-      </w:r>
-      <w:proofErr w:type="spellEnd"/>
+        <w:t>the transfer of data associated with the opcode. In the event of an opcode</w:t>
+      </w:r>
       <w:r>
         <w:t xml:space="preserve"> </w:t>
       </w:r>
@@ -2103,27 +2028,14 @@
       </w:r>
     </w:p>
     <w:p>
-      <w:proofErr w:type="spellStart"/>
-      <w:r>
-        <w:t>Opcodes</w:t>
-      </w:r>
-      <w:proofErr w:type="spellEnd"/>
-      <w:r>
-        <w:t xml:space="preserve"> 35 and 36 pertain to the I</w:t>
+      <w:r>
+        <w:t>Opcodes 35 and 36 pertain to the I</w:t>
       </w:r>
       <w:r>
         <w:t>/</w:t>
       </w:r>
       <w:r>
-        <w:t xml:space="preserve">O pins connected to the </w:t>
-      </w:r>
-      <w:proofErr w:type="spellStart"/>
-      <w:r>
-        <w:t>Arduino</w:t>
-      </w:r>
-      <w:proofErr w:type="spellEnd"/>
-      <w:r>
-        <w:t xml:space="preserve"> headers of the STM32 coprocessor. </w:t>
+        <w:t xml:space="preserve">O pins connected to the Arduino headers of the STM32 coprocessor. </w:t>
       </w:r>
       <w:r>
         <w:t xml:space="preserve">All functionality of these STM32 I/O pins is exposed to the XMOS. When sending a GET_IO_PIN request, only the first </w:t>
@@ -2132,20 +2044,7 @@
         <w:t>6</w:t>
       </w:r>
       <w:r>
-        <w:t xml:space="preserve"> bits (the </w:t>
-      </w:r>
-      <w:proofErr w:type="spellStart"/>
-      <w:r>
-        <w:t>Arduino</w:t>
-      </w:r>
-      <w:proofErr w:type="spellEnd"/>
-      <w:r>
-        <w:t xml:space="preserve"> pin ID) need to be sent. W</w:t>
-      </w:r>
-      <w:bookmarkStart w:id="0" w:name="_GoBack"/>
-      <w:bookmarkEnd w:id="0"/>
-      <w:r>
-        <w:t xml:space="preserve">hen sending a GET_IO_PIN reply or a SET_IO_PIN request, the full 3-byte </w:t>
+        <w:t xml:space="preserve"> bits (the Arduino pin ID) need to be sent. When sending a GET_IO_PIN reply or a SET_IO_PIN request, the full 3-byte </w:t>
       </w:r>
       <w:r>
         <w:t xml:space="preserve">data </w:t>
@@ -2606,13 +2505,7 @@
               <w:jc w:val="center"/>
             </w:pPr>
             <w:r>
-              <w:t>AF [</w:t>
-            </w:r>
-            <w:r>
-              <w:t>2</w:t>
-            </w:r>
-            <w:r>
-              <w:t>:0]</w:t>
+              <w:t>AF [2:0]</w:t>
             </w:r>
           </w:p>
         </w:tc>
@@ -2845,15 +2738,7 @@
           </w:p>
           <w:p>
             <w:r>
-              <w:t xml:space="preserve">Pin’s alternate </w:t>
-            </w:r>
-            <w:proofErr w:type="gramStart"/>
-            <w:r>
-              <w:t>function register</w:t>
-            </w:r>
-            <w:proofErr w:type="gramEnd"/>
-            <w:r>
-              <w:t xml:space="preserve"> (AFRL or AFRH) value.</w:t>
+              <w:t>Pin’s alternate function register (AFRL or AFRH) value.</w:t>
             </w:r>
           </w:p>
         </w:tc>
@@ -3077,34 +2962,12 @@
               <w:rPr>
                 <w:b/>
               </w:rPr>
-              <w:t xml:space="preserve">Pin </w:t>
-            </w:r>
-            <w:proofErr w:type="spellStart"/>
-            <w:r>
-              <w:rPr>
-                <w:b/>
-              </w:rPr>
-              <w:t>Arduino</w:t>
-            </w:r>
-            <w:proofErr w:type="spellEnd"/>
-            <w:r>
-              <w:rPr>
-                <w:b/>
-              </w:rPr>
-              <w:t xml:space="preserve"> ID</w:t>
-            </w:r>
-          </w:p>
-          <w:p>
-            <w:r>
-              <w:t xml:space="preserve">Numeric designation of the pin on the </w:t>
-            </w:r>
-            <w:proofErr w:type="spellStart"/>
-            <w:r>
-              <w:t>Arduino</w:t>
-            </w:r>
-            <w:proofErr w:type="spellEnd"/>
-            <w:r>
-              <w:t xml:space="preserve"> silkscreen.</w:t>
+              <w:t>Pin Arduino ID</w:t>
+            </w:r>
+          </w:p>
+          <w:p>
+            <w:r>
+              <w:t>Numeric designation of the pin on the Arduino silkscreen.</w:t>
             </w:r>
           </w:p>
         </w:tc>
@@ -3120,16 +2983,28 @@
     </w:p>
     <w:p>
       <w:r>
-        <w:t>The base URDB firmware executes five concurrent threads during device operation. Two of these threads are on core 0</w:t>
-      </w:r>
-      <w:r>
-        <w:t>;</w:t>
-      </w:r>
-      <w:r>
-        <w:t xml:space="preserve"> the other three are on core 1.</w:t>
-      </w:r>
-      <w:r>
-        <w:t xml:space="preserve"> This leaves 6 free threads on core 0 and 5 free threads on core 1 (eleven total) for use.</w:t>
+        <w:t xml:space="preserve">The base URDB firmware executes </w:t>
+      </w:r>
+      <w:r>
+        <w:t>six</w:t>
+      </w:r>
+      <w:r>
+        <w:t xml:space="preserve"> concurrent threads during device operation..</w:t>
+      </w:r>
+      <w:r>
+        <w:t xml:space="preserve"> This leaves </w:t>
+      </w:r>
+      <w:r>
+        <w:t>24</w:t>
+      </w:r>
+      <w:r>
+        <w:t xml:space="preserve"> free threads </w:t>
+      </w:r>
+      <w:r>
+        <w:t>for application code</w:t>
+      </w:r>
+      <w:r>
+        <w:t>.</w:t>
       </w:r>
     </w:p>
     <w:tbl>
@@ -3240,6 +3115,9 @@
               <w:jc w:val="center"/>
             </w:pPr>
             <w:r>
+              <w:t xml:space="preserve">IMU </w:t>
+            </w:r>
+            <w:r>
               <w:t>I</w:t>
             </w:r>
             <w:r>
@@ -3263,7 +3141,7 @@
               <w:jc w:val="center"/>
             </w:pPr>
             <w:r>
-              <w:t>1</w:t>
+              <w:t>3</w:t>
             </w:r>
           </w:p>
         </w:tc>
@@ -3329,7 +3207,7 @@
               <w:jc w:val="center"/>
             </w:pPr>
             <w:r>
-              <w:t>0</w:t>
+              <w:t>2</w:t>
             </w:r>
           </w:p>
         </w:tc>
@@ -3362,7 +3240,7 @@
               <w:jc w:val="center"/>
             </w:pPr>
             <w:r>
-              <w:t>1</w:t>
+              <w:t>2</w:t>
             </w:r>
           </w:p>
         </w:tc>
@@ -3383,6 +3261,9 @@
             <w:r>
               <w:t>Navigation</w:t>
             </w:r>
+            <w:r>
+              <w:t xml:space="preserve"> Service</w:t>
+            </w:r>
           </w:p>
         </w:tc>
         <w:tc>
@@ -3395,7 +3276,40 @@
               <w:jc w:val="center"/>
             </w:pPr>
             <w:r>
-              <w:t>1</w:t>
+              <w:t>3</w:t>
+            </w:r>
+          </w:p>
+        </w:tc>
+      </w:tr>
+      <w:tr>
+        <w:trPr>
+          <w:jc w:val="center"/>
+        </w:trPr>
+        <w:tc>
+          <w:tcPr>
+            <w:tcW w:w="4788" w:type="dxa"/>
+            <w:vAlign w:val="center"/>
+          </w:tcPr>
+          <w:p>
+            <w:pPr>
+              <w:jc w:val="center"/>
+            </w:pPr>
+            <w:r>
+              <w:t>XMOS JTAG USB UART</w:t>
+            </w:r>
+          </w:p>
+        </w:tc>
+        <w:tc>
+          <w:tcPr>
+            <w:tcW w:w="4788" w:type="dxa"/>
+            <w:vAlign w:val="center"/>
+          </w:tcPr>
+          <w:p>
+            <w:pPr>
+              <w:jc w:val="center"/>
+            </w:pPr>
+            <w:r>
+              <w:t>0</w:t>
             </w:r>
           </w:p>
         </w:tc>
@@ -3404,26 +3318,29 @@
     <w:p/>
     <w:p>
       <w:r>
-        <w:t xml:space="preserve">In addition to the base firmware threads, the following core assignments are recommended when using the </w:t>
-      </w:r>
-      <w:proofErr w:type="spellStart"/>
-      <w:r>
-        <w:t>Pmod</w:t>
-      </w:r>
-      <w:proofErr w:type="spellEnd"/>
-      <w:r>
-        <w:t xml:space="preserve"> and </w:t>
-      </w:r>
-      <w:proofErr w:type="spellStart"/>
-      <w:r>
-        <w:t>Gadgeteer</w:t>
-      </w:r>
-      <w:proofErr w:type="spellEnd"/>
-      <w:r>
-        <w:t xml:space="preserve"> expansion headers:</w:t>
+        <w:t xml:space="preserve">In addition to the base firmware threads, the following core assignments are </w:t>
+      </w:r>
+      <w:r>
+        <w:t>required</w:t>
+      </w:r>
+      <w:r>
+        <w:t xml:space="preserve"> when using the Pmod and </w:t>
+      </w:r>
+      <w:r>
+        <w:t>UEXT</w:t>
+      </w:r>
+      <w:r>
+        <w:t xml:space="preserve"> expansion headers. Note: Every I/O pin on these ports is an XMOS 1-bit port. While the hardware is configured with these expansion header formats in mind, they can be used as independent 1-bit ports </w:t>
+      </w:r>
+      <w:r>
+        <w:t xml:space="preserve">by threads running on the same core </w:t>
+      </w:r>
+      <w:bookmarkStart w:id="0" w:name="_GoBack"/>
+      <w:bookmarkEnd w:id="0"/>
+      <w:r>
+        <w:t>if desired.</w:t>
       </w:r>
     </w:p>
-    <w:p/>
     <w:tbl>
       <w:tblPr>
         <w:tblStyle w:val="TableGrid"/>
@@ -3523,11 +3440,12 @@
             <w:pPr>
               <w:jc w:val="center"/>
             </w:pPr>
-            <w:proofErr w:type="spellStart"/>
-            <w:r>
-              <w:t>Gadgeteer</w:t>
-            </w:r>
-            <w:proofErr w:type="spellEnd"/>
+            <w:r>
+              <w:t xml:space="preserve">Pmod </w:t>
+            </w:r>
+            <w:r>
+              <w:t>A</w:t>
+            </w:r>
           </w:p>
         </w:tc>
         <w:tc>
@@ -3558,13 +3476,11 @@
             <w:pPr>
               <w:jc w:val="center"/>
             </w:pPr>
-            <w:proofErr w:type="spellStart"/>
-            <w:r>
-              <w:t>Pmod</w:t>
-            </w:r>
-            <w:proofErr w:type="spellEnd"/>
-            <w:r>
-              <w:t xml:space="preserve"> 0</w:t>
+            <w:r>
+              <w:t xml:space="preserve">Pmod </w:t>
+            </w:r>
+            <w:r>
+              <w:t>B</w:t>
             </w:r>
           </w:p>
         </w:tc>
@@ -3578,7 +3494,7 @@
               <w:jc w:val="center"/>
             </w:pPr>
             <w:r>
-              <w:t>0</w:t>
+              <w:t>1</w:t>
             </w:r>
           </w:p>
         </w:tc>
@@ -3596,13 +3512,11 @@
             <w:pPr>
               <w:jc w:val="center"/>
             </w:pPr>
-            <w:proofErr w:type="spellStart"/>
-            <w:r>
-              <w:t>Pmod</w:t>
-            </w:r>
-            <w:proofErr w:type="spellEnd"/>
-            <w:r>
-              <w:t xml:space="preserve"> 1</w:t>
+            <w:r>
+              <w:t xml:space="preserve">Pmod </w:t>
+            </w:r>
+            <w:r>
+              <w:t>C</w:t>
             </w:r>
           </w:p>
         </w:tc>
@@ -3616,7 +3530,7 @@
               <w:jc w:val="center"/>
             </w:pPr>
             <w:r>
-              <w:t>0</w:t>
+              <w:t>2</w:t>
             </w:r>
           </w:p>
         </w:tc>
@@ -3634,13 +3548,56 @@
             <w:pPr>
               <w:jc w:val="center"/>
             </w:pPr>
-            <w:proofErr w:type="spellStart"/>
-            <w:r>
-              <w:t>Pmod</w:t>
-            </w:r>
-            <w:proofErr w:type="spellEnd"/>
-            <w:r>
-              <w:t xml:space="preserve"> 2</w:t>
+            <w:r>
+              <w:t>UEXT I</w:t>
+            </w:r>
+            <w:r>
+              <w:rPr>
+                <w:vertAlign w:val="superscript"/>
+              </w:rPr>
+              <w:t>2</w:t>
+            </w:r>
+            <w:r>
+              <w:t>C</w:t>
+            </w:r>
+            <w:r>
+              <w:t xml:space="preserve"> Server</w:t>
+            </w:r>
+          </w:p>
+        </w:tc>
+        <w:tc>
+          <w:tcPr>
+            <w:tcW w:w="4788" w:type="dxa"/>
+            <w:vAlign w:val="center"/>
+          </w:tcPr>
+          <w:p>
+            <w:pPr>
+              <w:jc w:val="center"/>
+            </w:pPr>
+            <w:r>
+              <w:t>1</w:t>
+            </w:r>
+          </w:p>
+        </w:tc>
+      </w:tr>
+      <w:tr>
+        <w:trPr>
+          <w:jc w:val="center"/>
+        </w:trPr>
+        <w:tc>
+          <w:tcPr>
+            <w:tcW w:w="4788" w:type="dxa"/>
+            <w:vAlign w:val="center"/>
+          </w:tcPr>
+          <w:p>
+            <w:pPr>
+              <w:jc w:val="center"/>
+            </w:pPr>
+            <w:r>
+              <w:t>UEXT UART</w:t>
+            </w:r>
+            <w:r>
+              <w:t xml:space="preserve"> Server</w:t>
             </w:r>
           </w:p>
         </w:tc>

</xml_diff>